<commit_message>
websocket test + docs
</commit_message>
<xml_diff>
--- a/docs/Vizsgaremek - Berdó Tamás.docx
+++ b/docs/Vizsgaremek - Berdó Tamás.docx
@@ -129,16 +129,36 @@
           <w:sz w:val="24"/>
           <w:szCs w:val="24"/>
         </w:rPr>
-        <w:t>, mint a TikTok</w:t>
-      </w:r>
-      <w:r>
-        <w:rPr>
-          <w:rFonts w:ascii="Times New Roman" w:hAnsi="Times New Roman" w:cs="Times New Roman"/>
-          <w:sz w:val="24"/>
-          <w:szCs w:val="24"/>
-        </w:rPr>
-        <w:t>, YouTube Shorts</w:t>
-      </w:r>
+        <w:t xml:space="preserve">, mint a </w:t>
+      </w:r>
+      <w:proofErr w:type="spellStart"/>
+      <w:r>
+        <w:rPr>
+          <w:rFonts w:ascii="Times New Roman" w:hAnsi="Times New Roman" w:cs="Times New Roman"/>
+          <w:sz w:val="24"/>
+          <w:szCs w:val="24"/>
+        </w:rPr>
+        <w:t>TikTok</w:t>
+      </w:r>
+      <w:proofErr w:type="spellEnd"/>
+      <w:r>
+        <w:rPr>
+          <w:rFonts w:ascii="Times New Roman" w:hAnsi="Times New Roman" w:cs="Times New Roman"/>
+          <w:sz w:val="24"/>
+          <w:szCs w:val="24"/>
+        </w:rPr>
+        <w:t xml:space="preserve">, YouTube </w:t>
+      </w:r>
+      <w:proofErr w:type="spellStart"/>
+      <w:r>
+        <w:rPr>
+          <w:rFonts w:ascii="Times New Roman" w:hAnsi="Times New Roman" w:cs="Times New Roman"/>
+          <w:sz w:val="24"/>
+          <w:szCs w:val="24"/>
+        </w:rPr>
+        <w:t>Shorts</w:t>
+      </w:r>
+      <w:proofErr w:type="spellEnd"/>
       <w:r>
         <w:rPr>
           <w:rFonts w:ascii="Times New Roman" w:hAnsi="Times New Roman" w:cs="Times New Roman"/>
@@ -319,7 +339,25 @@
           <w:sz w:val="24"/>
           <w:szCs w:val="24"/>
         </w:rPr>
-        <w:t xml:space="preserve">A projekt, amelyet MInerva </w:t>
+        <w:t xml:space="preserve">A projekt, amelyet </w:t>
+      </w:r>
+      <w:proofErr w:type="spellStart"/>
+      <w:r>
+        <w:rPr>
+          <w:rFonts w:ascii="Times New Roman" w:hAnsi="Times New Roman" w:cs="Times New Roman"/>
+          <w:sz w:val="24"/>
+          <w:szCs w:val="24"/>
+        </w:rPr>
+        <w:t>MInerva</w:t>
+      </w:r>
+      <w:proofErr w:type="spellEnd"/>
+      <w:r>
+        <w:rPr>
+          <w:rFonts w:ascii="Times New Roman" w:hAnsi="Times New Roman" w:cs="Times New Roman"/>
+          <w:sz w:val="24"/>
+          <w:szCs w:val="24"/>
+        </w:rPr>
+        <w:t xml:space="preserve"> </w:t>
       </w:r>
       <w:r>
         <w:rPr>
@@ -595,7 +633,7 @@
           <w:sz w:val="24"/>
           <w:szCs w:val="24"/>
         </w:rPr>
-        <w:t>+</w:t>
+        <w:t xml:space="preserve"> </w:t>
       </w:r>
       <w:r>
         <w:rPr>
@@ -704,15 +742,1983 @@
     </w:p>
     <w:p>
       <w:pPr>
+        <w:rPr>
+          <w:rFonts w:ascii="Times New Roman" w:hAnsi="Times New Roman" w:cs="Times New Roman"/>
+          <w:sz w:val="24"/>
+          <w:szCs w:val="24"/>
+        </w:rPr>
+      </w:pPr>
+      <w:r>
+        <w:rPr>
+          <w:rFonts w:ascii="Times New Roman" w:hAnsi="Times New Roman" w:cs="Times New Roman"/>
+          <w:sz w:val="24"/>
+          <w:szCs w:val="24"/>
+        </w:rPr>
+        <w:br w:type="page"/>
+      </w:r>
+    </w:p>
+    <w:p>
+      <w:pPr>
+        <w:ind w:left="708"/>
+        <w:jc w:val="center"/>
+        <w:rPr>
+          <w:rFonts w:ascii="Times New Roman" w:hAnsi="Times New Roman" w:cs="Times New Roman"/>
+          <w:b/>
+          <w:bCs/>
+          <w:sz w:val="36"/>
+          <w:szCs w:val="36"/>
+        </w:rPr>
+      </w:pPr>
+      <w:r>
+        <w:rPr>
+          <w:rFonts w:ascii="Times New Roman" w:hAnsi="Times New Roman" w:cs="Times New Roman"/>
+          <w:b/>
+          <w:bCs/>
+          <w:sz w:val="36"/>
+          <w:szCs w:val="36"/>
+        </w:rPr>
+        <w:lastRenderedPageBreak/>
+        <w:t>Felhasználói dokumentáció</w:t>
+      </w:r>
+    </w:p>
+    <w:p>
+      <w:pPr>
+        <w:ind w:left="708"/>
+        <w:jc w:val="center"/>
+        <w:rPr>
+          <w:rFonts w:ascii="Times New Roman" w:hAnsi="Times New Roman" w:cs="Times New Roman"/>
+          <w:b/>
+          <w:bCs/>
+          <w:sz w:val="28"/>
+          <w:szCs w:val="28"/>
+        </w:rPr>
+      </w:pPr>
+      <w:r>
+        <w:rPr>
+          <w:rFonts w:ascii="Times New Roman" w:hAnsi="Times New Roman" w:cs="Times New Roman"/>
+          <w:b/>
+          <w:bCs/>
+          <w:sz w:val="28"/>
+          <w:szCs w:val="28"/>
+        </w:rPr>
+        <w:t>A program általános specifikációja</w:t>
+      </w:r>
+    </w:p>
+    <w:p>
+      <w:pPr>
+        <w:ind w:left="708"/>
+        <w:rPr>
+          <w:rFonts w:ascii="Times New Roman" w:hAnsi="Times New Roman" w:cs="Times New Roman"/>
+          <w:sz w:val="24"/>
+          <w:szCs w:val="24"/>
+        </w:rPr>
+      </w:pPr>
+      <w:r>
+        <w:rPr>
+          <w:rFonts w:ascii="Times New Roman" w:hAnsi="Times New Roman" w:cs="Times New Roman"/>
+          <w:sz w:val="24"/>
+          <w:szCs w:val="24"/>
+        </w:rPr>
+        <w:tab/>
+        <w:t xml:space="preserve">A weboldal egy egyedi megoldást nyújt a figyelem problémákkal rendelkező gyerekek oktatásának segítésére. Az oldal mesterséges intelligenciát használva életre kelt történelmi személyeket, költőket, kikkel úgy cseveghetnek a tanulni vágyók egy chates környezetben, mint ha csak egy barátjukkal beszélgetnének. </w:t>
+      </w:r>
+    </w:p>
+    <w:p>
+      <w:pPr>
+        <w:ind w:left="708"/>
+        <w:rPr>
+          <w:rFonts w:ascii="Times New Roman" w:hAnsi="Times New Roman" w:cs="Times New Roman"/>
+          <w:sz w:val="24"/>
+          <w:szCs w:val="24"/>
+        </w:rPr>
+      </w:pPr>
+      <w:r>
+        <w:rPr>
+          <w:rFonts w:ascii="Times New Roman" w:hAnsi="Times New Roman" w:cs="Times New Roman"/>
+          <w:sz w:val="24"/>
+          <w:szCs w:val="24"/>
+        </w:rPr>
+        <w:tab/>
+        <w:t>A mesterséges intelligencia modellünk</w:t>
+      </w:r>
+      <w:r>
+        <w:rPr>
+          <w:rFonts w:ascii="Times New Roman" w:hAnsi="Times New Roman" w:cs="Times New Roman"/>
+          <w:sz w:val="24"/>
+          <w:szCs w:val="24"/>
+        </w:rPr>
+        <w:t>et</w:t>
+      </w:r>
+      <w:r>
+        <w:rPr>
+          <w:rFonts w:ascii="Times New Roman" w:hAnsi="Times New Roman" w:cs="Times New Roman"/>
+          <w:sz w:val="24"/>
+          <w:szCs w:val="24"/>
+        </w:rPr>
+        <w:t xml:space="preserve"> ellen</w:t>
+      </w:r>
+      <w:r>
+        <w:rPr>
+          <w:rFonts w:ascii="Times New Roman" w:hAnsi="Times New Roman" w:cs="Times New Roman"/>
+          <w:sz w:val="24"/>
+          <w:szCs w:val="24"/>
+        </w:rPr>
+        <w:t>őrzött adatokkal tanítottuk, ellentétben más alkalmazásokkal vagy internetes chatekkel, melyek a világháló</w:t>
+      </w:r>
+      <w:r>
+        <w:rPr>
+          <w:rFonts w:ascii="Times New Roman" w:hAnsi="Times New Roman" w:cs="Times New Roman"/>
+          <w:sz w:val="24"/>
+          <w:szCs w:val="24"/>
+        </w:rPr>
+        <w:t>n</w:t>
+      </w:r>
+      <w:r>
+        <w:rPr>
+          <w:rFonts w:ascii="Times New Roman" w:hAnsi="Times New Roman" w:cs="Times New Roman"/>
+          <w:sz w:val="24"/>
+          <w:szCs w:val="24"/>
+        </w:rPr>
+        <w:t xml:space="preserve"> található összes, akár </w:t>
+      </w:r>
+      <w:r>
+        <w:rPr>
+          <w:rFonts w:ascii="Times New Roman" w:hAnsi="Times New Roman" w:cs="Times New Roman"/>
+          <w:sz w:val="24"/>
+          <w:szCs w:val="24"/>
+        </w:rPr>
+        <w:t>hamis információkat tartalmazó oldalakkal is tréningelve lettek.</w:t>
+      </w:r>
+    </w:p>
+    <w:p>
+      <w:pPr>
+        <w:ind w:left="708"/>
+        <w:rPr>
+          <w:rFonts w:ascii="Times New Roman" w:hAnsi="Times New Roman" w:cs="Times New Roman"/>
+          <w:sz w:val="24"/>
+          <w:szCs w:val="24"/>
+        </w:rPr>
+      </w:pPr>
+      <w:r>
+        <w:rPr>
+          <w:rFonts w:ascii="Times New Roman" w:hAnsi="Times New Roman" w:cs="Times New Roman"/>
+          <w:sz w:val="24"/>
+          <w:szCs w:val="24"/>
+        </w:rPr>
+        <w:tab/>
+        <w:t>Karaktereinknek egyszerűen tehetnek fel kérdéseket, melyre az a legjobb tudása szerint válaszol, az adott kornak és helyzetnek megfelelően.</w:t>
+      </w:r>
+      <w:r>
+        <w:rPr>
+          <w:rFonts w:ascii="Times New Roman" w:hAnsi="Times New Roman" w:cs="Times New Roman"/>
+          <w:sz w:val="24"/>
+          <w:szCs w:val="24"/>
+        </w:rPr>
+        <w:t xml:space="preserve"> A kérdések</w:t>
+      </w:r>
+      <w:r>
+        <w:rPr>
+          <w:rFonts w:ascii="Times New Roman" w:hAnsi="Times New Roman" w:cs="Times New Roman"/>
+          <w:sz w:val="24"/>
+          <w:szCs w:val="24"/>
+        </w:rPr>
+        <w:t xml:space="preserve">et </w:t>
+      </w:r>
+      <w:r>
+        <w:rPr>
+          <w:rFonts w:ascii="Times New Roman" w:hAnsi="Times New Roman" w:cs="Times New Roman"/>
+          <w:sz w:val="24"/>
+          <w:szCs w:val="24"/>
+        </w:rPr>
+        <w:t>természetesen</w:t>
+      </w:r>
+      <w:r>
+        <w:rPr>
+          <w:rFonts w:ascii="Times New Roman" w:hAnsi="Times New Roman" w:cs="Times New Roman"/>
+          <w:sz w:val="24"/>
+          <w:szCs w:val="24"/>
+        </w:rPr>
+        <w:t xml:space="preserve"> az adott témában kompetens, megfelelő modellnek, vagyis személynek kell feltenni. </w:t>
+      </w:r>
+    </w:p>
+    <w:p>
+      <w:pPr>
+        <w:ind w:left="708"/>
+        <w:rPr>
+          <w:rFonts w:ascii="Times New Roman" w:hAnsi="Times New Roman" w:cs="Times New Roman"/>
+          <w:sz w:val="24"/>
+          <w:szCs w:val="24"/>
+        </w:rPr>
+      </w:pPr>
+      <w:r>
+        <w:rPr>
+          <w:rFonts w:ascii="Times New Roman" w:hAnsi="Times New Roman" w:cs="Times New Roman"/>
+          <w:sz w:val="24"/>
+          <w:szCs w:val="24"/>
+        </w:rPr>
+        <w:tab/>
+        <w:t xml:space="preserve">Hogy ne legyen unalmas a tanulás, a gyerekek haladhatnak előre megírt történetek alapján, ami a tanmenetnek megfelelő sorrendben következik, vagy akár csoportos környezetben maga a tanár is állíthat össze </w:t>
+      </w:r>
+      <w:r>
+        <w:rPr>
+          <w:rFonts w:ascii="Times New Roman" w:hAnsi="Times New Roman" w:cs="Times New Roman"/>
+          <w:sz w:val="24"/>
+          <w:szCs w:val="24"/>
+        </w:rPr>
+        <w:t>előre</w:t>
+      </w:r>
+      <w:r>
+        <w:rPr>
+          <w:rFonts w:ascii="Times New Roman" w:hAnsi="Times New Roman" w:cs="Times New Roman"/>
+          <w:sz w:val="24"/>
+          <w:szCs w:val="24"/>
+        </w:rPr>
+        <w:t xml:space="preserve">haladási </w:t>
+      </w:r>
+      <w:r>
+        <w:rPr>
+          <w:rFonts w:ascii="Times New Roman" w:hAnsi="Times New Roman" w:cs="Times New Roman"/>
+          <w:sz w:val="24"/>
+          <w:szCs w:val="24"/>
+        </w:rPr>
+        <w:t>sorrendet. Ekkor a diákok úgy követhetnek végig egy történelmi eseményt annak minden részletével, mint ha az abban a pillanatban játszódna, és beszélhetik azt meg az adott karakterrel.</w:t>
+      </w:r>
+      <w:r>
+        <w:rPr>
+          <w:rFonts w:ascii="Times New Roman" w:hAnsi="Times New Roman" w:cs="Times New Roman"/>
+          <w:sz w:val="24"/>
+          <w:szCs w:val="24"/>
+        </w:rPr>
+        <w:br/>
+      </w:r>
+    </w:p>
+    <w:p>
+      <w:pPr>
+        <w:ind w:left="708"/>
+        <w:jc w:val="center"/>
+        <w:rPr>
+          <w:rFonts w:ascii="Times New Roman" w:hAnsi="Times New Roman" w:cs="Times New Roman"/>
+          <w:b/>
+          <w:bCs/>
+          <w:sz w:val="28"/>
+          <w:szCs w:val="28"/>
+        </w:rPr>
+      </w:pPr>
+      <w:r>
+        <w:rPr>
+          <w:rFonts w:ascii="Times New Roman" w:hAnsi="Times New Roman" w:cs="Times New Roman"/>
+          <w:b/>
+          <w:bCs/>
+          <w:sz w:val="28"/>
+          <w:szCs w:val="28"/>
+        </w:rPr>
+        <w:t>A program rendszerkövetelményei</w:t>
+      </w:r>
+    </w:p>
+    <w:p>
+      <w:pPr>
+        <w:pStyle w:val="Listaszerbekezds"/>
+        <w:numPr>
+          <w:ilvl w:val="0"/>
+          <w:numId w:val="1"/>
+        </w:numPr>
         <w:jc w:val="both"/>
         <w:rPr>
           <w:rFonts w:ascii="Times New Roman" w:hAnsi="Times New Roman" w:cs="Times New Roman"/>
+          <w:b/>
+          <w:bCs/>
+          <w:sz w:val="24"/>
+          <w:szCs w:val="24"/>
+        </w:rPr>
+      </w:pPr>
+      <w:r>
+        <w:rPr>
+          <w:rFonts w:ascii="Times New Roman" w:hAnsi="Times New Roman" w:cs="Times New Roman"/>
+          <w:b/>
+          <w:bCs/>
+          <w:sz w:val="24"/>
+          <w:szCs w:val="24"/>
+        </w:rPr>
+        <w:t>Hardver követelmények</w:t>
+      </w:r>
+    </w:p>
+    <w:p>
+      <w:pPr>
+        <w:pStyle w:val="Listaszerbekezds"/>
+        <w:rPr>
+          <w:rFonts w:ascii="Times New Roman" w:hAnsi="Times New Roman" w:cs="Times New Roman"/>
+          <w:i/>
+          <w:iCs/>
+          <w:sz w:val="24"/>
+          <w:szCs w:val="24"/>
+        </w:rPr>
+      </w:pPr>
+      <w:r>
+        <w:rPr>
+          <w:rFonts w:ascii="Times New Roman" w:hAnsi="Times New Roman" w:cs="Times New Roman"/>
+          <w:i/>
+          <w:iCs/>
+          <w:sz w:val="24"/>
+          <w:szCs w:val="24"/>
+        </w:rPr>
+        <w:t xml:space="preserve">Technikailag bármely eszköz, ami képes egy modern böngésző futtatására, és aktív internet kapcsolattal rendelkezik. </w:t>
+      </w:r>
+      <w:r>
+        <w:rPr>
+          <w:rFonts w:ascii="Times New Roman" w:hAnsi="Times New Roman" w:cs="Times New Roman"/>
+          <w:i/>
+          <w:iCs/>
+          <w:sz w:val="24"/>
+          <w:szCs w:val="24"/>
+        </w:rPr>
+        <w:br/>
+        <w:t>A felhasználói élmény maximalizálása érdekében, állítottunk össze egy táblázatot a tökéletes eszköz kiválasztásához.</w:t>
+      </w:r>
+    </w:p>
+    <w:p>
+      <w:pPr>
+        <w:pStyle w:val="Listaszerbekezds"/>
+        <w:rPr>
+          <w:rFonts w:ascii="Times New Roman" w:hAnsi="Times New Roman" w:cs="Times New Roman"/>
+          <w:i/>
+          <w:iCs/>
           <w:sz w:val="24"/>
           <w:szCs w:val="24"/>
         </w:rPr>
       </w:pPr>
     </w:p>
+    <w:tbl>
+      <w:tblPr>
+        <w:tblStyle w:val="Tblzatrcsos5stt1jellszn"/>
+        <w:tblW w:w="0" w:type="auto"/>
+        <w:tblLook w:val="04A0" w:firstRow="1" w:lastRow="0" w:firstColumn="1" w:lastColumn="0" w:noHBand="0" w:noVBand="1"/>
+      </w:tblPr>
+      <w:tblGrid>
+        <w:gridCol w:w="3005"/>
+        <w:gridCol w:w="3005"/>
+        <w:gridCol w:w="3006"/>
+      </w:tblGrid>
+      <w:tr>
+        <w:trPr>
+          <w:cnfStyle w:val="100000000000" w:firstRow="1" w:lastRow="0" w:firstColumn="0" w:lastColumn="0" w:oddVBand="0" w:evenVBand="0" w:oddHBand="0" w:evenHBand="0" w:firstRowFirstColumn="0" w:firstRowLastColumn="0" w:lastRowFirstColumn="0" w:lastRowLastColumn="0"/>
+        </w:trPr>
+        <w:tc>
+          <w:tcPr>
+            <w:cnfStyle w:val="001000000000" w:firstRow="0" w:lastRow="0" w:firstColumn="1" w:lastColumn="0" w:oddVBand="0" w:evenVBand="0" w:oddHBand="0" w:evenHBand="0" w:firstRowFirstColumn="0" w:firstRowLastColumn="0" w:lastRowFirstColumn="0" w:lastRowLastColumn="0"/>
+            <w:tcW w:w="3005" w:type="dxa"/>
+          </w:tcPr>
+          <w:p>
+            <w:pPr>
+              <w:pStyle w:val="Listaszerbekezds"/>
+              <w:ind w:left="0"/>
+              <w:jc w:val="center"/>
+              <w:rPr>
+                <w:rFonts w:ascii="Times New Roman" w:hAnsi="Times New Roman" w:cs="Times New Roman"/>
+                <w:sz w:val="24"/>
+                <w:szCs w:val="24"/>
+              </w:rPr>
+            </w:pPr>
+          </w:p>
+        </w:tc>
+        <w:tc>
+          <w:tcPr>
+            <w:tcW w:w="3005" w:type="dxa"/>
+          </w:tcPr>
+          <w:p>
+            <w:pPr>
+              <w:pStyle w:val="Listaszerbekezds"/>
+              <w:ind w:left="0"/>
+              <w:jc w:val="center"/>
+              <w:cnfStyle w:val="100000000000" w:firstRow="1" w:lastRow="0" w:firstColumn="0" w:lastColumn="0" w:oddVBand="0" w:evenVBand="0" w:oddHBand="0" w:evenHBand="0" w:firstRowFirstColumn="0" w:firstRowLastColumn="0" w:lastRowFirstColumn="0" w:lastRowLastColumn="0"/>
+              <w:rPr>
+                <w:rFonts w:ascii="Times New Roman" w:hAnsi="Times New Roman" w:cs="Times New Roman"/>
+                <w:sz w:val="24"/>
+                <w:szCs w:val="24"/>
+              </w:rPr>
+            </w:pPr>
+            <w:r>
+              <w:rPr>
+                <w:rFonts w:ascii="Times New Roman" w:hAnsi="Times New Roman" w:cs="Times New Roman"/>
+                <w:sz w:val="24"/>
+                <w:szCs w:val="24"/>
+              </w:rPr>
+              <w:t>Minimális</w:t>
+            </w:r>
+          </w:p>
+        </w:tc>
+        <w:tc>
+          <w:tcPr>
+            <w:tcW w:w="3006" w:type="dxa"/>
+          </w:tcPr>
+          <w:p>
+            <w:pPr>
+              <w:pStyle w:val="Listaszerbekezds"/>
+              <w:ind w:left="0"/>
+              <w:jc w:val="center"/>
+              <w:cnfStyle w:val="100000000000" w:firstRow="1" w:lastRow="0" w:firstColumn="0" w:lastColumn="0" w:oddVBand="0" w:evenVBand="0" w:oddHBand="0" w:evenHBand="0" w:firstRowFirstColumn="0" w:firstRowLastColumn="0" w:lastRowFirstColumn="0" w:lastRowLastColumn="0"/>
+              <w:rPr>
+                <w:rFonts w:ascii="Times New Roman" w:hAnsi="Times New Roman" w:cs="Times New Roman"/>
+                <w:sz w:val="24"/>
+                <w:szCs w:val="24"/>
+              </w:rPr>
+            </w:pPr>
+            <w:r>
+              <w:rPr>
+                <w:rFonts w:ascii="Times New Roman" w:hAnsi="Times New Roman" w:cs="Times New Roman"/>
+                <w:sz w:val="24"/>
+                <w:szCs w:val="24"/>
+              </w:rPr>
+              <w:t>Ajánlott</w:t>
+            </w:r>
+          </w:p>
+        </w:tc>
+      </w:tr>
+      <w:tr>
+        <w:trPr>
+          <w:cnfStyle w:val="000000100000" w:firstRow="0" w:lastRow="0" w:firstColumn="0" w:lastColumn="0" w:oddVBand="0" w:evenVBand="0" w:oddHBand="1" w:evenHBand="0" w:firstRowFirstColumn="0" w:firstRowLastColumn="0" w:lastRowFirstColumn="0" w:lastRowLastColumn="0"/>
+        </w:trPr>
+        <w:tc>
+          <w:tcPr>
+            <w:cnfStyle w:val="001000000000" w:firstRow="0" w:lastRow="0" w:firstColumn="1" w:lastColumn="0" w:oddVBand="0" w:evenVBand="0" w:oddHBand="0" w:evenHBand="0" w:firstRowFirstColumn="0" w:firstRowLastColumn="0" w:lastRowFirstColumn="0" w:lastRowLastColumn="0"/>
+            <w:tcW w:w="3005" w:type="dxa"/>
+          </w:tcPr>
+          <w:p>
+            <w:pPr>
+              <w:pStyle w:val="Listaszerbekezds"/>
+              <w:ind w:left="0"/>
+              <w:jc w:val="center"/>
+              <w:rPr>
+                <w:rFonts w:ascii="Times New Roman" w:hAnsi="Times New Roman" w:cs="Times New Roman"/>
+                <w:b w:val="0"/>
+                <w:bCs w:val="0"/>
+                <w:sz w:val="24"/>
+                <w:szCs w:val="24"/>
+              </w:rPr>
+            </w:pPr>
+            <w:r>
+              <w:rPr>
+                <w:rFonts w:ascii="Times New Roman" w:hAnsi="Times New Roman" w:cs="Times New Roman"/>
+                <w:b w:val="0"/>
+                <w:bCs w:val="0"/>
+                <w:sz w:val="24"/>
+                <w:szCs w:val="24"/>
+              </w:rPr>
+              <w:t>Memória</w:t>
+            </w:r>
+          </w:p>
+        </w:tc>
+        <w:tc>
+          <w:tcPr>
+            <w:tcW w:w="3005" w:type="dxa"/>
+          </w:tcPr>
+          <w:p>
+            <w:pPr>
+              <w:pStyle w:val="Listaszerbekezds"/>
+              <w:ind w:left="0"/>
+              <w:jc w:val="center"/>
+              <w:cnfStyle w:val="000000100000" w:firstRow="0" w:lastRow="0" w:firstColumn="0" w:lastColumn="0" w:oddVBand="0" w:evenVBand="0" w:oddHBand="1" w:evenHBand="0" w:firstRowFirstColumn="0" w:firstRowLastColumn="0" w:lastRowFirstColumn="0" w:lastRowLastColumn="0"/>
+              <w:rPr>
+                <w:rFonts w:ascii="Times New Roman" w:hAnsi="Times New Roman" w:cs="Times New Roman"/>
+                <w:sz w:val="24"/>
+                <w:szCs w:val="24"/>
+              </w:rPr>
+            </w:pPr>
+            <w:r>
+              <w:rPr>
+                <w:rFonts w:ascii="Times New Roman" w:hAnsi="Times New Roman" w:cs="Times New Roman"/>
+                <w:sz w:val="24"/>
+                <w:szCs w:val="24"/>
+              </w:rPr>
+              <w:t>2GB</w:t>
+            </w:r>
+          </w:p>
+        </w:tc>
+        <w:tc>
+          <w:tcPr>
+            <w:tcW w:w="3006" w:type="dxa"/>
+          </w:tcPr>
+          <w:p>
+            <w:pPr>
+              <w:pStyle w:val="Listaszerbekezds"/>
+              <w:ind w:left="0"/>
+              <w:jc w:val="center"/>
+              <w:cnfStyle w:val="000000100000" w:firstRow="0" w:lastRow="0" w:firstColumn="0" w:lastColumn="0" w:oddVBand="0" w:evenVBand="0" w:oddHBand="1" w:evenHBand="0" w:firstRowFirstColumn="0" w:firstRowLastColumn="0" w:lastRowFirstColumn="0" w:lastRowLastColumn="0"/>
+              <w:rPr>
+                <w:rFonts w:ascii="Times New Roman" w:hAnsi="Times New Roman" w:cs="Times New Roman"/>
+                <w:sz w:val="24"/>
+                <w:szCs w:val="24"/>
+              </w:rPr>
+            </w:pPr>
+            <w:r>
+              <w:rPr>
+                <w:rFonts w:ascii="Times New Roman" w:hAnsi="Times New Roman" w:cs="Times New Roman"/>
+                <w:sz w:val="24"/>
+                <w:szCs w:val="24"/>
+              </w:rPr>
+              <w:t>4GB</w:t>
+            </w:r>
+          </w:p>
+        </w:tc>
+      </w:tr>
+      <w:tr>
+        <w:tc>
+          <w:tcPr>
+            <w:cnfStyle w:val="001000000000" w:firstRow="0" w:lastRow="0" w:firstColumn="1" w:lastColumn="0" w:oddVBand="0" w:evenVBand="0" w:oddHBand="0" w:evenHBand="0" w:firstRowFirstColumn="0" w:firstRowLastColumn="0" w:lastRowFirstColumn="0" w:lastRowLastColumn="0"/>
+            <w:tcW w:w="3005" w:type="dxa"/>
+          </w:tcPr>
+          <w:p>
+            <w:pPr>
+              <w:pStyle w:val="Listaszerbekezds"/>
+              <w:ind w:left="0"/>
+              <w:jc w:val="center"/>
+              <w:rPr>
+                <w:rFonts w:ascii="Times New Roman" w:hAnsi="Times New Roman" w:cs="Times New Roman"/>
+                <w:b w:val="0"/>
+                <w:bCs w:val="0"/>
+                <w:sz w:val="24"/>
+                <w:szCs w:val="24"/>
+              </w:rPr>
+            </w:pPr>
+            <w:r>
+              <w:rPr>
+                <w:rFonts w:ascii="Times New Roman" w:hAnsi="Times New Roman" w:cs="Times New Roman"/>
+                <w:b w:val="0"/>
+                <w:bCs w:val="0"/>
+                <w:sz w:val="24"/>
+                <w:szCs w:val="24"/>
+              </w:rPr>
+              <w:t>Videokártya</w:t>
+            </w:r>
+          </w:p>
+        </w:tc>
+        <w:tc>
+          <w:tcPr>
+            <w:tcW w:w="3005" w:type="dxa"/>
+          </w:tcPr>
+          <w:p>
+            <w:pPr>
+              <w:pStyle w:val="Listaszerbekezds"/>
+              <w:ind w:left="0"/>
+              <w:jc w:val="center"/>
+              <w:cnfStyle w:val="000000000000" w:firstRow="0" w:lastRow="0" w:firstColumn="0" w:lastColumn="0" w:oddVBand="0" w:evenVBand="0" w:oddHBand="0" w:evenHBand="0" w:firstRowFirstColumn="0" w:firstRowLastColumn="0" w:lastRowFirstColumn="0" w:lastRowLastColumn="0"/>
+              <w:rPr>
+                <w:rFonts w:ascii="Times New Roman" w:hAnsi="Times New Roman" w:cs="Times New Roman"/>
+                <w:sz w:val="24"/>
+                <w:szCs w:val="24"/>
+              </w:rPr>
+            </w:pPr>
+            <w:r>
+              <w:rPr>
+                <w:rFonts w:ascii="Times New Roman" w:hAnsi="Times New Roman" w:cs="Times New Roman"/>
+                <w:sz w:val="24"/>
+                <w:szCs w:val="24"/>
+              </w:rPr>
+              <w:t xml:space="preserve">1GB - </w:t>
+            </w:r>
+          </w:p>
+        </w:tc>
+        <w:tc>
+          <w:tcPr>
+            <w:tcW w:w="3006" w:type="dxa"/>
+          </w:tcPr>
+          <w:p>
+            <w:pPr>
+              <w:pStyle w:val="Listaszerbekezds"/>
+              <w:ind w:left="0"/>
+              <w:jc w:val="center"/>
+              <w:cnfStyle w:val="000000000000" w:firstRow="0" w:lastRow="0" w:firstColumn="0" w:lastColumn="0" w:oddVBand="0" w:evenVBand="0" w:oddHBand="0" w:evenHBand="0" w:firstRowFirstColumn="0" w:firstRowLastColumn="0" w:lastRowFirstColumn="0" w:lastRowLastColumn="0"/>
+              <w:rPr>
+                <w:rFonts w:ascii="Times New Roman" w:hAnsi="Times New Roman" w:cs="Times New Roman"/>
+                <w:sz w:val="24"/>
+                <w:szCs w:val="24"/>
+              </w:rPr>
+            </w:pPr>
+            <w:r>
+              <w:rPr>
+                <w:rFonts w:ascii="Times New Roman" w:hAnsi="Times New Roman" w:cs="Times New Roman"/>
+                <w:sz w:val="24"/>
+                <w:szCs w:val="24"/>
+              </w:rPr>
+              <w:t xml:space="preserve">2GB </w:t>
+            </w:r>
+            <w:proofErr w:type="spellStart"/>
+            <w:r>
+              <w:rPr>
+                <w:rFonts w:ascii="Times New Roman" w:hAnsi="Times New Roman" w:cs="Times New Roman"/>
+                <w:sz w:val="24"/>
+                <w:szCs w:val="24"/>
+              </w:rPr>
+              <w:t>graphics</w:t>
+            </w:r>
+            <w:proofErr w:type="spellEnd"/>
+            <w:r>
+              <w:rPr>
+                <w:rFonts w:ascii="Times New Roman" w:hAnsi="Times New Roman" w:cs="Times New Roman"/>
+                <w:sz w:val="24"/>
+                <w:szCs w:val="24"/>
+              </w:rPr>
+              <w:t xml:space="preserve"> </w:t>
+            </w:r>
+            <w:proofErr w:type="spellStart"/>
+            <w:r>
+              <w:rPr>
+                <w:rFonts w:ascii="Times New Roman" w:hAnsi="Times New Roman" w:cs="Times New Roman"/>
+                <w:sz w:val="24"/>
+                <w:szCs w:val="24"/>
+              </w:rPr>
+              <w:t>acceleration</w:t>
+            </w:r>
+            <w:proofErr w:type="spellEnd"/>
+          </w:p>
+        </w:tc>
+      </w:tr>
+      <w:tr>
+        <w:trPr>
+          <w:cnfStyle w:val="000000100000" w:firstRow="0" w:lastRow="0" w:firstColumn="0" w:lastColumn="0" w:oddVBand="0" w:evenVBand="0" w:oddHBand="1" w:evenHBand="0" w:firstRowFirstColumn="0" w:firstRowLastColumn="0" w:lastRowFirstColumn="0" w:lastRowLastColumn="0"/>
+        </w:trPr>
+        <w:tc>
+          <w:tcPr>
+            <w:cnfStyle w:val="001000000000" w:firstRow="0" w:lastRow="0" w:firstColumn="1" w:lastColumn="0" w:oddVBand="0" w:evenVBand="0" w:oddHBand="0" w:evenHBand="0" w:firstRowFirstColumn="0" w:firstRowLastColumn="0" w:lastRowFirstColumn="0" w:lastRowLastColumn="0"/>
+            <w:tcW w:w="3005" w:type="dxa"/>
+          </w:tcPr>
+          <w:p>
+            <w:pPr>
+              <w:pStyle w:val="Listaszerbekezds"/>
+              <w:ind w:left="0"/>
+              <w:jc w:val="center"/>
+              <w:rPr>
+                <w:rFonts w:ascii="Times New Roman" w:hAnsi="Times New Roman" w:cs="Times New Roman"/>
+                <w:b w:val="0"/>
+                <w:bCs w:val="0"/>
+                <w:sz w:val="24"/>
+                <w:szCs w:val="24"/>
+              </w:rPr>
+            </w:pPr>
+            <w:r>
+              <w:rPr>
+                <w:rFonts w:ascii="Times New Roman" w:hAnsi="Times New Roman" w:cs="Times New Roman"/>
+                <w:b w:val="0"/>
+                <w:bCs w:val="0"/>
+                <w:sz w:val="24"/>
+                <w:szCs w:val="24"/>
+              </w:rPr>
+              <w:t>Processzor</w:t>
+            </w:r>
+          </w:p>
+        </w:tc>
+        <w:tc>
+          <w:tcPr>
+            <w:tcW w:w="3005" w:type="dxa"/>
+          </w:tcPr>
+          <w:p>
+            <w:pPr>
+              <w:pStyle w:val="Listaszerbekezds"/>
+              <w:ind w:left="0"/>
+              <w:jc w:val="center"/>
+              <w:cnfStyle w:val="000000100000" w:firstRow="0" w:lastRow="0" w:firstColumn="0" w:lastColumn="0" w:oddVBand="0" w:evenVBand="0" w:oddHBand="1" w:evenHBand="0" w:firstRowFirstColumn="0" w:firstRowLastColumn="0" w:lastRowFirstColumn="0" w:lastRowLastColumn="0"/>
+              <w:rPr>
+                <w:rFonts w:ascii="Times New Roman" w:hAnsi="Times New Roman" w:cs="Times New Roman"/>
+                <w:sz w:val="24"/>
+                <w:szCs w:val="24"/>
+              </w:rPr>
+            </w:pPr>
+            <w:r>
+              <w:rPr>
+                <w:rFonts w:ascii="Times New Roman" w:hAnsi="Times New Roman" w:cs="Times New Roman"/>
+                <w:sz w:val="24"/>
+                <w:szCs w:val="24"/>
+              </w:rPr>
+              <w:t>2mag, 2Ghz</w:t>
+            </w:r>
+          </w:p>
+        </w:tc>
+        <w:tc>
+          <w:tcPr>
+            <w:tcW w:w="3006" w:type="dxa"/>
+          </w:tcPr>
+          <w:p>
+            <w:pPr>
+              <w:pStyle w:val="Listaszerbekezds"/>
+              <w:ind w:left="0"/>
+              <w:jc w:val="center"/>
+              <w:cnfStyle w:val="000000100000" w:firstRow="0" w:lastRow="0" w:firstColumn="0" w:lastColumn="0" w:oddVBand="0" w:evenVBand="0" w:oddHBand="1" w:evenHBand="0" w:firstRowFirstColumn="0" w:firstRowLastColumn="0" w:lastRowFirstColumn="0" w:lastRowLastColumn="0"/>
+              <w:rPr>
+                <w:rFonts w:ascii="Times New Roman" w:hAnsi="Times New Roman" w:cs="Times New Roman"/>
+                <w:sz w:val="24"/>
+                <w:szCs w:val="24"/>
+              </w:rPr>
+            </w:pPr>
+            <w:r>
+              <w:rPr>
+                <w:rFonts w:ascii="Times New Roman" w:hAnsi="Times New Roman" w:cs="Times New Roman"/>
+                <w:sz w:val="24"/>
+                <w:szCs w:val="24"/>
+              </w:rPr>
+              <w:t>4</w:t>
+            </w:r>
+            <w:r>
+              <w:rPr>
+                <w:rFonts w:ascii="Times New Roman" w:hAnsi="Times New Roman" w:cs="Times New Roman"/>
+                <w:sz w:val="24"/>
+                <w:szCs w:val="24"/>
+              </w:rPr>
+              <w:t xml:space="preserve">mag, </w:t>
+            </w:r>
+            <w:r>
+              <w:rPr>
+                <w:rFonts w:ascii="Times New Roman" w:hAnsi="Times New Roman" w:cs="Times New Roman"/>
+                <w:sz w:val="24"/>
+                <w:szCs w:val="24"/>
+              </w:rPr>
+              <w:t>3</w:t>
+            </w:r>
+            <w:r>
+              <w:rPr>
+                <w:rFonts w:ascii="Times New Roman" w:hAnsi="Times New Roman" w:cs="Times New Roman"/>
+                <w:sz w:val="24"/>
+                <w:szCs w:val="24"/>
+              </w:rPr>
+              <w:t>Ghz</w:t>
+            </w:r>
+          </w:p>
+        </w:tc>
+      </w:tr>
+      <w:tr>
+        <w:tc>
+          <w:tcPr>
+            <w:cnfStyle w:val="001000000000" w:firstRow="0" w:lastRow="0" w:firstColumn="1" w:lastColumn="0" w:oddVBand="0" w:evenVBand="0" w:oddHBand="0" w:evenHBand="0" w:firstRowFirstColumn="0" w:firstRowLastColumn="0" w:lastRowFirstColumn="0" w:lastRowLastColumn="0"/>
+            <w:tcW w:w="3005" w:type="dxa"/>
+          </w:tcPr>
+          <w:p>
+            <w:pPr>
+              <w:pStyle w:val="Listaszerbekezds"/>
+              <w:ind w:left="0"/>
+              <w:jc w:val="center"/>
+              <w:rPr>
+                <w:rFonts w:ascii="Times New Roman" w:hAnsi="Times New Roman" w:cs="Times New Roman"/>
+                <w:b w:val="0"/>
+                <w:bCs w:val="0"/>
+                <w:sz w:val="24"/>
+                <w:szCs w:val="24"/>
+              </w:rPr>
+            </w:pPr>
+            <w:r>
+              <w:rPr>
+                <w:rFonts w:ascii="Times New Roman" w:hAnsi="Times New Roman" w:cs="Times New Roman"/>
+                <w:b w:val="0"/>
+                <w:bCs w:val="0"/>
+                <w:sz w:val="24"/>
+                <w:szCs w:val="24"/>
+              </w:rPr>
+              <w:t>Kijelző felbontás</w:t>
+            </w:r>
+          </w:p>
+        </w:tc>
+        <w:tc>
+          <w:tcPr>
+            <w:tcW w:w="3005" w:type="dxa"/>
+          </w:tcPr>
+          <w:p>
+            <w:pPr>
+              <w:pStyle w:val="Listaszerbekezds"/>
+              <w:ind w:left="0"/>
+              <w:jc w:val="center"/>
+              <w:cnfStyle w:val="000000000000" w:firstRow="0" w:lastRow="0" w:firstColumn="0" w:lastColumn="0" w:oddVBand="0" w:evenVBand="0" w:oddHBand="0" w:evenHBand="0" w:firstRowFirstColumn="0" w:firstRowLastColumn="0" w:lastRowFirstColumn="0" w:lastRowLastColumn="0"/>
+              <w:rPr>
+                <w:rFonts w:ascii="Times New Roman" w:hAnsi="Times New Roman" w:cs="Times New Roman"/>
+                <w:sz w:val="24"/>
+                <w:szCs w:val="24"/>
+              </w:rPr>
+            </w:pPr>
+            <w:r>
+              <w:rPr>
+                <w:rFonts w:ascii="Times New Roman" w:hAnsi="Times New Roman" w:cs="Times New Roman"/>
+                <w:sz w:val="24"/>
+                <w:szCs w:val="24"/>
+              </w:rPr>
+              <w:t>1280x720</w:t>
+            </w:r>
+          </w:p>
+        </w:tc>
+        <w:tc>
+          <w:tcPr>
+            <w:tcW w:w="3006" w:type="dxa"/>
+          </w:tcPr>
+          <w:p>
+            <w:pPr>
+              <w:pStyle w:val="Listaszerbekezds"/>
+              <w:ind w:left="0"/>
+              <w:jc w:val="center"/>
+              <w:cnfStyle w:val="000000000000" w:firstRow="0" w:lastRow="0" w:firstColumn="0" w:lastColumn="0" w:oddVBand="0" w:evenVBand="0" w:oddHBand="0" w:evenHBand="0" w:firstRowFirstColumn="0" w:firstRowLastColumn="0" w:lastRowFirstColumn="0" w:lastRowLastColumn="0"/>
+              <w:rPr>
+                <w:rFonts w:ascii="Times New Roman" w:hAnsi="Times New Roman" w:cs="Times New Roman"/>
+                <w:sz w:val="24"/>
+                <w:szCs w:val="24"/>
+              </w:rPr>
+            </w:pPr>
+            <w:r>
+              <w:rPr>
+                <w:rFonts w:ascii="Times New Roman" w:hAnsi="Times New Roman" w:cs="Times New Roman"/>
+                <w:sz w:val="24"/>
+                <w:szCs w:val="24"/>
+              </w:rPr>
+              <w:t>1920x1080</w:t>
+            </w:r>
+          </w:p>
+        </w:tc>
+      </w:tr>
+      <w:tr>
+        <w:trPr>
+          <w:cnfStyle w:val="000000100000" w:firstRow="0" w:lastRow="0" w:firstColumn="0" w:lastColumn="0" w:oddVBand="0" w:evenVBand="0" w:oddHBand="1" w:evenHBand="0" w:firstRowFirstColumn="0" w:firstRowLastColumn="0" w:lastRowFirstColumn="0" w:lastRowLastColumn="0"/>
+        </w:trPr>
+        <w:tc>
+          <w:tcPr>
+            <w:cnfStyle w:val="001000000000" w:firstRow="0" w:lastRow="0" w:firstColumn="1" w:lastColumn="0" w:oddVBand="0" w:evenVBand="0" w:oddHBand="0" w:evenHBand="0" w:firstRowFirstColumn="0" w:firstRowLastColumn="0" w:lastRowFirstColumn="0" w:lastRowLastColumn="0"/>
+            <w:tcW w:w="3005" w:type="dxa"/>
+          </w:tcPr>
+          <w:p>
+            <w:pPr>
+              <w:pStyle w:val="Listaszerbekezds"/>
+              <w:ind w:left="0"/>
+              <w:jc w:val="center"/>
+              <w:rPr>
+                <w:rFonts w:ascii="Times New Roman" w:hAnsi="Times New Roman" w:cs="Times New Roman"/>
+                <w:b w:val="0"/>
+                <w:bCs w:val="0"/>
+                <w:sz w:val="24"/>
+                <w:szCs w:val="24"/>
+              </w:rPr>
+            </w:pPr>
+            <w:r>
+              <w:rPr>
+                <w:rFonts w:ascii="Times New Roman" w:hAnsi="Times New Roman" w:cs="Times New Roman"/>
+                <w:b w:val="0"/>
+                <w:bCs w:val="0"/>
+                <w:sz w:val="24"/>
+                <w:szCs w:val="24"/>
+              </w:rPr>
+              <w:t>Érintő képernyő</w:t>
+            </w:r>
+          </w:p>
+        </w:tc>
+        <w:tc>
+          <w:tcPr>
+            <w:tcW w:w="3005" w:type="dxa"/>
+          </w:tcPr>
+          <w:p>
+            <w:pPr>
+              <w:pStyle w:val="Listaszerbekezds"/>
+              <w:ind w:left="0"/>
+              <w:jc w:val="center"/>
+              <w:cnfStyle w:val="000000100000" w:firstRow="0" w:lastRow="0" w:firstColumn="0" w:lastColumn="0" w:oddVBand="0" w:evenVBand="0" w:oddHBand="1" w:evenHBand="0" w:firstRowFirstColumn="0" w:firstRowLastColumn="0" w:lastRowFirstColumn="0" w:lastRowLastColumn="0"/>
+              <w:rPr>
+                <w:rFonts w:ascii="Times New Roman" w:hAnsi="Times New Roman" w:cs="Times New Roman"/>
+                <w:sz w:val="24"/>
+                <w:szCs w:val="24"/>
+              </w:rPr>
+            </w:pPr>
+            <w:r>
+              <w:rPr>
+                <w:rFonts w:ascii="Times New Roman" w:hAnsi="Times New Roman" w:cs="Times New Roman"/>
+                <w:sz w:val="24"/>
+                <w:szCs w:val="24"/>
+              </w:rPr>
+              <w:t>1024x768</w:t>
+            </w:r>
+          </w:p>
+        </w:tc>
+        <w:tc>
+          <w:tcPr>
+            <w:tcW w:w="3006" w:type="dxa"/>
+          </w:tcPr>
+          <w:p>
+            <w:pPr>
+              <w:pStyle w:val="Listaszerbekezds"/>
+              <w:ind w:left="0"/>
+              <w:jc w:val="center"/>
+              <w:cnfStyle w:val="000000100000" w:firstRow="0" w:lastRow="0" w:firstColumn="0" w:lastColumn="0" w:oddVBand="0" w:evenVBand="0" w:oddHBand="1" w:evenHBand="0" w:firstRowFirstColumn="0" w:firstRowLastColumn="0" w:lastRowFirstColumn="0" w:lastRowLastColumn="0"/>
+              <w:rPr>
+                <w:rFonts w:ascii="Times New Roman" w:hAnsi="Times New Roman" w:cs="Times New Roman"/>
+                <w:sz w:val="24"/>
+                <w:szCs w:val="24"/>
+              </w:rPr>
+            </w:pPr>
+            <w:r>
+              <w:rPr>
+                <w:rFonts w:ascii="Times New Roman" w:hAnsi="Times New Roman" w:cs="Times New Roman"/>
+                <w:sz w:val="24"/>
+                <w:szCs w:val="24"/>
+              </w:rPr>
+              <w:t>1280x800</w:t>
+            </w:r>
+          </w:p>
+        </w:tc>
+      </w:tr>
+      <w:tr>
+        <w:tc>
+          <w:tcPr>
+            <w:cnfStyle w:val="001000000000" w:firstRow="0" w:lastRow="0" w:firstColumn="1" w:lastColumn="0" w:oddVBand="0" w:evenVBand="0" w:oddHBand="0" w:evenHBand="0" w:firstRowFirstColumn="0" w:firstRowLastColumn="0" w:lastRowFirstColumn="0" w:lastRowLastColumn="0"/>
+            <w:tcW w:w="3005" w:type="dxa"/>
+          </w:tcPr>
+          <w:p>
+            <w:pPr>
+              <w:pStyle w:val="Listaszerbekezds"/>
+              <w:ind w:left="0"/>
+              <w:jc w:val="center"/>
+              <w:rPr>
+                <w:rFonts w:ascii="Times New Roman" w:hAnsi="Times New Roman" w:cs="Times New Roman"/>
+                <w:b w:val="0"/>
+                <w:bCs w:val="0"/>
+                <w:sz w:val="24"/>
+                <w:szCs w:val="24"/>
+              </w:rPr>
+            </w:pPr>
+            <w:r>
+              <w:rPr>
+                <w:rFonts w:ascii="Times New Roman" w:hAnsi="Times New Roman" w:cs="Times New Roman"/>
+                <w:b w:val="0"/>
+                <w:bCs w:val="0"/>
+                <w:sz w:val="24"/>
+                <w:szCs w:val="24"/>
+              </w:rPr>
+              <w:t>Internetkapcsolat</w:t>
+            </w:r>
+          </w:p>
+        </w:tc>
+        <w:tc>
+          <w:tcPr>
+            <w:tcW w:w="3005" w:type="dxa"/>
+          </w:tcPr>
+          <w:p>
+            <w:pPr>
+              <w:pStyle w:val="Listaszerbekezds"/>
+              <w:ind w:left="0"/>
+              <w:jc w:val="center"/>
+              <w:cnfStyle w:val="000000000000" w:firstRow="0" w:lastRow="0" w:firstColumn="0" w:lastColumn="0" w:oddVBand="0" w:evenVBand="0" w:oddHBand="0" w:evenHBand="0" w:firstRowFirstColumn="0" w:firstRowLastColumn="0" w:lastRowFirstColumn="0" w:lastRowLastColumn="0"/>
+              <w:rPr>
+                <w:rFonts w:ascii="Times New Roman" w:hAnsi="Times New Roman" w:cs="Times New Roman"/>
+                <w:sz w:val="24"/>
+                <w:szCs w:val="24"/>
+              </w:rPr>
+            </w:pPr>
+            <w:r>
+              <w:rPr>
+                <w:rFonts w:ascii="Times New Roman" w:hAnsi="Times New Roman" w:cs="Times New Roman"/>
+                <w:sz w:val="24"/>
+                <w:szCs w:val="24"/>
+              </w:rPr>
+              <w:t>stabil 3mbps</w:t>
+            </w:r>
+          </w:p>
+        </w:tc>
+        <w:tc>
+          <w:tcPr>
+            <w:tcW w:w="3006" w:type="dxa"/>
+          </w:tcPr>
+          <w:p>
+            <w:pPr>
+              <w:pStyle w:val="Listaszerbekezds"/>
+              <w:ind w:left="0"/>
+              <w:jc w:val="center"/>
+              <w:cnfStyle w:val="000000000000" w:firstRow="0" w:lastRow="0" w:firstColumn="0" w:lastColumn="0" w:oddVBand="0" w:evenVBand="0" w:oddHBand="0" w:evenHBand="0" w:firstRowFirstColumn="0" w:firstRowLastColumn="0" w:lastRowFirstColumn="0" w:lastRowLastColumn="0"/>
+              <w:rPr>
+                <w:rFonts w:ascii="Times New Roman" w:hAnsi="Times New Roman" w:cs="Times New Roman"/>
+                <w:sz w:val="24"/>
+                <w:szCs w:val="24"/>
+              </w:rPr>
+            </w:pPr>
+            <w:r>
+              <w:rPr>
+                <w:rFonts w:ascii="Times New Roman" w:hAnsi="Times New Roman" w:cs="Times New Roman"/>
+                <w:sz w:val="24"/>
+                <w:szCs w:val="24"/>
+              </w:rPr>
+              <w:t>stabil 10mbps</w:t>
+            </w:r>
+          </w:p>
+        </w:tc>
+      </w:tr>
+    </w:tbl>
+    <w:p>
+      <w:pPr>
+        <w:pStyle w:val="Listaszerbekezds"/>
+        <w:rPr>
+          <w:rFonts w:ascii="Times New Roman" w:hAnsi="Times New Roman" w:cs="Times New Roman"/>
+          <w:i/>
+          <w:iCs/>
+          <w:sz w:val="24"/>
+          <w:szCs w:val="24"/>
+        </w:rPr>
+      </w:pPr>
+    </w:p>
+    <w:p>
+      <w:pPr>
+        <w:rPr>
+          <w:rFonts w:ascii="Times New Roman" w:hAnsi="Times New Roman" w:cs="Times New Roman"/>
+          <w:b/>
+          <w:bCs/>
+          <w:sz w:val="24"/>
+          <w:szCs w:val="24"/>
+        </w:rPr>
+      </w:pPr>
+      <w:r>
+        <w:rPr>
+          <w:rFonts w:ascii="Times New Roman" w:hAnsi="Times New Roman" w:cs="Times New Roman"/>
+          <w:b/>
+          <w:bCs/>
+          <w:sz w:val="24"/>
+          <w:szCs w:val="24"/>
+        </w:rPr>
+        <w:br w:type="page"/>
+      </w:r>
+    </w:p>
+    <w:p>
+      <w:pPr>
+        <w:pStyle w:val="Listaszerbekezds"/>
+        <w:numPr>
+          <w:ilvl w:val="0"/>
+          <w:numId w:val="1"/>
+        </w:numPr>
+        <w:rPr>
+          <w:rFonts w:ascii="Times New Roman" w:hAnsi="Times New Roman" w:cs="Times New Roman"/>
+          <w:sz w:val="24"/>
+          <w:szCs w:val="24"/>
+        </w:rPr>
+      </w:pPr>
+      <w:r>
+        <w:rPr>
+          <w:rFonts w:ascii="Times New Roman" w:hAnsi="Times New Roman" w:cs="Times New Roman"/>
+          <w:b/>
+          <w:bCs/>
+          <w:sz w:val="24"/>
+          <w:szCs w:val="24"/>
+        </w:rPr>
+        <w:lastRenderedPageBreak/>
+        <w:t>Szoftver követelmények</w:t>
+      </w:r>
+      <w:r>
+        <w:rPr>
+          <w:rFonts w:ascii="Times New Roman" w:hAnsi="Times New Roman" w:cs="Times New Roman"/>
+          <w:i/>
+          <w:iCs/>
+          <w:sz w:val="24"/>
+          <w:szCs w:val="24"/>
+        </w:rPr>
+        <w:br/>
+        <w:t>Bármely operációs rendszer, amely képes futtatni a felsorolt böngészők egyikét.</w:t>
+      </w:r>
+      <w:r>
+        <w:rPr>
+          <w:rFonts w:ascii="Times New Roman" w:hAnsi="Times New Roman" w:cs="Times New Roman"/>
+          <w:i/>
+          <w:iCs/>
+          <w:sz w:val="24"/>
+          <w:szCs w:val="24"/>
+        </w:rPr>
+        <w:br/>
+      </w:r>
+    </w:p>
+    <w:tbl>
+      <w:tblPr>
+        <w:tblStyle w:val="Tblzatrcsos5stt1jellszn"/>
+        <w:tblW w:w="0" w:type="auto"/>
+        <w:tblLook w:val="04A0" w:firstRow="1" w:lastRow="0" w:firstColumn="1" w:lastColumn="0" w:noHBand="0" w:noVBand="1"/>
+      </w:tblPr>
+      <w:tblGrid>
+        <w:gridCol w:w="4508"/>
+        <w:gridCol w:w="4508"/>
+      </w:tblGrid>
+      <w:tr>
+        <w:trPr>
+          <w:cnfStyle w:val="100000000000" w:firstRow="1" w:lastRow="0" w:firstColumn="0" w:lastColumn="0" w:oddVBand="0" w:evenVBand="0" w:oddHBand="0" w:evenHBand="0" w:firstRowFirstColumn="0" w:firstRowLastColumn="0" w:lastRowFirstColumn="0" w:lastRowLastColumn="0"/>
+        </w:trPr>
+        <w:tc>
+          <w:tcPr>
+            <w:cnfStyle w:val="001000000000" w:firstRow="0" w:lastRow="0" w:firstColumn="1" w:lastColumn="0" w:oddVBand="0" w:evenVBand="0" w:oddHBand="0" w:evenHBand="0" w:firstRowFirstColumn="0" w:firstRowLastColumn="0" w:lastRowFirstColumn="0" w:lastRowLastColumn="0"/>
+            <w:tcW w:w="4508" w:type="dxa"/>
+          </w:tcPr>
+          <w:p>
+            <w:pPr>
+              <w:jc w:val="center"/>
+              <w:rPr>
+                <w:rFonts w:ascii="Times New Roman" w:hAnsi="Times New Roman" w:cs="Times New Roman"/>
+                <w:sz w:val="24"/>
+                <w:szCs w:val="24"/>
+              </w:rPr>
+            </w:pPr>
+            <w:r>
+              <w:rPr>
+                <w:rFonts w:ascii="Times New Roman" w:hAnsi="Times New Roman" w:cs="Times New Roman"/>
+                <w:sz w:val="24"/>
+                <w:szCs w:val="24"/>
+              </w:rPr>
+              <w:t>Webböngésző</w:t>
+            </w:r>
+          </w:p>
+        </w:tc>
+        <w:tc>
+          <w:tcPr>
+            <w:tcW w:w="4508" w:type="dxa"/>
+          </w:tcPr>
+          <w:p>
+            <w:pPr>
+              <w:jc w:val="center"/>
+              <w:cnfStyle w:val="100000000000" w:firstRow="1" w:lastRow="0" w:firstColumn="0" w:lastColumn="0" w:oddVBand="0" w:evenVBand="0" w:oddHBand="0" w:evenHBand="0" w:firstRowFirstColumn="0" w:firstRowLastColumn="0" w:lastRowFirstColumn="0" w:lastRowLastColumn="0"/>
+              <w:rPr>
+                <w:rFonts w:ascii="Times New Roman" w:hAnsi="Times New Roman" w:cs="Times New Roman"/>
+                <w:sz w:val="24"/>
+                <w:szCs w:val="24"/>
+              </w:rPr>
+            </w:pPr>
+            <w:r>
+              <w:rPr>
+                <w:rFonts w:ascii="Times New Roman" w:hAnsi="Times New Roman" w:cs="Times New Roman"/>
+                <w:sz w:val="24"/>
+                <w:szCs w:val="24"/>
+              </w:rPr>
+              <w:t>Minimális verzió</w:t>
+            </w:r>
+          </w:p>
+        </w:tc>
+      </w:tr>
+      <w:tr>
+        <w:trPr>
+          <w:cnfStyle w:val="000000100000" w:firstRow="0" w:lastRow="0" w:firstColumn="0" w:lastColumn="0" w:oddVBand="0" w:evenVBand="0" w:oddHBand="1" w:evenHBand="0" w:firstRowFirstColumn="0" w:firstRowLastColumn="0" w:lastRowFirstColumn="0" w:lastRowLastColumn="0"/>
+        </w:trPr>
+        <w:tc>
+          <w:tcPr>
+            <w:cnfStyle w:val="001000000000" w:firstRow="0" w:lastRow="0" w:firstColumn="1" w:lastColumn="0" w:oddVBand="0" w:evenVBand="0" w:oddHBand="0" w:evenHBand="0" w:firstRowFirstColumn="0" w:firstRowLastColumn="0" w:lastRowFirstColumn="0" w:lastRowLastColumn="0"/>
+            <w:tcW w:w="4508" w:type="dxa"/>
+          </w:tcPr>
+          <w:p>
+            <w:pPr>
+              <w:jc w:val="center"/>
+              <w:rPr>
+                <w:rFonts w:ascii="Times New Roman" w:hAnsi="Times New Roman" w:cs="Times New Roman"/>
+                <w:b w:val="0"/>
+                <w:bCs w:val="0"/>
+                <w:sz w:val="24"/>
+                <w:szCs w:val="24"/>
+              </w:rPr>
+            </w:pPr>
+            <w:r>
+              <w:rPr>
+                <w:rFonts w:ascii="Times New Roman" w:hAnsi="Times New Roman" w:cs="Times New Roman"/>
+                <w:b w:val="0"/>
+                <w:bCs w:val="0"/>
+                <w:sz w:val="24"/>
+                <w:szCs w:val="24"/>
+              </w:rPr>
+              <w:t>Chrome x86 (</w:t>
+            </w:r>
+            <w:proofErr w:type="spellStart"/>
+            <w:r>
+              <w:rPr>
+                <w:rFonts w:ascii="Times New Roman" w:hAnsi="Times New Roman" w:cs="Times New Roman"/>
+                <w:b w:val="0"/>
+                <w:bCs w:val="0"/>
+                <w:sz w:val="24"/>
+                <w:szCs w:val="24"/>
+              </w:rPr>
+              <w:t>Chromeium</w:t>
+            </w:r>
+            <w:proofErr w:type="spellEnd"/>
+            <w:r>
+              <w:rPr>
+                <w:rFonts w:ascii="Times New Roman" w:hAnsi="Times New Roman" w:cs="Times New Roman"/>
+                <w:b w:val="0"/>
+                <w:bCs w:val="0"/>
+                <w:sz w:val="24"/>
+                <w:szCs w:val="24"/>
+              </w:rPr>
+              <w:t xml:space="preserve">, </w:t>
+            </w:r>
+            <w:proofErr w:type="spellStart"/>
+            <w:r>
+              <w:rPr>
+                <w:rFonts w:ascii="Times New Roman" w:hAnsi="Times New Roman" w:cs="Times New Roman"/>
+                <w:b w:val="0"/>
+                <w:bCs w:val="0"/>
+                <w:sz w:val="24"/>
+                <w:szCs w:val="24"/>
+              </w:rPr>
+              <w:t>Brave</w:t>
+            </w:r>
+            <w:proofErr w:type="spellEnd"/>
+            <w:r>
+              <w:rPr>
+                <w:rFonts w:ascii="Times New Roman" w:hAnsi="Times New Roman" w:cs="Times New Roman"/>
+                <w:b w:val="0"/>
+                <w:bCs w:val="0"/>
+                <w:sz w:val="24"/>
+                <w:szCs w:val="24"/>
+              </w:rPr>
+              <w:t>)</w:t>
+            </w:r>
+          </w:p>
+        </w:tc>
+        <w:tc>
+          <w:tcPr>
+            <w:tcW w:w="4508" w:type="dxa"/>
+          </w:tcPr>
+          <w:p>
+            <w:pPr>
+              <w:jc w:val="center"/>
+              <w:cnfStyle w:val="000000100000" w:firstRow="0" w:lastRow="0" w:firstColumn="0" w:lastColumn="0" w:oddVBand="0" w:evenVBand="0" w:oddHBand="1" w:evenHBand="0" w:firstRowFirstColumn="0" w:firstRowLastColumn="0" w:lastRowFirstColumn="0" w:lastRowLastColumn="0"/>
+              <w:rPr>
+                <w:rFonts w:ascii="Times New Roman" w:hAnsi="Times New Roman" w:cs="Times New Roman"/>
+                <w:sz w:val="24"/>
+                <w:szCs w:val="24"/>
+              </w:rPr>
+            </w:pPr>
+            <w:r>
+              <w:rPr>
+                <w:rFonts w:ascii="Times New Roman" w:hAnsi="Times New Roman" w:cs="Times New Roman"/>
+                <w:sz w:val="24"/>
+                <w:szCs w:val="24"/>
+              </w:rPr>
+              <w:t>37</w:t>
+            </w:r>
+          </w:p>
+        </w:tc>
+      </w:tr>
+      <w:tr>
+        <w:tc>
+          <w:tcPr>
+            <w:cnfStyle w:val="001000000000" w:firstRow="0" w:lastRow="0" w:firstColumn="1" w:lastColumn="0" w:oddVBand="0" w:evenVBand="0" w:oddHBand="0" w:evenHBand="0" w:firstRowFirstColumn="0" w:firstRowLastColumn="0" w:lastRowFirstColumn="0" w:lastRowLastColumn="0"/>
+            <w:tcW w:w="4508" w:type="dxa"/>
+          </w:tcPr>
+          <w:p>
+            <w:pPr>
+              <w:jc w:val="center"/>
+              <w:rPr>
+                <w:rFonts w:ascii="Times New Roman" w:hAnsi="Times New Roman" w:cs="Times New Roman"/>
+                <w:b w:val="0"/>
+                <w:bCs w:val="0"/>
+                <w:sz w:val="24"/>
+                <w:szCs w:val="24"/>
+              </w:rPr>
+            </w:pPr>
+            <w:r>
+              <w:rPr>
+                <w:rFonts w:ascii="Times New Roman" w:hAnsi="Times New Roman" w:cs="Times New Roman"/>
+                <w:b w:val="0"/>
+                <w:bCs w:val="0"/>
+                <w:sz w:val="24"/>
+                <w:szCs w:val="24"/>
+              </w:rPr>
+              <w:t>Edge</w:t>
+            </w:r>
+          </w:p>
+        </w:tc>
+        <w:tc>
+          <w:tcPr>
+            <w:tcW w:w="4508" w:type="dxa"/>
+          </w:tcPr>
+          <w:p>
+            <w:pPr>
+              <w:jc w:val="center"/>
+              <w:cnfStyle w:val="000000000000" w:firstRow="0" w:lastRow="0" w:firstColumn="0" w:lastColumn="0" w:oddVBand="0" w:evenVBand="0" w:oddHBand="0" w:evenHBand="0" w:firstRowFirstColumn="0" w:firstRowLastColumn="0" w:lastRowFirstColumn="0" w:lastRowLastColumn="0"/>
+              <w:rPr>
+                <w:rFonts w:ascii="Times New Roman" w:hAnsi="Times New Roman" w:cs="Times New Roman"/>
+                <w:sz w:val="24"/>
+                <w:szCs w:val="24"/>
+              </w:rPr>
+            </w:pPr>
+            <w:r>
+              <w:rPr>
+                <w:rFonts w:ascii="Times New Roman" w:hAnsi="Times New Roman" w:cs="Times New Roman"/>
+                <w:sz w:val="24"/>
+                <w:szCs w:val="24"/>
+              </w:rPr>
+              <w:t>79</w:t>
+            </w:r>
+          </w:p>
+        </w:tc>
+      </w:tr>
+      <w:tr>
+        <w:trPr>
+          <w:cnfStyle w:val="000000100000" w:firstRow="0" w:lastRow="0" w:firstColumn="0" w:lastColumn="0" w:oddVBand="0" w:evenVBand="0" w:oddHBand="1" w:evenHBand="0" w:firstRowFirstColumn="0" w:firstRowLastColumn="0" w:lastRowFirstColumn="0" w:lastRowLastColumn="0"/>
+        </w:trPr>
+        <w:tc>
+          <w:tcPr>
+            <w:cnfStyle w:val="001000000000" w:firstRow="0" w:lastRow="0" w:firstColumn="1" w:lastColumn="0" w:oddVBand="0" w:evenVBand="0" w:oddHBand="0" w:evenHBand="0" w:firstRowFirstColumn="0" w:firstRowLastColumn="0" w:lastRowFirstColumn="0" w:lastRowLastColumn="0"/>
+            <w:tcW w:w="4508" w:type="dxa"/>
+          </w:tcPr>
+          <w:p>
+            <w:pPr>
+              <w:jc w:val="center"/>
+              <w:rPr>
+                <w:rFonts w:ascii="Times New Roman" w:hAnsi="Times New Roman" w:cs="Times New Roman"/>
+                <w:b w:val="0"/>
+                <w:bCs w:val="0"/>
+                <w:sz w:val="24"/>
+                <w:szCs w:val="24"/>
+              </w:rPr>
+            </w:pPr>
+            <w:r>
+              <w:rPr>
+                <w:rFonts w:ascii="Times New Roman" w:hAnsi="Times New Roman" w:cs="Times New Roman"/>
+                <w:b w:val="0"/>
+                <w:bCs w:val="0"/>
+                <w:sz w:val="24"/>
+                <w:szCs w:val="24"/>
+              </w:rPr>
+              <w:t>Firefox</w:t>
+            </w:r>
+          </w:p>
+        </w:tc>
+        <w:tc>
+          <w:tcPr>
+            <w:tcW w:w="4508" w:type="dxa"/>
+          </w:tcPr>
+          <w:p>
+            <w:pPr>
+              <w:jc w:val="center"/>
+              <w:cnfStyle w:val="000000100000" w:firstRow="0" w:lastRow="0" w:firstColumn="0" w:lastColumn="0" w:oddVBand="0" w:evenVBand="0" w:oddHBand="1" w:evenHBand="0" w:firstRowFirstColumn="0" w:firstRowLastColumn="0" w:lastRowFirstColumn="0" w:lastRowLastColumn="0"/>
+              <w:rPr>
+                <w:rFonts w:ascii="Times New Roman" w:hAnsi="Times New Roman" w:cs="Times New Roman"/>
+                <w:sz w:val="24"/>
+                <w:szCs w:val="24"/>
+              </w:rPr>
+            </w:pPr>
+            <w:r>
+              <w:rPr>
+                <w:rFonts w:ascii="Times New Roman" w:hAnsi="Times New Roman" w:cs="Times New Roman"/>
+                <w:sz w:val="24"/>
+                <w:szCs w:val="24"/>
+              </w:rPr>
+              <w:t>34</w:t>
+            </w:r>
+          </w:p>
+        </w:tc>
+      </w:tr>
+      <w:tr>
+        <w:tc>
+          <w:tcPr>
+            <w:cnfStyle w:val="001000000000" w:firstRow="0" w:lastRow="0" w:firstColumn="1" w:lastColumn="0" w:oddVBand="0" w:evenVBand="0" w:oddHBand="0" w:evenHBand="0" w:firstRowFirstColumn="0" w:firstRowLastColumn="0" w:lastRowFirstColumn="0" w:lastRowLastColumn="0"/>
+            <w:tcW w:w="4508" w:type="dxa"/>
+          </w:tcPr>
+          <w:p>
+            <w:pPr>
+              <w:jc w:val="center"/>
+              <w:rPr>
+                <w:rFonts w:ascii="Times New Roman" w:hAnsi="Times New Roman" w:cs="Times New Roman"/>
+                <w:b w:val="0"/>
+                <w:bCs w:val="0"/>
+                <w:sz w:val="24"/>
+                <w:szCs w:val="24"/>
+              </w:rPr>
+            </w:pPr>
+            <w:r>
+              <w:rPr>
+                <w:rFonts w:ascii="Times New Roman" w:hAnsi="Times New Roman" w:cs="Times New Roman"/>
+                <w:b w:val="0"/>
+                <w:bCs w:val="0"/>
+                <w:sz w:val="24"/>
+                <w:szCs w:val="24"/>
+              </w:rPr>
+              <w:t>Opera</w:t>
+            </w:r>
+          </w:p>
+        </w:tc>
+        <w:tc>
+          <w:tcPr>
+            <w:tcW w:w="4508" w:type="dxa"/>
+          </w:tcPr>
+          <w:p>
+            <w:pPr>
+              <w:jc w:val="center"/>
+              <w:cnfStyle w:val="000000000000" w:firstRow="0" w:lastRow="0" w:firstColumn="0" w:lastColumn="0" w:oddVBand="0" w:evenVBand="0" w:oddHBand="0" w:evenHBand="0" w:firstRowFirstColumn="0" w:firstRowLastColumn="0" w:lastRowFirstColumn="0" w:lastRowLastColumn="0"/>
+              <w:rPr>
+                <w:rFonts w:ascii="Times New Roman" w:hAnsi="Times New Roman" w:cs="Times New Roman"/>
+                <w:sz w:val="24"/>
+                <w:szCs w:val="24"/>
+              </w:rPr>
+            </w:pPr>
+            <w:r>
+              <w:rPr>
+                <w:rFonts w:ascii="Times New Roman" w:hAnsi="Times New Roman" w:cs="Times New Roman"/>
+                <w:sz w:val="24"/>
+                <w:szCs w:val="24"/>
+              </w:rPr>
+              <w:t>24</w:t>
+            </w:r>
+          </w:p>
+        </w:tc>
+      </w:tr>
+      <w:tr>
+        <w:trPr>
+          <w:cnfStyle w:val="000000100000" w:firstRow="0" w:lastRow="0" w:firstColumn="0" w:lastColumn="0" w:oddVBand="0" w:evenVBand="0" w:oddHBand="1" w:evenHBand="0" w:firstRowFirstColumn="0" w:firstRowLastColumn="0" w:lastRowFirstColumn="0" w:lastRowLastColumn="0"/>
+        </w:trPr>
+        <w:tc>
+          <w:tcPr>
+            <w:cnfStyle w:val="001000000000" w:firstRow="0" w:lastRow="0" w:firstColumn="1" w:lastColumn="0" w:oddVBand="0" w:evenVBand="0" w:oddHBand="0" w:evenHBand="0" w:firstRowFirstColumn="0" w:firstRowLastColumn="0" w:lastRowFirstColumn="0" w:lastRowLastColumn="0"/>
+            <w:tcW w:w="4508" w:type="dxa"/>
+          </w:tcPr>
+          <w:p>
+            <w:pPr>
+              <w:jc w:val="center"/>
+              <w:rPr>
+                <w:rFonts w:ascii="Times New Roman" w:hAnsi="Times New Roman" w:cs="Times New Roman"/>
+                <w:b w:val="0"/>
+                <w:bCs w:val="0"/>
+                <w:sz w:val="24"/>
+                <w:szCs w:val="24"/>
+              </w:rPr>
+            </w:pPr>
+            <w:proofErr w:type="spellStart"/>
+            <w:r>
+              <w:rPr>
+                <w:rFonts w:ascii="Times New Roman" w:hAnsi="Times New Roman" w:cs="Times New Roman"/>
+                <w:b w:val="0"/>
+                <w:bCs w:val="0"/>
+                <w:sz w:val="24"/>
+                <w:szCs w:val="24"/>
+              </w:rPr>
+              <w:t>Safari</w:t>
+            </w:r>
+            <w:proofErr w:type="spellEnd"/>
+          </w:p>
+        </w:tc>
+        <w:tc>
+          <w:tcPr>
+            <w:tcW w:w="4508" w:type="dxa"/>
+          </w:tcPr>
+          <w:p>
+            <w:pPr>
+              <w:jc w:val="center"/>
+              <w:cnfStyle w:val="000000100000" w:firstRow="0" w:lastRow="0" w:firstColumn="0" w:lastColumn="0" w:oddVBand="0" w:evenVBand="0" w:oddHBand="1" w:evenHBand="0" w:firstRowFirstColumn="0" w:firstRowLastColumn="0" w:lastRowFirstColumn="0" w:lastRowLastColumn="0"/>
+              <w:rPr>
+                <w:rFonts w:ascii="Times New Roman" w:hAnsi="Times New Roman" w:cs="Times New Roman"/>
+                <w:sz w:val="24"/>
+                <w:szCs w:val="24"/>
+              </w:rPr>
+            </w:pPr>
+            <w:r>
+              <w:rPr>
+                <w:rFonts w:ascii="Times New Roman" w:hAnsi="Times New Roman" w:cs="Times New Roman"/>
+                <w:sz w:val="24"/>
+                <w:szCs w:val="24"/>
+              </w:rPr>
+              <w:t>7</w:t>
+            </w:r>
+          </w:p>
+        </w:tc>
+      </w:tr>
+      <w:tr>
+        <w:tc>
+          <w:tcPr>
+            <w:cnfStyle w:val="001000000000" w:firstRow="0" w:lastRow="0" w:firstColumn="1" w:lastColumn="0" w:oddVBand="0" w:evenVBand="0" w:oddHBand="0" w:evenHBand="0" w:firstRowFirstColumn="0" w:firstRowLastColumn="0" w:lastRowFirstColumn="0" w:lastRowLastColumn="0"/>
+            <w:tcW w:w="4508" w:type="dxa"/>
+          </w:tcPr>
+          <w:p>
+            <w:pPr>
+              <w:jc w:val="center"/>
+              <w:rPr>
+                <w:rFonts w:ascii="Times New Roman" w:hAnsi="Times New Roman" w:cs="Times New Roman"/>
+                <w:b w:val="0"/>
+                <w:bCs w:val="0"/>
+                <w:sz w:val="24"/>
+                <w:szCs w:val="24"/>
+              </w:rPr>
+            </w:pPr>
+            <w:r>
+              <w:rPr>
+                <w:rFonts w:ascii="Times New Roman" w:hAnsi="Times New Roman" w:cs="Times New Roman"/>
+                <w:b w:val="0"/>
+                <w:bCs w:val="0"/>
+                <w:sz w:val="24"/>
+                <w:szCs w:val="24"/>
+              </w:rPr>
+              <w:t xml:space="preserve">Chrome </w:t>
+            </w:r>
+            <w:proofErr w:type="spellStart"/>
+            <w:r>
+              <w:rPr>
+                <w:rFonts w:ascii="Times New Roman" w:hAnsi="Times New Roman" w:cs="Times New Roman"/>
+                <w:b w:val="0"/>
+                <w:bCs w:val="0"/>
+                <w:sz w:val="24"/>
+                <w:szCs w:val="24"/>
+              </w:rPr>
+              <w:t>arm</w:t>
+            </w:r>
+            <w:proofErr w:type="spellEnd"/>
+            <w:r>
+              <w:rPr>
+                <w:rFonts w:ascii="Times New Roman" w:hAnsi="Times New Roman" w:cs="Times New Roman"/>
+                <w:b w:val="0"/>
+                <w:bCs w:val="0"/>
+                <w:sz w:val="24"/>
+                <w:szCs w:val="24"/>
+              </w:rPr>
+              <w:t xml:space="preserve"> (Chrome Mobile, </w:t>
+            </w:r>
+            <w:proofErr w:type="spellStart"/>
+            <w:r>
+              <w:rPr>
+                <w:rFonts w:ascii="Times New Roman" w:hAnsi="Times New Roman" w:cs="Times New Roman"/>
+                <w:b w:val="0"/>
+                <w:bCs w:val="0"/>
+                <w:sz w:val="24"/>
+                <w:szCs w:val="24"/>
+              </w:rPr>
+              <w:t>Brave</w:t>
+            </w:r>
+            <w:proofErr w:type="spellEnd"/>
+            <w:r>
+              <w:rPr>
+                <w:rFonts w:ascii="Times New Roman" w:hAnsi="Times New Roman" w:cs="Times New Roman"/>
+                <w:b w:val="0"/>
+                <w:bCs w:val="0"/>
+                <w:sz w:val="24"/>
+                <w:szCs w:val="24"/>
+              </w:rPr>
+              <w:t>)</w:t>
+            </w:r>
+          </w:p>
+        </w:tc>
+        <w:tc>
+          <w:tcPr>
+            <w:tcW w:w="4508" w:type="dxa"/>
+          </w:tcPr>
+          <w:p>
+            <w:pPr>
+              <w:jc w:val="center"/>
+              <w:cnfStyle w:val="000000000000" w:firstRow="0" w:lastRow="0" w:firstColumn="0" w:lastColumn="0" w:oddVBand="0" w:evenVBand="0" w:oddHBand="0" w:evenHBand="0" w:firstRowFirstColumn="0" w:firstRowLastColumn="0" w:lastRowFirstColumn="0" w:lastRowLastColumn="0"/>
+              <w:rPr>
+                <w:rFonts w:ascii="Times New Roman" w:hAnsi="Times New Roman" w:cs="Times New Roman"/>
+                <w:sz w:val="24"/>
+                <w:szCs w:val="24"/>
+              </w:rPr>
+            </w:pPr>
+            <w:r>
+              <w:rPr>
+                <w:rFonts w:ascii="Times New Roman" w:hAnsi="Times New Roman" w:cs="Times New Roman"/>
+                <w:sz w:val="24"/>
+                <w:szCs w:val="24"/>
+              </w:rPr>
+              <w:t>37</w:t>
+            </w:r>
+          </w:p>
+        </w:tc>
+      </w:tr>
+      <w:tr>
+        <w:trPr>
+          <w:cnfStyle w:val="000000100000" w:firstRow="0" w:lastRow="0" w:firstColumn="0" w:lastColumn="0" w:oddVBand="0" w:evenVBand="0" w:oddHBand="1" w:evenHBand="0" w:firstRowFirstColumn="0" w:firstRowLastColumn="0" w:lastRowFirstColumn="0" w:lastRowLastColumn="0"/>
+        </w:trPr>
+        <w:tc>
+          <w:tcPr>
+            <w:cnfStyle w:val="001000000000" w:firstRow="0" w:lastRow="0" w:firstColumn="1" w:lastColumn="0" w:oddVBand="0" w:evenVBand="0" w:oddHBand="0" w:evenHBand="0" w:firstRowFirstColumn="0" w:firstRowLastColumn="0" w:lastRowFirstColumn="0" w:lastRowLastColumn="0"/>
+            <w:tcW w:w="4508" w:type="dxa"/>
+          </w:tcPr>
+          <w:p>
+            <w:pPr>
+              <w:jc w:val="center"/>
+              <w:rPr>
+                <w:rFonts w:ascii="Times New Roman" w:hAnsi="Times New Roman" w:cs="Times New Roman"/>
+                <w:b w:val="0"/>
+                <w:bCs w:val="0"/>
+                <w:sz w:val="24"/>
+                <w:szCs w:val="24"/>
+              </w:rPr>
+            </w:pPr>
+            <w:r>
+              <w:rPr>
+                <w:rFonts w:ascii="Times New Roman" w:hAnsi="Times New Roman" w:cs="Times New Roman"/>
+                <w:b w:val="0"/>
+                <w:bCs w:val="0"/>
+                <w:sz w:val="24"/>
+                <w:szCs w:val="24"/>
+              </w:rPr>
+              <w:t xml:space="preserve">Firefox </w:t>
+            </w:r>
+            <w:proofErr w:type="spellStart"/>
+            <w:r>
+              <w:rPr>
+                <w:rFonts w:ascii="Times New Roman" w:hAnsi="Times New Roman" w:cs="Times New Roman"/>
+                <w:b w:val="0"/>
+                <w:bCs w:val="0"/>
+                <w:sz w:val="24"/>
+                <w:szCs w:val="24"/>
+              </w:rPr>
+              <w:t>arm</w:t>
+            </w:r>
+            <w:proofErr w:type="spellEnd"/>
+          </w:p>
+        </w:tc>
+        <w:tc>
+          <w:tcPr>
+            <w:tcW w:w="4508" w:type="dxa"/>
+          </w:tcPr>
+          <w:p>
+            <w:pPr>
+              <w:jc w:val="center"/>
+              <w:cnfStyle w:val="000000100000" w:firstRow="0" w:lastRow="0" w:firstColumn="0" w:lastColumn="0" w:oddVBand="0" w:evenVBand="0" w:oddHBand="1" w:evenHBand="0" w:firstRowFirstColumn="0" w:firstRowLastColumn="0" w:lastRowFirstColumn="0" w:lastRowLastColumn="0"/>
+              <w:rPr>
+                <w:rFonts w:ascii="Times New Roman" w:hAnsi="Times New Roman" w:cs="Times New Roman"/>
+                <w:sz w:val="24"/>
+                <w:szCs w:val="24"/>
+              </w:rPr>
+            </w:pPr>
+            <w:r>
+              <w:rPr>
+                <w:rFonts w:ascii="Times New Roman" w:hAnsi="Times New Roman" w:cs="Times New Roman"/>
+                <w:sz w:val="24"/>
+                <w:szCs w:val="24"/>
+              </w:rPr>
+              <w:t>34</w:t>
+            </w:r>
+          </w:p>
+        </w:tc>
+      </w:tr>
+      <w:tr>
+        <w:tc>
+          <w:tcPr>
+            <w:cnfStyle w:val="001000000000" w:firstRow="0" w:lastRow="0" w:firstColumn="1" w:lastColumn="0" w:oddVBand="0" w:evenVBand="0" w:oddHBand="0" w:evenHBand="0" w:firstRowFirstColumn="0" w:firstRowLastColumn="0" w:lastRowFirstColumn="0" w:lastRowLastColumn="0"/>
+            <w:tcW w:w="4508" w:type="dxa"/>
+          </w:tcPr>
+          <w:p>
+            <w:pPr>
+              <w:jc w:val="center"/>
+              <w:rPr>
+                <w:rFonts w:ascii="Times New Roman" w:hAnsi="Times New Roman" w:cs="Times New Roman"/>
+                <w:b w:val="0"/>
+                <w:bCs w:val="0"/>
+                <w:sz w:val="24"/>
+                <w:szCs w:val="24"/>
+              </w:rPr>
+            </w:pPr>
+            <w:r>
+              <w:rPr>
+                <w:rFonts w:ascii="Times New Roman" w:hAnsi="Times New Roman" w:cs="Times New Roman"/>
+                <w:b w:val="0"/>
+                <w:bCs w:val="0"/>
+                <w:sz w:val="24"/>
+                <w:szCs w:val="24"/>
+              </w:rPr>
+              <w:t xml:space="preserve">Opera </w:t>
+            </w:r>
+            <w:proofErr w:type="spellStart"/>
+            <w:r>
+              <w:rPr>
+                <w:rFonts w:ascii="Times New Roman" w:hAnsi="Times New Roman" w:cs="Times New Roman"/>
+                <w:b w:val="0"/>
+                <w:bCs w:val="0"/>
+                <w:sz w:val="24"/>
+                <w:szCs w:val="24"/>
+              </w:rPr>
+              <w:t>arm</w:t>
+            </w:r>
+            <w:proofErr w:type="spellEnd"/>
+          </w:p>
+        </w:tc>
+        <w:tc>
+          <w:tcPr>
+            <w:tcW w:w="4508" w:type="dxa"/>
+          </w:tcPr>
+          <w:p>
+            <w:pPr>
+              <w:jc w:val="center"/>
+              <w:cnfStyle w:val="000000000000" w:firstRow="0" w:lastRow="0" w:firstColumn="0" w:lastColumn="0" w:oddVBand="0" w:evenVBand="0" w:oddHBand="0" w:evenHBand="0" w:firstRowFirstColumn="0" w:firstRowLastColumn="0" w:lastRowFirstColumn="0" w:lastRowLastColumn="0"/>
+              <w:rPr>
+                <w:rFonts w:ascii="Times New Roman" w:hAnsi="Times New Roman" w:cs="Times New Roman"/>
+                <w:sz w:val="24"/>
+                <w:szCs w:val="24"/>
+              </w:rPr>
+            </w:pPr>
+            <w:r>
+              <w:rPr>
+                <w:rFonts w:ascii="Times New Roman" w:hAnsi="Times New Roman" w:cs="Times New Roman"/>
+                <w:sz w:val="24"/>
+                <w:szCs w:val="24"/>
+              </w:rPr>
+              <w:t>24</w:t>
+            </w:r>
+          </w:p>
+        </w:tc>
+      </w:tr>
+      <w:tr>
+        <w:trPr>
+          <w:cnfStyle w:val="000000100000" w:firstRow="0" w:lastRow="0" w:firstColumn="0" w:lastColumn="0" w:oddVBand="0" w:evenVBand="0" w:oddHBand="1" w:evenHBand="0" w:firstRowFirstColumn="0" w:firstRowLastColumn="0" w:lastRowFirstColumn="0" w:lastRowLastColumn="0"/>
+        </w:trPr>
+        <w:tc>
+          <w:tcPr>
+            <w:cnfStyle w:val="001000000000" w:firstRow="0" w:lastRow="0" w:firstColumn="1" w:lastColumn="0" w:oddVBand="0" w:evenVBand="0" w:oddHBand="0" w:evenHBand="0" w:firstRowFirstColumn="0" w:firstRowLastColumn="0" w:lastRowFirstColumn="0" w:lastRowLastColumn="0"/>
+            <w:tcW w:w="4508" w:type="dxa"/>
+          </w:tcPr>
+          <w:p>
+            <w:pPr>
+              <w:jc w:val="center"/>
+              <w:rPr>
+                <w:rFonts w:ascii="Times New Roman" w:hAnsi="Times New Roman" w:cs="Times New Roman"/>
+                <w:b w:val="0"/>
+                <w:bCs w:val="0"/>
+                <w:sz w:val="24"/>
+                <w:szCs w:val="24"/>
+              </w:rPr>
+            </w:pPr>
+            <w:proofErr w:type="spellStart"/>
+            <w:r>
+              <w:rPr>
+                <w:rFonts w:ascii="Times New Roman" w:hAnsi="Times New Roman" w:cs="Times New Roman"/>
+                <w:b w:val="0"/>
+                <w:bCs w:val="0"/>
+                <w:sz w:val="24"/>
+                <w:szCs w:val="24"/>
+              </w:rPr>
+              <w:t>Safari</w:t>
+            </w:r>
+            <w:proofErr w:type="spellEnd"/>
+            <w:r>
+              <w:rPr>
+                <w:rFonts w:ascii="Times New Roman" w:hAnsi="Times New Roman" w:cs="Times New Roman"/>
+                <w:b w:val="0"/>
+                <w:bCs w:val="0"/>
+                <w:sz w:val="24"/>
+                <w:szCs w:val="24"/>
+              </w:rPr>
+              <w:t xml:space="preserve"> iOS</w:t>
+            </w:r>
+          </w:p>
+        </w:tc>
+        <w:tc>
+          <w:tcPr>
+            <w:tcW w:w="4508" w:type="dxa"/>
+          </w:tcPr>
+          <w:p>
+            <w:pPr>
+              <w:jc w:val="center"/>
+              <w:cnfStyle w:val="000000100000" w:firstRow="0" w:lastRow="0" w:firstColumn="0" w:lastColumn="0" w:oddVBand="0" w:evenVBand="0" w:oddHBand="1" w:evenHBand="0" w:firstRowFirstColumn="0" w:firstRowLastColumn="0" w:lastRowFirstColumn="0" w:lastRowLastColumn="0"/>
+              <w:rPr>
+                <w:rFonts w:ascii="Times New Roman" w:hAnsi="Times New Roman" w:cs="Times New Roman"/>
+                <w:sz w:val="24"/>
+                <w:szCs w:val="24"/>
+              </w:rPr>
+            </w:pPr>
+            <w:r>
+              <w:rPr>
+                <w:rFonts w:ascii="Times New Roman" w:hAnsi="Times New Roman" w:cs="Times New Roman"/>
+                <w:sz w:val="24"/>
+                <w:szCs w:val="24"/>
+              </w:rPr>
+              <w:t>7</w:t>
+            </w:r>
+          </w:p>
+        </w:tc>
+      </w:tr>
+      <w:tr>
+        <w:tc>
+          <w:tcPr>
+            <w:cnfStyle w:val="001000000000" w:firstRow="0" w:lastRow="0" w:firstColumn="1" w:lastColumn="0" w:oddVBand="0" w:evenVBand="0" w:oddHBand="0" w:evenHBand="0" w:firstRowFirstColumn="0" w:firstRowLastColumn="0" w:lastRowFirstColumn="0" w:lastRowLastColumn="0"/>
+            <w:tcW w:w="4508" w:type="dxa"/>
+          </w:tcPr>
+          <w:p>
+            <w:pPr>
+              <w:jc w:val="center"/>
+              <w:rPr>
+                <w:rFonts w:ascii="Times New Roman" w:hAnsi="Times New Roman" w:cs="Times New Roman"/>
+                <w:b w:val="0"/>
+                <w:bCs w:val="0"/>
+                <w:sz w:val="24"/>
+                <w:szCs w:val="24"/>
+              </w:rPr>
+            </w:pPr>
+            <w:r>
+              <w:rPr>
+                <w:rFonts w:ascii="Times New Roman" w:hAnsi="Times New Roman" w:cs="Times New Roman"/>
+                <w:b w:val="0"/>
+                <w:bCs w:val="0"/>
+                <w:sz w:val="24"/>
+                <w:szCs w:val="24"/>
+              </w:rPr>
+              <w:t>Samsung Internet</w:t>
+            </w:r>
+          </w:p>
+        </w:tc>
+        <w:tc>
+          <w:tcPr>
+            <w:tcW w:w="4508" w:type="dxa"/>
+          </w:tcPr>
+          <w:p>
+            <w:pPr>
+              <w:jc w:val="center"/>
+              <w:cnfStyle w:val="000000000000" w:firstRow="0" w:lastRow="0" w:firstColumn="0" w:lastColumn="0" w:oddVBand="0" w:evenVBand="0" w:oddHBand="0" w:evenHBand="0" w:firstRowFirstColumn="0" w:firstRowLastColumn="0" w:lastRowFirstColumn="0" w:lastRowLastColumn="0"/>
+              <w:rPr>
+                <w:rFonts w:ascii="Times New Roman" w:hAnsi="Times New Roman" w:cs="Times New Roman"/>
+                <w:sz w:val="24"/>
+                <w:szCs w:val="24"/>
+              </w:rPr>
+            </w:pPr>
+            <w:r>
+              <w:rPr>
+                <w:rFonts w:ascii="Times New Roman" w:hAnsi="Times New Roman" w:cs="Times New Roman"/>
+                <w:sz w:val="24"/>
+                <w:szCs w:val="24"/>
+              </w:rPr>
+              <w:t>3</w:t>
+            </w:r>
+          </w:p>
+        </w:tc>
+      </w:tr>
+      <w:tr>
+        <w:trPr>
+          <w:cnfStyle w:val="000000100000" w:firstRow="0" w:lastRow="0" w:firstColumn="0" w:lastColumn="0" w:oddVBand="0" w:evenVBand="0" w:oddHBand="1" w:evenHBand="0" w:firstRowFirstColumn="0" w:firstRowLastColumn="0" w:lastRowFirstColumn="0" w:lastRowLastColumn="0"/>
+        </w:trPr>
+        <w:tc>
+          <w:tcPr>
+            <w:cnfStyle w:val="001000000000" w:firstRow="0" w:lastRow="0" w:firstColumn="1" w:lastColumn="0" w:oddVBand="0" w:evenVBand="0" w:oddHBand="0" w:evenHBand="0" w:firstRowFirstColumn="0" w:firstRowLastColumn="0" w:lastRowFirstColumn="0" w:lastRowLastColumn="0"/>
+            <w:tcW w:w="4508" w:type="dxa"/>
+          </w:tcPr>
+          <w:p>
+            <w:pPr>
+              <w:jc w:val="center"/>
+              <w:rPr>
+                <w:rFonts w:ascii="Times New Roman" w:hAnsi="Times New Roman" w:cs="Times New Roman"/>
+                <w:b w:val="0"/>
+                <w:bCs w:val="0"/>
+                <w:sz w:val="24"/>
+                <w:szCs w:val="24"/>
+              </w:rPr>
+            </w:pPr>
+            <w:proofErr w:type="spellStart"/>
+            <w:r>
+              <w:rPr>
+                <w:rFonts w:ascii="Times New Roman" w:hAnsi="Times New Roman" w:cs="Times New Roman"/>
+                <w:b w:val="0"/>
+                <w:bCs w:val="0"/>
+                <w:sz w:val="24"/>
+                <w:szCs w:val="24"/>
+              </w:rPr>
+              <w:t>WebView</w:t>
+            </w:r>
+            <w:proofErr w:type="spellEnd"/>
+            <w:r>
+              <w:rPr>
+                <w:rFonts w:ascii="Times New Roman" w:hAnsi="Times New Roman" w:cs="Times New Roman"/>
+                <w:b w:val="0"/>
+                <w:bCs w:val="0"/>
+                <w:sz w:val="24"/>
+                <w:szCs w:val="24"/>
+              </w:rPr>
+              <w:t xml:space="preserve"> Android</w:t>
+            </w:r>
+          </w:p>
+        </w:tc>
+        <w:tc>
+          <w:tcPr>
+            <w:tcW w:w="4508" w:type="dxa"/>
+          </w:tcPr>
+          <w:p>
+            <w:pPr>
+              <w:jc w:val="center"/>
+              <w:cnfStyle w:val="000000100000" w:firstRow="0" w:lastRow="0" w:firstColumn="0" w:lastColumn="0" w:oddVBand="0" w:evenVBand="0" w:oddHBand="1" w:evenHBand="0" w:firstRowFirstColumn="0" w:firstRowLastColumn="0" w:lastRowFirstColumn="0" w:lastRowLastColumn="0"/>
+              <w:rPr>
+                <w:rFonts w:ascii="Times New Roman" w:hAnsi="Times New Roman" w:cs="Times New Roman"/>
+                <w:sz w:val="24"/>
+                <w:szCs w:val="24"/>
+              </w:rPr>
+            </w:pPr>
+            <w:r>
+              <w:rPr>
+                <w:rFonts w:ascii="Times New Roman" w:hAnsi="Times New Roman" w:cs="Times New Roman"/>
+                <w:sz w:val="24"/>
+                <w:szCs w:val="24"/>
+              </w:rPr>
+              <w:t>37</w:t>
+            </w:r>
+          </w:p>
+        </w:tc>
+      </w:tr>
+      <w:tr>
+        <w:tc>
+          <w:tcPr>
+            <w:cnfStyle w:val="001000000000" w:firstRow="0" w:lastRow="0" w:firstColumn="1" w:lastColumn="0" w:oddVBand="0" w:evenVBand="0" w:oddHBand="0" w:evenHBand="0" w:firstRowFirstColumn="0" w:firstRowLastColumn="0" w:lastRowFirstColumn="0" w:lastRowLastColumn="0"/>
+            <w:tcW w:w="4508" w:type="dxa"/>
+          </w:tcPr>
+          <w:p>
+            <w:pPr>
+              <w:jc w:val="center"/>
+              <w:rPr>
+                <w:rFonts w:ascii="Times New Roman" w:hAnsi="Times New Roman" w:cs="Times New Roman"/>
+                <w:b w:val="0"/>
+                <w:bCs w:val="0"/>
+                <w:sz w:val="24"/>
+                <w:szCs w:val="24"/>
+              </w:rPr>
+            </w:pPr>
+            <w:proofErr w:type="spellStart"/>
+            <w:r>
+              <w:rPr>
+                <w:rFonts w:ascii="Times New Roman" w:hAnsi="Times New Roman" w:cs="Times New Roman"/>
+                <w:b w:val="0"/>
+                <w:bCs w:val="0"/>
+                <w:sz w:val="24"/>
+                <w:szCs w:val="24"/>
+              </w:rPr>
+              <w:t>WebView</w:t>
+            </w:r>
+            <w:proofErr w:type="spellEnd"/>
+            <w:r>
+              <w:rPr>
+                <w:rFonts w:ascii="Times New Roman" w:hAnsi="Times New Roman" w:cs="Times New Roman"/>
+                <w:b w:val="0"/>
+                <w:bCs w:val="0"/>
+                <w:sz w:val="24"/>
+                <w:szCs w:val="24"/>
+              </w:rPr>
+              <w:t xml:space="preserve"> iOS</w:t>
+            </w:r>
+          </w:p>
+        </w:tc>
+        <w:tc>
+          <w:tcPr>
+            <w:tcW w:w="4508" w:type="dxa"/>
+          </w:tcPr>
+          <w:p>
+            <w:pPr>
+              <w:jc w:val="center"/>
+              <w:cnfStyle w:val="000000000000" w:firstRow="0" w:lastRow="0" w:firstColumn="0" w:lastColumn="0" w:oddVBand="0" w:evenVBand="0" w:oddHBand="0" w:evenHBand="0" w:firstRowFirstColumn="0" w:firstRowLastColumn="0" w:lastRowFirstColumn="0" w:lastRowLastColumn="0"/>
+              <w:rPr>
+                <w:rFonts w:ascii="Times New Roman" w:hAnsi="Times New Roman" w:cs="Times New Roman"/>
+                <w:sz w:val="24"/>
+                <w:szCs w:val="24"/>
+              </w:rPr>
+            </w:pPr>
+            <w:r>
+              <w:rPr>
+                <w:rFonts w:ascii="Times New Roman" w:hAnsi="Times New Roman" w:cs="Times New Roman"/>
+                <w:sz w:val="24"/>
+                <w:szCs w:val="24"/>
+              </w:rPr>
+              <w:t>7</w:t>
+            </w:r>
+          </w:p>
+        </w:tc>
+      </w:tr>
+    </w:tbl>
+    <w:p>
+      <w:pPr>
+        <w:rPr>
+          <w:rFonts w:ascii="Times New Roman" w:hAnsi="Times New Roman" w:cs="Times New Roman"/>
+          <w:sz w:val="20"/>
+          <w:szCs w:val="20"/>
+        </w:rPr>
+      </w:pPr>
+      <w:r>
+        <w:rPr>
+          <w:rFonts w:ascii="Times New Roman" w:hAnsi="Times New Roman" w:cs="Times New Roman"/>
+          <w:i/>
+          <w:iCs/>
+          <w:sz w:val="20"/>
+          <w:szCs w:val="20"/>
+        </w:rPr>
+        <w:t>Biztonsági és kompatibilitási okból ajánlott mindig a legújabb stabil kiadást használni.</w:t>
+      </w:r>
+    </w:p>
     <w:sectPr>
+      <w:headerReference w:type="default" r:id="rId7"/>
       <w:pgSz w:w="11906" w:h="16838"/>
       <w:pgMar w:top="1440" w:right="1440" w:bottom="1440" w:left="1440" w:header="708" w:footer="708" w:gutter="0"/>
       <w:cols w:space="708"/>
@@ -720,6 +2726,320 @@
     </w:sectPr>
   </w:body>
 </w:document>
+</file>
+
+<file path=word/endnotes.xml><?xml version="1.0" encoding="utf-8"?>
+<w:endnotes xmlns:wpc="http://schemas.microsoft.com/office/word/2010/wordprocessingCanvas" xmlns:cx="http://schemas.microsoft.com/office/drawing/2014/chartex" xmlns:cx1="http://schemas.microsoft.com/office/drawing/2015/9/8/chartex" xmlns:cx2="http://schemas.microsoft.com/office/drawing/2015/10/21/chartex" xmlns:cx3="http://schemas.microsoft.com/office/drawing/2016/5/9/chartex" xmlns:cx4="http://schemas.microsoft.com/office/drawing/2016/5/10/chartex" xmlns:cx5="http://schemas.microsoft.com/office/drawing/2016/5/11/chartex" xmlns:cx6="http://schemas.microsoft.com/office/drawing/2016/5/12/chartex" xmlns:cx7="http://schemas.microsoft.com/office/drawing/2016/5/13/chartex" xmlns:cx8="http://schemas.microsoft.com/office/drawing/2016/5/14/chartex" xmlns:mc="http://schemas.openxmlformats.org/markup-compatibility/2006" xmlns:aink="http://schemas.microsoft.com/office/drawing/2016/ink" xmlns:am3d="http://schemas.microsoft.com/office/drawing/2017/model3d" xmlns:o="urn:schemas-microsoft-com:office:office" xmlns:r="http://schemas.openxmlformats.org/officeDocument/2006/relationships" xmlns:m="http://schemas.openxmlformats.org/officeDocument/2006/math" xmlns:v="urn:schemas-microsoft-com:vml" xmlns:wp14="http://schemas.microsoft.com/office/word/2010/wordprocessingDrawing" xmlns:wp="http://schemas.openxmlformats.org/drawingml/2006/wordprocessingDrawing" xmlns:w10="urn:schemas-microsoft-com:office:word" xmlns:w="http://schemas.openxmlformats.org/wordprocessingml/2006/main" xmlns:w14="http://schemas.microsoft.com/office/word/2010/wordml" xmlns:w15="http://schemas.microsoft.com/office/word/2012/wordml" xmlns:w16cex="http://schemas.microsoft.com/office/word/2018/wordml/cex" xmlns:w16cid="http://schemas.microsoft.com/office/word/2016/wordml/cid" xmlns:w16="http://schemas.microsoft.com/office/word/2018/wordml" xmlns:w16sdtdh="http://schemas.microsoft.com/office/word/2020/wordml/sdtdatahash" xmlns:w16se="http://schemas.microsoft.com/office/word/2015/wordml/symex" xmlns:wpg="http://schemas.microsoft.com/office/word/2010/wordprocessingGroup" xmlns:wpi="http://schemas.microsoft.com/office/word/2010/wordprocessingInk" xmlns:wne="http://schemas.microsoft.com/office/word/2006/wordml" xmlns:wps="http://schemas.microsoft.com/office/word/2010/wordprocessingShape" mc:Ignorable="w14 w15 w16se w16cid w16 w16cex w16sdtdh wp14">
+  <w:endnote w:type="separator" w:id="-1">
+    <w:p>
+      <w:pPr>
+        <w:spacing w:after="0" w:line="240" w:lineRule="auto"/>
+      </w:pPr>
+      <w:r>
+        <w:separator/>
+      </w:r>
+    </w:p>
+  </w:endnote>
+  <w:endnote w:type="continuationSeparator" w:id="0">
+    <w:p>
+      <w:pPr>
+        <w:spacing w:after="0" w:line="240" w:lineRule="auto"/>
+      </w:pPr>
+      <w:r>
+        <w:continuationSeparator/>
+      </w:r>
+    </w:p>
+  </w:endnote>
+</w:endnotes>
+</file>
+
+<file path=word/footnotes.xml><?xml version="1.0" encoding="utf-8"?>
+<w:footnotes xmlns:wpc="http://schemas.microsoft.com/office/word/2010/wordprocessingCanvas" xmlns:cx="http://schemas.microsoft.com/office/drawing/2014/chartex" xmlns:cx1="http://schemas.microsoft.com/office/drawing/2015/9/8/chartex" xmlns:cx2="http://schemas.microsoft.com/office/drawing/2015/10/21/chartex" xmlns:cx3="http://schemas.microsoft.com/office/drawing/2016/5/9/chartex" xmlns:cx4="http://schemas.microsoft.com/office/drawing/2016/5/10/chartex" xmlns:cx5="http://schemas.microsoft.com/office/drawing/2016/5/11/chartex" xmlns:cx6="http://schemas.microsoft.com/office/drawing/2016/5/12/chartex" xmlns:cx7="http://schemas.microsoft.com/office/drawing/2016/5/13/chartex" xmlns:cx8="http://schemas.microsoft.com/office/drawing/2016/5/14/chartex" xmlns:mc="http://schemas.openxmlformats.org/markup-compatibility/2006" xmlns:aink="http://schemas.microsoft.com/office/drawing/2016/ink" xmlns:am3d="http://schemas.microsoft.com/office/drawing/2017/model3d" xmlns:o="urn:schemas-microsoft-com:office:office" xmlns:r="http://schemas.openxmlformats.org/officeDocument/2006/relationships" xmlns:m="http://schemas.openxmlformats.org/officeDocument/2006/math" xmlns:v="urn:schemas-microsoft-com:vml" xmlns:wp14="http://schemas.microsoft.com/office/word/2010/wordprocessingDrawing" xmlns:wp="http://schemas.openxmlformats.org/drawingml/2006/wordprocessingDrawing" xmlns:w10="urn:schemas-microsoft-com:office:word" xmlns:w="http://schemas.openxmlformats.org/wordprocessingml/2006/main" xmlns:w14="http://schemas.microsoft.com/office/word/2010/wordml" xmlns:w15="http://schemas.microsoft.com/office/word/2012/wordml" xmlns:w16cex="http://schemas.microsoft.com/office/word/2018/wordml/cex" xmlns:w16cid="http://schemas.microsoft.com/office/word/2016/wordml/cid" xmlns:w16="http://schemas.microsoft.com/office/word/2018/wordml" xmlns:w16sdtdh="http://schemas.microsoft.com/office/word/2020/wordml/sdtdatahash" xmlns:w16se="http://schemas.microsoft.com/office/word/2015/wordml/symex" xmlns:wpg="http://schemas.microsoft.com/office/word/2010/wordprocessingGroup" xmlns:wpi="http://schemas.microsoft.com/office/word/2010/wordprocessingInk" xmlns:wne="http://schemas.microsoft.com/office/word/2006/wordml" xmlns:wps="http://schemas.microsoft.com/office/word/2010/wordprocessingShape" mc:Ignorable="w14 w15 w16se w16cid w16 w16cex w16sdtdh wp14">
+  <w:footnote w:type="separator" w:id="-1">
+    <w:p>
+      <w:pPr>
+        <w:spacing w:after="0" w:line="240" w:lineRule="auto"/>
+      </w:pPr>
+      <w:r>
+        <w:separator/>
+      </w:r>
+    </w:p>
+  </w:footnote>
+  <w:footnote w:type="continuationSeparator" w:id="0">
+    <w:p>
+      <w:pPr>
+        <w:spacing w:after="0" w:line="240" w:lineRule="auto"/>
+      </w:pPr>
+      <w:r>
+        <w:continuationSeparator/>
+      </w:r>
+    </w:p>
+  </w:footnote>
+</w:footnotes>
+</file>
+
+<file path=word/header1.xml><?xml version="1.0" encoding="utf-8"?>
+<w:hdr xmlns:wpc="http://schemas.microsoft.com/office/word/2010/wordprocessingCanvas" xmlns:cx="http://schemas.microsoft.com/office/drawing/2014/chartex" xmlns:cx1="http://schemas.microsoft.com/office/drawing/2015/9/8/chartex" xmlns:cx2="http://schemas.microsoft.com/office/drawing/2015/10/21/chartex" xmlns:cx3="http://schemas.microsoft.com/office/drawing/2016/5/9/chartex" xmlns:cx4="http://schemas.microsoft.com/office/drawing/2016/5/10/chartex" xmlns:cx5="http://schemas.microsoft.com/office/drawing/2016/5/11/chartex" xmlns:cx6="http://schemas.microsoft.com/office/drawing/2016/5/12/chartex" xmlns:cx7="http://schemas.microsoft.com/office/drawing/2016/5/13/chartex" xmlns:cx8="http://schemas.microsoft.com/office/drawing/2016/5/14/chartex" xmlns:mc="http://schemas.openxmlformats.org/markup-compatibility/2006" xmlns:aink="http://schemas.microsoft.com/office/drawing/2016/ink" xmlns:am3d="http://schemas.microsoft.com/office/drawing/2017/model3d" xmlns:o="urn:schemas-microsoft-com:office:office" xmlns:r="http://schemas.openxmlformats.org/officeDocument/2006/relationships" xmlns:m="http://schemas.openxmlformats.org/officeDocument/2006/math" xmlns:v="urn:schemas-microsoft-com:vml" xmlns:wp14="http://schemas.microsoft.com/office/word/2010/wordprocessingDrawing" xmlns:wp="http://schemas.openxmlformats.org/drawingml/2006/wordprocessingDrawing" xmlns:w10="urn:schemas-microsoft-com:office:word" xmlns:w="http://schemas.openxmlformats.org/wordprocessingml/2006/main" xmlns:w14="http://schemas.microsoft.com/office/word/2010/wordml" xmlns:w15="http://schemas.microsoft.com/office/word/2012/wordml" xmlns:w16cex="http://schemas.microsoft.com/office/word/2018/wordml/cex" xmlns:w16cid="http://schemas.microsoft.com/office/word/2016/wordml/cid" xmlns:w16="http://schemas.microsoft.com/office/word/2018/wordml" xmlns:w16sdtdh="http://schemas.microsoft.com/office/word/2020/wordml/sdtdatahash" xmlns:w16se="http://schemas.microsoft.com/office/word/2015/wordml/symex" xmlns:wpg="http://schemas.microsoft.com/office/word/2010/wordprocessingGroup" xmlns:wpi="http://schemas.microsoft.com/office/word/2010/wordprocessingInk" xmlns:wne="http://schemas.microsoft.com/office/word/2006/wordml" xmlns:wps="http://schemas.microsoft.com/office/word/2010/wordprocessingShape" mc:Ignorable="w14 w15 w16se w16cid w16 w16cex w16sdtdh wp14">
+  <w:p>
+    <w:pPr>
+      <w:pStyle w:val="lfej"/>
+      <w:rPr>
+        <w:rFonts w:ascii="Times New Roman" w:hAnsi="Times New Roman" w:cs="Times New Roman"/>
+        <w:sz w:val="24"/>
+        <w:szCs w:val="24"/>
+        <w:u w:val="single"/>
+      </w:rPr>
+    </w:pPr>
+    <w:r>
+      <w:rPr>
+        <w:rFonts w:ascii="Times New Roman" w:hAnsi="Times New Roman" w:cs="Times New Roman"/>
+        <w:sz w:val="24"/>
+        <w:szCs w:val="24"/>
+        <w:u w:val="single"/>
+      </w:rPr>
+      <w:t>Vizsgaremek – Berdó Tamás</w:t>
+    </w:r>
+    <w:r>
+      <w:rPr>
+        <w:rFonts w:ascii="Times New Roman" w:hAnsi="Times New Roman" w:cs="Times New Roman"/>
+        <w:sz w:val="24"/>
+        <w:szCs w:val="24"/>
+        <w:u w:val="single"/>
+      </w:rPr>
+      <w:tab/>
+    </w:r>
+    <w:r>
+      <w:rPr>
+        <w:rFonts w:ascii="Times New Roman" w:hAnsi="Times New Roman" w:cs="Times New Roman"/>
+        <w:sz w:val="24"/>
+        <w:szCs w:val="24"/>
+        <w:u w:val="single"/>
+      </w:rPr>
+      <w:tab/>
+    </w:r>
+    <w:r>
+      <w:rPr>
+        <w:rFonts w:ascii="Times New Roman" w:hAnsi="Times New Roman" w:cs="Times New Roman"/>
+        <w:sz w:val="24"/>
+        <w:szCs w:val="24"/>
+        <w:u w:val="single"/>
+      </w:rPr>
+      <w:fldChar w:fldCharType="begin"/>
+    </w:r>
+    <w:r>
+      <w:rPr>
+        <w:rFonts w:ascii="Times New Roman" w:hAnsi="Times New Roman" w:cs="Times New Roman"/>
+        <w:sz w:val="24"/>
+        <w:szCs w:val="24"/>
+        <w:u w:val="single"/>
+      </w:rPr>
+      <w:instrText xml:space="preserve"> PAGE   \* MERGEFORMAT </w:instrText>
+    </w:r>
+    <w:r>
+      <w:rPr>
+        <w:rFonts w:ascii="Times New Roman" w:hAnsi="Times New Roman" w:cs="Times New Roman"/>
+        <w:sz w:val="24"/>
+        <w:szCs w:val="24"/>
+        <w:u w:val="single"/>
+      </w:rPr>
+      <w:fldChar w:fldCharType="separate"/>
+    </w:r>
+    <w:r>
+      <w:rPr>
+        <w:rFonts w:ascii="Times New Roman" w:hAnsi="Times New Roman" w:cs="Times New Roman"/>
+        <w:noProof/>
+        <w:sz w:val="24"/>
+        <w:szCs w:val="24"/>
+        <w:u w:val="single"/>
+      </w:rPr>
+      <w:t>1</w:t>
+    </w:r>
+    <w:r>
+      <w:rPr>
+        <w:rFonts w:ascii="Times New Roman" w:hAnsi="Times New Roman" w:cs="Times New Roman"/>
+        <w:sz w:val="24"/>
+        <w:szCs w:val="24"/>
+        <w:u w:val="single"/>
+      </w:rPr>
+      <w:fldChar w:fldCharType="end"/>
+    </w:r>
+    <w:r>
+      <w:rPr>
+        <w:rFonts w:ascii="Times New Roman" w:hAnsi="Times New Roman" w:cs="Times New Roman"/>
+        <w:sz w:val="24"/>
+        <w:szCs w:val="24"/>
+        <w:u w:val="single"/>
+      </w:rPr>
+      <w:t>/</w:t>
+    </w:r>
+    <w:r>
+      <w:rPr>
+        <w:rFonts w:ascii="Times New Roman" w:hAnsi="Times New Roman" w:cs="Times New Roman"/>
+        <w:sz w:val="24"/>
+        <w:szCs w:val="24"/>
+        <w:u w:val="single"/>
+      </w:rPr>
+      <w:fldChar w:fldCharType="begin"/>
+    </w:r>
+    <w:r>
+      <w:rPr>
+        <w:rFonts w:ascii="Times New Roman" w:hAnsi="Times New Roman" w:cs="Times New Roman"/>
+        <w:sz w:val="24"/>
+        <w:szCs w:val="24"/>
+        <w:u w:val="single"/>
+      </w:rPr>
+      <w:instrText xml:space="preserve"> NUMPAGES   \* MERGEFORMAT </w:instrText>
+    </w:r>
+    <w:r>
+      <w:rPr>
+        <w:rFonts w:ascii="Times New Roman" w:hAnsi="Times New Roman" w:cs="Times New Roman"/>
+        <w:sz w:val="24"/>
+        <w:szCs w:val="24"/>
+        <w:u w:val="single"/>
+      </w:rPr>
+      <w:fldChar w:fldCharType="separate"/>
+    </w:r>
+    <w:r>
+      <w:rPr>
+        <w:rFonts w:ascii="Times New Roman" w:hAnsi="Times New Roman" w:cs="Times New Roman"/>
+        <w:noProof/>
+        <w:sz w:val="24"/>
+        <w:szCs w:val="24"/>
+        <w:u w:val="single"/>
+      </w:rPr>
+      <w:t>2</w:t>
+    </w:r>
+    <w:r>
+      <w:rPr>
+        <w:rFonts w:ascii="Times New Roman" w:hAnsi="Times New Roman" w:cs="Times New Roman"/>
+        <w:sz w:val="24"/>
+        <w:szCs w:val="24"/>
+        <w:u w:val="single"/>
+      </w:rPr>
+      <w:fldChar w:fldCharType="end"/>
+    </w:r>
+  </w:p>
+</w:hdr>
+</file>
+
+<file path=word/numbering.xml><?xml version="1.0" encoding="utf-8"?>
+<w:numbering xmlns:wpc="http://schemas.microsoft.com/office/word/2010/wordprocessingCanvas" xmlns:cx="http://schemas.microsoft.com/office/drawing/2014/chartex" xmlns:cx1="http://schemas.microsoft.com/office/drawing/2015/9/8/chartex" xmlns:cx2="http://schemas.microsoft.com/office/drawing/2015/10/21/chartex" xmlns:cx3="http://schemas.microsoft.com/office/drawing/2016/5/9/chartex" xmlns:cx4="http://schemas.microsoft.com/office/drawing/2016/5/10/chartex" xmlns:cx5="http://schemas.microsoft.com/office/drawing/2016/5/11/chartex" xmlns:cx6="http://schemas.microsoft.com/office/drawing/2016/5/12/chartex" xmlns:cx7="http://schemas.microsoft.com/office/drawing/2016/5/13/chartex" xmlns:cx8="http://schemas.microsoft.com/office/drawing/2016/5/14/chartex" xmlns:mc="http://schemas.openxmlformats.org/markup-compatibility/2006" xmlns:aink="http://schemas.microsoft.com/office/drawing/2016/ink" xmlns:am3d="http://schemas.microsoft.com/office/drawing/2017/model3d" xmlns:o="urn:schemas-microsoft-com:office:office" xmlns:r="http://schemas.openxmlformats.org/officeDocument/2006/relationships" xmlns:m="http://schemas.openxmlformats.org/officeDocument/2006/math" xmlns:v="urn:schemas-microsoft-com:vml" xmlns:wp14="http://schemas.microsoft.com/office/word/2010/wordprocessingDrawing" xmlns:wp="http://schemas.openxmlformats.org/drawingml/2006/wordprocessingDrawing" xmlns:w10="urn:schemas-microsoft-com:office:word" xmlns:w="http://schemas.openxmlformats.org/wordprocessingml/2006/main" xmlns:w14="http://schemas.microsoft.com/office/word/2010/wordml" xmlns:w15="http://schemas.microsoft.com/office/word/2012/wordml" xmlns:w16cex="http://schemas.microsoft.com/office/word/2018/wordml/cex" xmlns:w16cid="http://schemas.microsoft.com/office/word/2016/wordml/cid" xmlns:w16="http://schemas.microsoft.com/office/word/2018/wordml" xmlns:w16sdtdh="http://schemas.microsoft.com/office/word/2020/wordml/sdtdatahash" xmlns:w16se="http://schemas.microsoft.com/office/word/2015/wordml/symex" xmlns:wpg="http://schemas.microsoft.com/office/word/2010/wordprocessingGroup" xmlns:wpi="http://schemas.microsoft.com/office/word/2010/wordprocessingInk" xmlns:wne="http://schemas.microsoft.com/office/word/2006/wordml" xmlns:wps="http://schemas.microsoft.com/office/word/2010/wordprocessingShape" mc:Ignorable="w14 w15 w16se w16cid w16 w16cex w16sdtdh wp14">
+  <w:abstractNum w:abstractNumId="0" w15:restartNumberingAfterBreak="0">
+    <w:nsid w:val="09B355FE"/>
+    <w:multiLevelType w:val="hybridMultilevel"/>
+    <w:tmpl w:val="D03AE086"/>
+    <w:lvl w:ilvl="0" w:tplc="215E5762">
+      <w:numFmt w:val="bullet"/>
+      <w:lvlText w:val="-"/>
+      <w:lvlJc w:val="left"/>
+      <w:pPr>
+        <w:ind w:left="720" w:hanging="360"/>
+      </w:pPr>
+      <w:rPr>
+        <w:rFonts w:ascii="Times New Roman" w:eastAsiaTheme="minorHAnsi" w:hAnsi="Times New Roman" w:cs="Times New Roman" w:hint="default"/>
+      </w:rPr>
+    </w:lvl>
+    <w:lvl w:ilvl="1" w:tplc="040E0003" w:tentative="1">
+      <w:start w:val="1"/>
+      <w:numFmt w:val="bullet"/>
+      <w:lvlText w:val="o"/>
+      <w:lvlJc w:val="left"/>
+      <w:pPr>
+        <w:ind w:left="1440" w:hanging="360"/>
+      </w:pPr>
+      <w:rPr>
+        <w:rFonts w:ascii="Courier New" w:hAnsi="Courier New" w:cs="Courier New" w:hint="default"/>
+      </w:rPr>
+    </w:lvl>
+    <w:lvl w:ilvl="2" w:tplc="040E0005" w:tentative="1">
+      <w:start w:val="1"/>
+      <w:numFmt w:val="bullet"/>
+      <w:lvlText w:val=""/>
+      <w:lvlJc w:val="left"/>
+      <w:pPr>
+        <w:ind w:left="2160" w:hanging="360"/>
+      </w:pPr>
+      <w:rPr>
+        <w:rFonts w:ascii="Wingdings" w:hAnsi="Wingdings" w:hint="default"/>
+      </w:rPr>
+    </w:lvl>
+    <w:lvl w:ilvl="3" w:tplc="040E0001" w:tentative="1">
+      <w:start w:val="1"/>
+      <w:numFmt w:val="bullet"/>
+      <w:lvlText w:val=""/>
+      <w:lvlJc w:val="left"/>
+      <w:pPr>
+        <w:ind w:left="2880" w:hanging="360"/>
+      </w:pPr>
+      <w:rPr>
+        <w:rFonts w:ascii="Symbol" w:hAnsi="Symbol" w:hint="default"/>
+      </w:rPr>
+    </w:lvl>
+    <w:lvl w:ilvl="4" w:tplc="040E0003" w:tentative="1">
+      <w:start w:val="1"/>
+      <w:numFmt w:val="bullet"/>
+      <w:lvlText w:val="o"/>
+      <w:lvlJc w:val="left"/>
+      <w:pPr>
+        <w:ind w:left="3600" w:hanging="360"/>
+      </w:pPr>
+      <w:rPr>
+        <w:rFonts w:ascii="Courier New" w:hAnsi="Courier New" w:cs="Courier New" w:hint="default"/>
+      </w:rPr>
+    </w:lvl>
+    <w:lvl w:ilvl="5" w:tplc="040E0005" w:tentative="1">
+      <w:start w:val="1"/>
+      <w:numFmt w:val="bullet"/>
+      <w:lvlText w:val=""/>
+      <w:lvlJc w:val="left"/>
+      <w:pPr>
+        <w:ind w:left="4320" w:hanging="360"/>
+      </w:pPr>
+      <w:rPr>
+        <w:rFonts w:ascii="Wingdings" w:hAnsi="Wingdings" w:hint="default"/>
+      </w:rPr>
+    </w:lvl>
+    <w:lvl w:ilvl="6" w:tplc="040E0001" w:tentative="1">
+      <w:start w:val="1"/>
+      <w:numFmt w:val="bullet"/>
+      <w:lvlText w:val=""/>
+      <w:lvlJc w:val="left"/>
+      <w:pPr>
+        <w:ind w:left="5040" w:hanging="360"/>
+      </w:pPr>
+      <w:rPr>
+        <w:rFonts w:ascii="Symbol" w:hAnsi="Symbol" w:hint="default"/>
+      </w:rPr>
+    </w:lvl>
+    <w:lvl w:ilvl="7" w:tplc="040E0003" w:tentative="1">
+      <w:start w:val="1"/>
+      <w:numFmt w:val="bullet"/>
+      <w:lvlText w:val="o"/>
+      <w:lvlJc w:val="left"/>
+      <w:pPr>
+        <w:ind w:left="5760" w:hanging="360"/>
+      </w:pPr>
+      <w:rPr>
+        <w:rFonts w:ascii="Courier New" w:hAnsi="Courier New" w:cs="Courier New" w:hint="default"/>
+      </w:rPr>
+    </w:lvl>
+    <w:lvl w:ilvl="8" w:tplc="040E0005" w:tentative="1">
+      <w:start w:val="1"/>
+      <w:numFmt w:val="bullet"/>
+      <w:lvlText w:val=""/>
+      <w:lvlJc w:val="left"/>
+      <w:pPr>
+        <w:ind w:left="6480" w:hanging="360"/>
+      </w:pPr>
+      <w:rPr>
+        <w:rFonts w:ascii="Wingdings" w:hAnsi="Wingdings" w:hint="default"/>
+      </w:rPr>
+    </w:lvl>
+  </w:abstractNum>
+  <w:num w:numId="1">
+    <w:abstractNumId w:val="0"/>
+  </w:num>
+</w:numbering>
 </file>
 
 <file path=word/styles.xml><?xml version="1.0" encoding="utf-8"?>
@@ -1120,6 +3440,7 @@
   <w:style w:type="paragraph" w:default="1" w:styleId="Norml">
     <w:name w:val="Normal"/>
     <w:qFormat/>
+    <w:rsid w:val="00065BA2"/>
   </w:style>
   <w:style w:type="character" w:default="1" w:styleId="Bekezdsalapbettpusa">
     <w:name w:val="Default Paragraph Font"/>
@@ -1147,6 +3468,292 @@
     <w:uiPriority w:val="99"/>
     <w:semiHidden/>
     <w:unhideWhenUsed/>
+  </w:style>
+  <w:style w:type="paragraph" w:styleId="lfej">
+    <w:name w:val="header"/>
+    <w:basedOn w:val="Norml"/>
+    <w:link w:val="lfejChar"/>
+    <w:uiPriority w:val="99"/>
+    <w:unhideWhenUsed/>
+    <w:rsid w:val="00050C25"/>
+    <w:pPr>
+      <w:tabs>
+        <w:tab w:val="center" w:pos="4513"/>
+        <w:tab w:val="right" w:pos="9026"/>
+      </w:tabs>
+      <w:spacing w:after="0" w:line="240" w:lineRule="auto"/>
+    </w:pPr>
+  </w:style>
+  <w:style w:type="character" w:customStyle="1" w:styleId="lfejChar">
+    <w:name w:val="Élőfej Char"/>
+    <w:basedOn w:val="Bekezdsalapbettpusa"/>
+    <w:link w:val="lfej"/>
+    <w:uiPriority w:val="99"/>
+    <w:rsid w:val="00050C25"/>
+  </w:style>
+  <w:style w:type="paragraph" w:styleId="llb">
+    <w:name w:val="footer"/>
+    <w:basedOn w:val="Norml"/>
+    <w:link w:val="llbChar"/>
+    <w:uiPriority w:val="99"/>
+    <w:unhideWhenUsed/>
+    <w:rsid w:val="00050C25"/>
+    <w:pPr>
+      <w:tabs>
+        <w:tab w:val="center" w:pos="4513"/>
+        <w:tab w:val="right" w:pos="9026"/>
+      </w:tabs>
+      <w:spacing w:after="0" w:line="240" w:lineRule="auto"/>
+    </w:pPr>
+  </w:style>
+  <w:style w:type="character" w:customStyle="1" w:styleId="llbChar">
+    <w:name w:val="Élőláb Char"/>
+    <w:basedOn w:val="Bekezdsalapbettpusa"/>
+    <w:link w:val="llb"/>
+    <w:uiPriority w:val="99"/>
+    <w:rsid w:val="00050C25"/>
+  </w:style>
+  <w:style w:type="paragraph" w:styleId="Listaszerbekezds">
+    <w:name w:val="List Paragraph"/>
+    <w:basedOn w:val="Norml"/>
+    <w:uiPriority w:val="34"/>
+    <w:qFormat/>
+    <w:rsid w:val="00922F5E"/>
+    <w:pPr>
+      <w:ind w:left="720"/>
+      <w:contextualSpacing/>
+    </w:pPr>
+  </w:style>
+  <w:style w:type="table" w:styleId="Rcsostblzat">
+    <w:name w:val="Table Grid"/>
+    <w:basedOn w:val="Normltblzat"/>
+    <w:uiPriority w:val="39"/>
+    <w:rsid w:val="00922F5E"/>
+    <w:pPr>
+      <w:spacing w:after="0" w:line="240" w:lineRule="auto"/>
+    </w:pPr>
+    <w:tblPr>
+      <w:tblBorders>
+        <w:top w:val="single" w:sz="4" w:space="0" w:color="auto"/>
+        <w:left w:val="single" w:sz="4" w:space="0" w:color="auto"/>
+        <w:bottom w:val="single" w:sz="4" w:space="0" w:color="auto"/>
+        <w:right w:val="single" w:sz="4" w:space="0" w:color="auto"/>
+        <w:insideH w:val="single" w:sz="4" w:space="0" w:color="auto"/>
+        <w:insideV w:val="single" w:sz="4" w:space="0" w:color="auto"/>
+      </w:tblBorders>
+    </w:tblPr>
+  </w:style>
+  <w:style w:type="table" w:styleId="Tblzatrcsos5stt1jellszn">
+    <w:name w:val="Grid Table 5 Dark Accent 1"/>
+    <w:basedOn w:val="Normltblzat"/>
+    <w:uiPriority w:val="50"/>
+    <w:rsid w:val="00922F5E"/>
+    <w:pPr>
+      <w:spacing w:after="0" w:line="240" w:lineRule="auto"/>
+    </w:pPr>
+    <w:tblPr>
+      <w:tblStyleRowBandSize w:val="1"/>
+      <w:tblStyleColBandSize w:val="1"/>
+      <w:tblBorders>
+        <w:top w:val="single" w:sz="4" w:space="0" w:color="FFFFFF" w:themeColor="background1"/>
+        <w:left w:val="single" w:sz="4" w:space="0" w:color="FFFFFF" w:themeColor="background1"/>
+        <w:bottom w:val="single" w:sz="4" w:space="0" w:color="FFFFFF" w:themeColor="background1"/>
+        <w:right w:val="single" w:sz="4" w:space="0" w:color="FFFFFF" w:themeColor="background1"/>
+        <w:insideH w:val="single" w:sz="4" w:space="0" w:color="FFFFFF" w:themeColor="background1"/>
+        <w:insideV w:val="single" w:sz="4" w:space="0" w:color="FFFFFF" w:themeColor="background1"/>
+      </w:tblBorders>
+    </w:tblPr>
+    <w:tcPr>
+      <w:shd w:val="clear" w:color="auto" w:fill="D9E2F3" w:themeFill="accent1" w:themeFillTint="33"/>
+    </w:tcPr>
+    <w:tblStylePr w:type="firstRow">
+      <w:rPr>
+        <w:b/>
+        <w:bCs/>
+        <w:color w:val="FFFFFF" w:themeColor="background1"/>
+      </w:rPr>
+      <w:tblPr/>
+      <w:tcPr>
+        <w:tcBorders>
+          <w:top w:val="single" w:sz="4" w:space="0" w:color="FFFFFF" w:themeColor="background1"/>
+          <w:left w:val="single" w:sz="4" w:space="0" w:color="FFFFFF" w:themeColor="background1"/>
+          <w:right w:val="single" w:sz="4" w:space="0" w:color="FFFFFF" w:themeColor="background1"/>
+          <w:insideH w:val="nil"/>
+          <w:insideV w:val="nil"/>
+        </w:tcBorders>
+        <w:shd w:val="clear" w:color="auto" w:fill="4472C4" w:themeFill="accent1"/>
+      </w:tcPr>
+    </w:tblStylePr>
+    <w:tblStylePr w:type="lastRow">
+      <w:rPr>
+        <w:b/>
+        <w:bCs/>
+        <w:color w:val="FFFFFF" w:themeColor="background1"/>
+      </w:rPr>
+      <w:tblPr/>
+      <w:tcPr>
+        <w:tcBorders>
+          <w:left w:val="single" w:sz="4" w:space="0" w:color="FFFFFF" w:themeColor="background1"/>
+          <w:bottom w:val="single" w:sz="4" w:space="0" w:color="FFFFFF" w:themeColor="background1"/>
+          <w:right w:val="single" w:sz="4" w:space="0" w:color="FFFFFF" w:themeColor="background1"/>
+          <w:insideH w:val="nil"/>
+          <w:insideV w:val="nil"/>
+        </w:tcBorders>
+        <w:shd w:val="clear" w:color="auto" w:fill="4472C4" w:themeFill="accent1"/>
+      </w:tcPr>
+    </w:tblStylePr>
+    <w:tblStylePr w:type="firstCol">
+      <w:rPr>
+        <w:b/>
+        <w:bCs/>
+        <w:color w:val="FFFFFF" w:themeColor="background1"/>
+      </w:rPr>
+      <w:tblPr/>
+      <w:tcPr>
+        <w:tcBorders>
+          <w:top w:val="single" w:sz="4" w:space="0" w:color="FFFFFF" w:themeColor="background1"/>
+          <w:left w:val="single" w:sz="4" w:space="0" w:color="FFFFFF" w:themeColor="background1"/>
+          <w:bottom w:val="single" w:sz="4" w:space="0" w:color="FFFFFF" w:themeColor="background1"/>
+          <w:insideV w:val="nil"/>
+        </w:tcBorders>
+        <w:shd w:val="clear" w:color="auto" w:fill="4472C4" w:themeFill="accent1"/>
+      </w:tcPr>
+    </w:tblStylePr>
+    <w:tblStylePr w:type="lastCol">
+      <w:rPr>
+        <w:b/>
+        <w:bCs/>
+        <w:color w:val="FFFFFF" w:themeColor="background1"/>
+      </w:rPr>
+      <w:tblPr/>
+      <w:tcPr>
+        <w:tcBorders>
+          <w:top w:val="single" w:sz="4" w:space="0" w:color="FFFFFF" w:themeColor="background1"/>
+          <w:bottom w:val="single" w:sz="4" w:space="0" w:color="FFFFFF" w:themeColor="background1"/>
+          <w:right w:val="single" w:sz="4" w:space="0" w:color="FFFFFF" w:themeColor="background1"/>
+          <w:insideV w:val="nil"/>
+        </w:tcBorders>
+        <w:shd w:val="clear" w:color="auto" w:fill="4472C4" w:themeFill="accent1"/>
+      </w:tcPr>
+    </w:tblStylePr>
+    <w:tblStylePr w:type="band1Vert">
+      <w:tblPr/>
+      <w:tcPr>
+        <w:shd w:val="clear" w:color="auto" w:fill="B4C6E7" w:themeFill="accent1" w:themeFillTint="66"/>
+      </w:tcPr>
+    </w:tblStylePr>
+    <w:tblStylePr w:type="band1Horz">
+      <w:tblPr/>
+      <w:tcPr>
+        <w:shd w:val="clear" w:color="auto" w:fill="B4C6E7" w:themeFill="accent1" w:themeFillTint="66"/>
+      </w:tcPr>
+    </w:tblStylePr>
+  </w:style>
+  <w:style w:type="table" w:styleId="Tblzatrcsos5stt5jellszn">
+    <w:name w:val="Grid Table 5 Dark Accent 5"/>
+    <w:basedOn w:val="Normltblzat"/>
+    <w:uiPriority w:val="50"/>
+    <w:rsid w:val="002A582F"/>
+    <w:pPr>
+      <w:spacing w:after="0" w:line="240" w:lineRule="auto"/>
+    </w:pPr>
+    <w:tblPr>
+      <w:tblStyleRowBandSize w:val="1"/>
+      <w:tblStyleColBandSize w:val="1"/>
+      <w:tblBorders>
+        <w:top w:val="single" w:sz="4" w:space="0" w:color="FFFFFF" w:themeColor="background1"/>
+        <w:left w:val="single" w:sz="4" w:space="0" w:color="FFFFFF" w:themeColor="background1"/>
+        <w:bottom w:val="single" w:sz="4" w:space="0" w:color="FFFFFF" w:themeColor="background1"/>
+        <w:right w:val="single" w:sz="4" w:space="0" w:color="FFFFFF" w:themeColor="background1"/>
+        <w:insideH w:val="single" w:sz="4" w:space="0" w:color="FFFFFF" w:themeColor="background1"/>
+        <w:insideV w:val="single" w:sz="4" w:space="0" w:color="FFFFFF" w:themeColor="background1"/>
+      </w:tblBorders>
+    </w:tblPr>
+    <w:tcPr>
+      <w:shd w:val="clear" w:color="auto" w:fill="DEEAF6" w:themeFill="accent5" w:themeFillTint="33"/>
+    </w:tcPr>
+    <w:tblStylePr w:type="firstRow">
+      <w:rPr>
+        <w:b/>
+        <w:bCs/>
+        <w:color w:val="FFFFFF" w:themeColor="background1"/>
+      </w:rPr>
+      <w:tblPr/>
+      <w:tcPr>
+        <w:tcBorders>
+          <w:top w:val="single" w:sz="4" w:space="0" w:color="FFFFFF" w:themeColor="background1"/>
+          <w:left w:val="single" w:sz="4" w:space="0" w:color="FFFFFF" w:themeColor="background1"/>
+          <w:right w:val="single" w:sz="4" w:space="0" w:color="FFFFFF" w:themeColor="background1"/>
+          <w:insideH w:val="nil"/>
+          <w:insideV w:val="nil"/>
+        </w:tcBorders>
+        <w:shd w:val="clear" w:color="auto" w:fill="5B9BD5" w:themeFill="accent5"/>
+      </w:tcPr>
+    </w:tblStylePr>
+    <w:tblStylePr w:type="lastRow">
+      <w:rPr>
+        <w:b/>
+        <w:bCs/>
+        <w:color w:val="FFFFFF" w:themeColor="background1"/>
+      </w:rPr>
+      <w:tblPr/>
+      <w:tcPr>
+        <w:tcBorders>
+          <w:left w:val="single" w:sz="4" w:space="0" w:color="FFFFFF" w:themeColor="background1"/>
+          <w:bottom w:val="single" w:sz="4" w:space="0" w:color="FFFFFF" w:themeColor="background1"/>
+          <w:right w:val="single" w:sz="4" w:space="0" w:color="FFFFFF" w:themeColor="background1"/>
+          <w:insideH w:val="nil"/>
+          <w:insideV w:val="nil"/>
+        </w:tcBorders>
+        <w:shd w:val="clear" w:color="auto" w:fill="5B9BD5" w:themeFill="accent5"/>
+      </w:tcPr>
+    </w:tblStylePr>
+    <w:tblStylePr w:type="firstCol">
+      <w:rPr>
+        <w:b/>
+        <w:bCs/>
+        <w:color w:val="FFFFFF" w:themeColor="background1"/>
+      </w:rPr>
+      <w:tblPr/>
+      <w:tcPr>
+        <w:tcBorders>
+          <w:top w:val="single" w:sz="4" w:space="0" w:color="FFFFFF" w:themeColor="background1"/>
+          <w:left w:val="single" w:sz="4" w:space="0" w:color="FFFFFF" w:themeColor="background1"/>
+          <w:bottom w:val="single" w:sz="4" w:space="0" w:color="FFFFFF" w:themeColor="background1"/>
+          <w:insideV w:val="nil"/>
+        </w:tcBorders>
+        <w:shd w:val="clear" w:color="auto" w:fill="5B9BD5" w:themeFill="accent5"/>
+      </w:tcPr>
+    </w:tblStylePr>
+    <w:tblStylePr w:type="lastCol">
+      <w:rPr>
+        <w:b/>
+        <w:bCs/>
+        <w:color w:val="FFFFFF" w:themeColor="background1"/>
+      </w:rPr>
+      <w:tblPr/>
+      <w:tcPr>
+        <w:tcBorders>
+          <w:top w:val="single" w:sz="4" w:space="0" w:color="FFFFFF" w:themeColor="background1"/>
+          <w:bottom w:val="single" w:sz="4" w:space="0" w:color="FFFFFF" w:themeColor="background1"/>
+          <w:right w:val="single" w:sz="4" w:space="0" w:color="FFFFFF" w:themeColor="background1"/>
+          <w:insideV w:val="nil"/>
+        </w:tcBorders>
+        <w:shd w:val="clear" w:color="auto" w:fill="5B9BD5" w:themeFill="accent5"/>
+      </w:tcPr>
+    </w:tblStylePr>
+    <w:tblStylePr w:type="band1Vert">
+      <w:tblPr/>
+      <w:tcPr>
+        <w:shd w:val="clear" w:color="auto" w:fill="BDD6EE" w:themeFill="accent5" w:themeFillTint="66"/>
+      </w:tcPr>
+    </w:tblStylePr>
+    <w:tblStylePr w:type="band1Horz">
+      <w:tblPr/>
+      <w:tcPr>
+        <w:shd w:val="clear" w:color="auto" w:fill="BDD6EE" w:themeFill="accent5" w:themeFillTint="66"/>
+      </w:tcPr>
+    </w:tblStylePr>
   </w:style>
 </w:styles>
 </file>

</xml_diff>

<commit_message>
Update Vizsgaremek - Berdó Tamás.docx
</commit_message>
<xml_diff>
--- a/docs/Vizsgaremek - Berdó Tamás.docx
+++ b/docs/Vizsgaremek - Berdó Tamás.docx
@@ -4,7 +4,6 @@
   <w:body>
     <w:p>
       <w:pPr>
-        <w:ind w:left="708"/>
         <w:jc w:val="center"/>
         <w:rPr>
           <w:rFonts w:ascii="Times New Roman" w:hAnsi="Times New Roman" w:cs="Times New Roman"/>
@@ -14,7 +13,1118 @@
           <w:szCs w:val="36"/>
         </w:rPr>
       </w:pPr>
-      <w:r>
+    </w:p>
+    <w:p>
+      <w:pPr>
+        <w:spacing w:after="158" w:line="260" w:lineRule="auto"/>
+        <w:ind w:right="23"/>
+        <w:jc w:val="center"/>
+        <w:rPr>
+          <w:rFonts w:eastAsia="Calibri"/>
+          <w:b/>
+          <w:sz w:val="32"/>
+          <w:szCs w:val="32"/>
+        </w:rPr>
+      </w:pPr>
+      <w:r>
+        <w:rPr>
+          <w:rFonts w:eastAsia="Calibri"/>
+          <w:b/>
+          <w:sz w:val="32"/>
+          <w:szCs w:val="32"/>
+        </w:rPr>
+        <w:t>Váci SZC Petőfi Sándor Műszaki Technikum</w:t>
+      </w:r>
+      <w:r>
+        <w:rPr>
+          <w:rFonts w:eastAsia="Calibri"/>
+          <w:b/>
+          <w:sz w:val="32"/>
+          <w:szCs w:val="32"/>
+        </w:rPr>
+        <w:t>,</w:t>
+      </w:r>
+      <w:r>
+        <w:rPr>
+          <w:rFonts w:eastAsia="Calibri"/>
+          <w:b/>
+          <w:sz w:val="32"/>
+          <w:szCs w:val="32"/>
+        </w:rPr>
+        <w:br/>
+      </w:r>
+      <w:r>
+        <w:rPr>
+          <w:rFonts w:eastAsia="Calibri"/>
+          <w:b/>
+          <w:sz w:val="32"/>
+          <w:szCs w:val="32"/>
+        </w:rPr>
+        <w:t>Gimnázium és Kollégium</w:t>
+      </w:r>
+    </w:p>
+    <w:p>
+      <w:pPr>
+        <w:spacing w:after="107" w:line="260" w:lineRule="auto"/>
+        <w:ind w:left="1999" w:right="23" w:hanging="1169"/>
+      </w:pPr>
+    </w:p>
+    <w:p>
+      <w:pPr>
+        <w:spacing w:after="198"/>
+        <w:ind w:left="58"/>
+        <w:jc w:val="center"/>
+      </w:pPr>
+      <w:r>
+        <w:rPr>
+          <w:rFonts w:eastAsia="Arial"/>
+          <w:b/>
+        </w:rPr>
+        <w:t xml:space="preserve"> </w:t>
+      </w:r>
+    </w:p>
+    <w:p>
+      <w:pPr>
+        <w:spacing w:after="0"/>
+        <w:ind w:left="58"/>
+        <w:jc w:val="center"/>
+      </w:pPr>
+      <w:r>
+        <w:rPr>
+          <w:rFonts w:eastAsia="Arial"/>
+          <w:b/>
+        </w:rPr>
+        <w:t xml:space="preserve"> </w:t>
+      </w:r>
+      <w:r>
+        <w:rPr>
+          <w:noProof/>
+        </w:rPr>
+        <w:drawing>
+          <wp:inline distT="0" distB="0" distL="0" distR="0" wp14:anchorId="329FC6DB" wp14:editId="369C9786">
+            <wp:extent cx="2328966" cy="2314854"/>
+            <wp:effectExtent l="0" t="0" r="0" b="0"/>
+            <wp:docPr id="1" name="Kép 1"/>
+            <wp:cNvGraphicFramePr>
+              <a:graphicFrameLocks xmlns:a="http://schemas.openxmlformats.org/drawingml/2006/main" noChangeAspect="1"/>
+            </wp:cNvGraphicFramePr>
+            <a:graphic xmlns:a="http://schemas.openxmlformats.org/drawingml/2006/main">
+              <a:graphicData uri="http://schemas.openxmlformats.org/drawingml/2006/picture">
+                <pic:pic xmlns:pic="http://schemas.openxmlformats.org/drawingml/2006/picture">
+                  <pic:nvPicPr>
+                    <pic:cNvPr id="1" name="címer_05.png"/>
+                    <pic:cNvPicPr/>
+                  </pic:nvPicPr>
+                  <pic:blipFill>
+                    <a:blip r:embed="rId8" cstate="print">
+                      <a:extLst>
+                        <a:ext uri="{28A0092B-C50C-407E-A947-70E740481C1C}">
+                          <a14:useLocalDpi xmlns:a14="http://schemas.microsoft.com/office/drawing/2010/main" val="0"/>
+                        </a:ext>
+                      </a:extLst>
+                    </a:blip>
+                    <a:stretch>
+                      <a:fillRect/>
+                    </a:stretch>
+                  </pic:blipFill>
+                  <pic:spPr>
+                    <a:xfrm>
+                      <a:off x="0" y="0"/>
+                      <a:ext cx="2333801" cy="2319660"/>
+                    </a:xfrm>
+                    <a:prstGeom prst="rect">
+                      <a:avLst/>
+                    </a:prstGeom>
+                  </pic:spPr>
+                </pic:pic>
+              </a:graphicData>
+            </a:graphic>
+          </wp:inline>
+        </w:drawing>
+      </w:r>
+    </w:p>
+    <w:p>
+      <w:pPr>
+        <w:spacing w:after="0"/>
+        <w:ind w:left="3382"/>
+      </w:pPr>
+    </w:p>
+    <w:p>
+      <w:pPr>
+        <w:spacing w:after="575"/>
+        <w:ind w:left="2356"/>
+        <w:jc w:val="center"/>
+      </w:pPr>
+      <w:r>
+        <w:rPr>
+          <w:rFonts w:eastAsia="Calibri"/>
+        </w:rPr>
+        <w:t xml:space="preserve"> </w:t>
+      </w:r>
+    </w:p>
+    <w:p>
+      <w:pPr>
+        <w:pStyle w:val="Cmsor1"/>
+        <w:rPr>
+          <w:rFonts w:ascii="Times New Roman" w:hAnsi="Times New Roman" w:cs="Times New Roman"/>
+          <w:color w:val="auto"/>
+          <w:sz w:val="44"/>
+          <w:szCs w:val="44"/>
+        </w:rPr>
+      </w:pPr>
+      <w:bookmarkStart w:id="0" w:name="_Toc187862435"/>
+      <w:bookmarkStart w:id="1" w:name="_Toc187867808"/>
+      <w:r>
+        <w:rPr>
+          <w:rFonts w:ascii="Times New Roman" w:hAnsi="Times New Roman" w:cs="Times New Roman"/>
+          <w:color w:val="auto"/>
+          <w:sz w:val="44"/>
+          <w:szCs w:val="44"/>
+        </w:rPr>
+        <w:t>SZOFTVERFEJLESZTŐ ÉS TESZTELŐ</w:t>
+      </w:r>
+      <w:bookmarkEnd w:id="0"/>
+      <w:bookmarkEnd w:id="1"/>
+    </w:p>
+    <w:p>
+      <w:pPr>
+        <w:spacing w:after="0"/>
+        <w:ind w:left="299"/>
+        <w:jc w:val="center"/>
+      </w:pPr>
+    </w:p>
+    <w:p>
+      <w:pPr>
+        <w:pStyle w:val="Cmsor1"/>
+        <w:rPr>
+          <w:rFonts w:ascii="Times New Roman" w:hAnsi="Times New Roman" w:cs="Times New Roman"/>
+          <w:color w:val="auto"/>
+          <w:sz w:val="44"/>
+          <w:szCs w:val="44"/>
+        </w:rPr>
+      </w:pPr>
+      <w:bookmarkStart w:id="2" w:name="_Toc187862436"/>
+      <w:bookmarkStart w:id="3" w:name="_Toc187867809"/>
+      <w:r>
+        <w:rPr>
+          <w:rFonts w:ascii="Times New Roman" w:hAnsi="Times New Roman" w:cs="Times New Roman"/>
+          <w:color w:val="auto"/>
+          <w:sz w:val="44"/>
+          <w:szCs w:val="44"/>
+        </w:rPr>
+        <w:t>Záródolgozat</w:t>
+      </w:r>
+      <w:bookmarkEnd w:id="2"/>
+      <w:bookmarkEnd w:id="3"/>
+      <w:r>
+        <w:rPr>
+          <w:rFonts w:ascii="Times New Roman" w:hAnsi="Times New Roman" w:cs="Times New Roman"/>
+          <w:color w:val="auto"/>
+          <w:sz w:val="44"/>
+        </w:rPr>
+        <w:t xml:space="preserve"> </w:t>
+      </w:r>
+    </w:p>
+    <w:p>
+      <w:pPr>
+        <w:rPr>
+          <w:rFonts w:eastAsia="Calibri"/>
+          <w:b/>
+          <w:sz w:val="36"/>
+        </w:rPr>
+      </w:pPr>
+    </w:p>
+    <w:p>
+      <w:pPr>
+        <w:rPr>
+          <w:rFonts w:eastAsia="Calibri"/>
+          <w:b/>
+          <w:sz w:val="36"/>
+        </w:rPr>
+      </w:pPr>
+    </w:p>
+    <w:p>
+      <w:pPr>
+        <w:rPr>
+          <w:rFonts w:eastAsia="Calibri"/>
+          <w:b/>
+          <w:sz w:val="36"/>
+        </w:rPr>
+      </w:pPr>
+      <w:r>
+        <w:rPr>
+          <w:rFonts w:eastAsia="Calibri"/>
+          <w:b/>
+          <w:sz w:val="36"/>
+        </w:rPr>
+        <w:t xml:space="preserve">Cím: </w:t>
+      </w:r>
+      <w:proofErr w:type="spellStart"/>
+      <w:r>
+        <w:rPr>
+          <w:rFonts w:eastAsia="Calibri"/>
+          <w:b/>
+          <w:sz w:val="36"/>
+        </w:rPr>
+        <w:t>MInerva</w:t>
+      </w:r>
+      <w:proofErr w:type="spellEnd"/>
+      <w:r>
+        <w:rPr>
+          <w:rFonts w:eastAsia="Calibri"/>
+          <w:b/>
+          <w:sz w:val="36"/>
+        </w:rPr>
+        <w:t xml:space="preserve"> – „Bátor? Okos? Bölcs?”</w:t>
+      </w:r>
+    </w:p>
+    <w:p>
+      <w:pPr>
+        <w:rPr>
+          <w:rFonts w:eastAsia="Calibri"/>
+          <w:b/>
+          <w:sz w:val="36"/>
+        </w:rPr>
+      </w:pPr>
+      <w:r>
+        <w:rPr>
+          <w:rFonts w:eastAsia="Calibri"/>
+          <w:b/>
+          <w:sz w:val="36"/>
+        </w:rPr>
+        <w:t xml:space="preserve">Készítette: </w:t>
+      </w:r>
+      <w:r>
+        <w:rPr>
+          <w:rFonts w:eastAsia="Calibri"/>
+          <w:b/>
+          <w:sz w:val="36"/>
+        </w:rPr>
+        <w:t>Berdó Tamás</w:t>
+      </w:r>
+    </w:p>
+    <w:p>
+      <w:pPr>
+        <w:rPr>
+          <w:rFonts w:eastAsia="Calibri"/>
+          <w:b/>
+          <w:sz w:val="36"/>
+        </w:rPr>
+      </w:pPr>
+    </w:p>
+    <w:p>
+      <w:pPr>
+        <w:rPr>
+          <w:rFonts w:eastAsia="Calibri"/>
+          <w:b/>
+          <w:sz w:val="36"/>
+        </w:rPr>
+      </w:pPr>
+    </w:p>
+    <w:p>
+      <w:pPr>
+        <w:jc w:val="center"/>
+        <w:rPr>
+          <w:rFonts w:eastAsia="Calibri"/>
+          <w:b/>
+          <w:sz w:val="36"/>
+        </w:rPr>
+      </w:pPr>
+      <w:r>
+        <w:rPr>
+          <w:rFonts w:eastAsia="Calibri"/>
+          <w:b/>
+          <w:sz w:val="36"/>
+        </w:rPr>
+        <w:t>2025</w:t>
+      </w:r>
+    </w:p>
+    <w:p>
+      <w:pPr>
+        <w:rPr>
+          <w:rFonts w:eastAsia="Calibri"/>
+          <w:b/>
+          <w:sz w:val="36"/>
+        </w:rPr>
+      </w:pPr>
+      <w:r>
+        <w:rPr>
+          <w:rFonts w:eastAsia="Calibri"/>
+          <w:b/>
+          <w:sz w:val="36"/>
+        </w:rPr>
+        <w:br w:type="page"/>
+      </w:r>
+    </w:p>
+    <w:sdt>
+      <w:sdtPr>
+        <w:id w:val="2116946978"/>
+        <w:docPartObj>
+          <w:docPartGallery w:val="Table of Contents"/>
+          <w:docPartUnique/>
+        </w:docPartObj>
+      </w:sdtPr>
+      <w:sdtEndPr>
+        <w:rPr>
+          <w:rFonts w:asciiTheme="minorHAnsi" w:eastAsiaTheme="minorHAnsi" w:hAnsiTheme="minorHAnsi" w:cstheme="minorBidi"/>
+          <w:b/>
+          <w:bCs/>
+          <w:color w:val="auto"/>
+          <w:sz w:val="22"/>
+          <w:szCs w:val="22"/>
+          <w:lang w:eastAsia="en-US"/>
+        </w:rPr>
+      </w:sdtEndPr>
+      <w:sdtContent>
+        <w:p>
+          <w:pPr>
+            <w:pStyle w:val="Tartalomjegyzkcmsora"/>
+            <w:shd w:val="clear" w:color="auto" w:fill="FFFFFF" w:themeFill="background1"/>
+            <w:jc w:val="center"/>
+            <w:rPr>
+              <w:rStyle w:val="BTC18Char"/>
+            </w:rPr>
+          </w:pPr>
+          <w:r>
+            <w:rPr>
+              <w:rStyle w:val="BTC18Char"/>
+              <w:color w:val="auto"/>
+            </w:rPr>
+            <w:t>Tartalom</w:t>
+          </w:r>
+          <w:r>
+            <w:rPr>
+              <w:rStyle w:val="BTC18Char"/>
+            </w:rPr>
+            <w:br/>
+          </w:r>
+        </w:p>
+        <w:p>
+          <w:pPr>
+            <w:pStyle w:val="TJ1"/>
+            <w:tabs>
+              <w:tab w:val="right" w:leader="dot" w:pos="9016"/>
+            </w:tabs>
+            <w:rPr>
+              <w:rFonts w:eastAsiaTheme="minorEastAsia"/>
+              <w:noProof/>
+              <w:lang w:eastAsia="hu-HU"/>
+            </w:rPr>
+          </w:pPr>
+          <w:r>
+            <w:rPr>
+              <w:rFonts w:ascii="Times New Roman" w:hAnsi="Times New Roman" w:cs="Times New Roman"/>
+            </w:rPr>
+            <w:fldChar w:fldCharType="begin"/>
+          </w:r>
+          <w:r>
+            <w:rPr>
+              <w:rFonts w:ascii="Times New Roman" w:hAnsi="Times New Roman" w:cs="Times New Roman"/>
+            </w:rPr>
+            <w:instrText xml:space="preserve"> TOC \o "1-3" \h \z \t "BT_C18;3;BT_C14;2;BT_12-menupont;1" </w:instrText>
+          </w:r>
+          <w:r>
+            <w:rPr>
+              <w:rFonts w:ascii="Times New Roman" w:hAnsi="Times New Roman" w:cs="Times New Roman"/>
+            </w:rPr>
+            <w:fldChar w:fldCharType="separate"/>
+          </w:r>
+          <w:hyperlink w:anchor="_Toc187867808" w:history="1">
+            <w:r>
+              <w:rPr>
+                <w:rStyle w:val="Hiperhivatkozs"/>
+                <w:rFonts w:ascii="Times New Roman" w:hAnsi="Times New Roman" w:cs="Times New Roman"/>
+                <w:noProof/>
+              </w:rPr>
+              <w:t>SZOFTVERFEJLESZTŐ ÉS TESZTELŐ</w:t>
+            </w:r>
+            <w:r>
+              <w:rPr>
+                <w:noProof/>
+                <w:webHidden/>
+              </w:rPr>
+              <w:tab/>
+            </w:r>
+            <w:r>
+              <w:rPr>
+                <w:noProof/>
+                <w:webHidden/>
+              </w:rPr>
+              <w:fldChar w:fldCharType="begin"/>
+            </w:r>
+            <w:r>
+              <w:rPr>
+                <w:noProof/>
+                <w:webHidden/>
+              </w:rPr>
+              <w:instrText xml:space="preserve"> PAGEREF _Toc187867808 \h </w:instrText>
+            </w:r>
+            <w:r>
+              <w:rPr>
+                <w:noProof/>
+                <w:webHidden/>
+              </w:rPr>
+            </w:r>
+            <w:r>
+              <w:rPr>
+                <w:noProof/>
+                <w:webHidden/>
+              </w:rPr>
+              <w:fldChar w:fldCharType="separate"/>
+            </w:r>
+            <w:r>
+              <w:rPr>
+                <w:noProof/>
+                <w:webHidden/>
+              </w:rPr>
+              <w:t>1</w:t>
+            </w:r>
+            <w:r>
+              <w:rPr>
+                <w:noProof/>
+                <w:webHidden/>
+              </w:rPr>
+              <w:fldChar w:fldCharType="end"/>
+            </w:r>
+          </w:hyperlink>
+        </w:p>
+        <w:p>
+          <w:pPr>
+            <w:pStyle w:val="TJ1"/>
+            <w:tabs>
+              <w:tab w:val="right" w:leader="dot" w:pos="9016"/>
+            </w:tabs>
+            <w:rPr>
+              <w:rFonts w:eastAsiaTheme="minorEastAsia"/>
+              <w:noProof/>
+              <w:lang w:eastAsia="hu-HU"/>
+            </w:rPr>
+          </w:pPr>
+          <w:hyperlink w:anchor="_Toc187867809" w:history="1">
+            <w:r>
+              <w:rPr>
+                <w:rStyle w:val="Hiperhivatkozs"/>
+                <w:rFonts w:ascii="Times New Roman" w:hAnsi="Times New Roman" w:cs="Times New Roman"/>
+                <w:noProof/>
+              </w:rPr>
+              <w:t>Záródolgozat</w:t>
+            </w:r>
+            <w:r>
+              <w:rPr>
+                <w:noProof/>
+                <w:webHidden/>
+              </w:rPr>
+              <w:tab/>
+            </w:r>
+            <w:r>
+              <w:rPr>
+                <w:noProof/>
+                <w:webHidden/>
+              </w:rPr>
+              <w:fldChar w:fldCharType="begin"/>
+            </w:r>
+            <w:r>
+              <w:rPr>
+                <w:noProof/>
+                <w:webHidden/>
+              </w:rPr>
+              <w:instrText xml:space="preserve"> PAGEREF _Toc187867809 \h </w:instrText>
+            </w:r>
+            <w:r>
+              <w:rPr>
+                <w:noProof/>
+                <w:webHidden/>
+              </w:rPr>
+            </w:r>
+            <w:r>
+              <w:rPr>
+                <w:noProof/>
+                <w:webHidden/>
+              </w:rPr>
+              <w:fldChar w:fldCharType="separate"/>
+            </w:r>
+            <w:r>
+              <w:rPr>
+                <w:noProof/>
+                <w:webHidden/>
+              </w:rPr>
+              <w:t>1</w:t>
+            </w:r>
+            <w:r>
+              <w:rPr>
+                <w:noProof/>
+                <w:webHidden/>
+              </w:rPr>
+              <w:fldChar w:fldCharType="end"/>
+            </w:r>
+          </w:hyperlink>
+        </w:p>
+        <w:p>
+          <w:pPr>
+            <w:pStyle w:val="TJ3"/>
+            <w:tabs>
+              <w:tab w:val="right" w:leader="dot" w:pos="9016"/>
+            </w:tabs>
+            <w:rPr>
+              <w:rFonts w:cstheme="minorBidi"/>
+              <w:noProof/>
+            </w:rPr>
+          </w:pPr>
+          <w:hyperlink w:anchor="_Toc187867810" w:history="1">
+            <w:r>
+              <w:rPr>
+                <w:rStyle w:val="Hiperhivatkozs"/>
+                <w:noProof/>
+              </w:rPr>
+              <w:t>Bevezető</w:t>
+            </w:r>
+            <w:r>
+              <w:rPr>
+                <w:noProof/>
+                <w:webHidden/>
+              </w:rPr>
+              <w:tab/>
+            </w:r>
+            <w:r>
+              <w:rPr>
+                <w:noProof/>
+                <w:webHidden/>
+              </w:rPr>
+              <w:fldChar w:fldCharType="begin"/>
+            </w:r>
+            <w:r>
+              <w:rPr>
+                <w:noProof/>
+                <w:webHidden/>
+              </w:rPr>
+              <w:instrText xml:space="preserve"> PAGEREF _Toc187867810 \h </w:instrText>
+            </w:r>
+            <w:r>
+              <w:rPr>
+                <w:noProof/>
+                <w:webHidden/>
+              </w:rPr>
+            </w:r>
+            <w:r>
+              <w:rPr>
+                <w:noProof/>
+                <w:webHidden/>
+              </w:rPr>
+              <w:fldChar w:fldCharType="separate"/>
+            </w:r>
+            <w:r>
+              <w:rPr>
+                <w:noProof/>
+                <w:webHidden/>
+              </w:rPr>
+              <w:t>3</w:t>
+            </w:r>
+            <w:r>
+              <w:rPr>
+                <w:noProof/>
+                <w:webHidden/>
+              </w:rPr>
+              <w:fldChar w:fldCharType="end"/>
+            </w:r>
+          </w:hyperlink>
+        </w:p>
+        <w:p>
+          <w:pPr>
+            <w:pStyle w:val="TJ3"/>
+            <w:tabs>
+              <w:tab w:val="right" w:leader="dot" w:pos="9016"/>
+            </w:tabs>
+            <w:rPr>
+              <w:rFonts w:cstheme="minorBidi"/>
+              <w:noProof/>
+            </w:rPr>
+          </w:pPr>
+          <w:hyperlink w:anchor="_Toc187867811" w:history="1">
+            <w:r>
+              <w:rPr>
+                <w:rStyle w:val="Hiperhivatkozs"/>
+                <w:noProof/>
+              </w:rPr>
+              <w:t>Felhasználói dokumentáció</w:t>
+            </w:r>
+            <w:r>
+              <w:rPr>
+                <w:noProof/>
+                <w:webHidden/>
+              </w:rPr>
+              <w:tab/>
+            </w:r>
+            <w:r>
+              <w:rPr>
+                <w:noProof/>
+                <w:webHidden/>
+              </w:rPr>
+              <w:fldChar w:fldCharType="begin"/>
+            </w:r>
+            <w:r>
+              <w:rPr>
+                <w:noProof/>
+                <w:webHidden/>
+              </w:rPr>
+              <w:instrText xml:space="preserve"> PAGEREF _Toc187867811 \h </w:instrText>
+            </w:r>
+            <w:r>
+              <w:rPr>
+                <w:noProof/>
+                <w:webHidden/>
+              </w:rPr>
+            </w:r>
+            <w:r>
+              <w:rPr>
+                <w:noProof/>
+                <w:webHidden/>
+              </w:rPr>
+              <w:fldChar w:fldCharType="separate"/>
+            </w:r>
+            <w:r>
+              <w:rPr>
+                <w:noProof/>
+                <w:webHidden/>
+              </w:rPr>
+              <w:t>4</w:t>
+            </w:r>
+            <w:r>
+              <w:rPr>
+                <w:noProof/>
+                <w:webHidden/>
+              </w:rPr>
+              <w:fldChar w:fldCharType="end"/>
+            </w:r>
+          </w:hyperlink>
+        </w:p>
+        <w:p>
+          <w:pPr>
+            <w:pStyle w:val="TJ2"/>
+            <w:tabs>
+              <w:tab w:val="right" w:leader="dot" w:pos="9016"/>
+            </w:tabs>
+            <w:rPr>
+              <w:rFonts w:cstheme="minorBidi"/>
+              <w:noProof/>
+            </w:rPr>
+          </w:pPr>
+          <w:hyperlink w:anchor="_Toc187867812" w:history="1">
+            <w:r>
+              <w:rPr>
+                <w:rStyle w:val="Hiperhivatkozs"/>
+                <w:noProof/>
+              </w:rPr>
+              <w:t>A program általános specifikációja</w:t>
+            </w:r>
+            <w:r>
+              <w:rPr>
+                <w:noProof/>
+                <w:webHidden/>
+              </w:rPr>
+              <w:tab/>
+            </w:r>
+            <w:r>
+              <w:rPr>
+                <w:noProof/>
+                <w:webHidden/>
+              </w:rPr>
+              <w:fldChar w:fldCharType="begin"/>
+            </w:r>
+            <w:r>
+              <w:rPr>
+                <w:noProof/>
+                <w:webHidden/>
+              </w:rPr>
+              <w:instrText xml:space="preserve"> PAGEREF _Toc187867812 \h </w:instrText>
+            </w:r>
+            <w:r>
+              <w:rPr>
+                <w:noProof/>
+                <w:webHidden/>
+              </w:rPr>
+            </w:r>
+            <w:r>
+              <w:rPr>
+                <w:noProof/>
+                <w:webHidden/>
+              </w:rPr>
+              <w:fldChar w:fldCharType="separate"/>
+            </w:r>
+            <w:r>
+              <w:rPr>
+                <w:noProof/>
+                <w:webHidden/>
+              </w:rPr>
+              <w:t>4</w:t>
+            </w:r>
+            <w:r>
+              <w:rPr>
+                <w:noProof/>
+                <w:webHidden/>
+              </w:rPr>
+              <w:fldChar w:fldCharType="end"/>
+            </w:r>
+          </w:hyperlink>
+        </w:p>
+        <w:p>
+          <w:pPr>
+            <w:pStyle w:val="TJ2"/>
+            <w:tabs>
+              <w:tab w:val="right" w:leader="dot" w:pos="9016"/>
+            </w:tabs>
+            <w:rPr>
+              <w:rFonts w:cstheme="minorBidi"/>
+              <w:noProof/>
+            </w:rPr>
+          </w:pPr>
+          <w:hyperlink w:anchor="_Toc187867813" w:history="1">
+            <w:r>
+              <w:rPr>
+                <w:rStyle w:val="Hiperhivatkozs"/>
+                <w:noProof/>
+              </w:rPr>
+              <w:t>A program rendszerkövetelményei</w:t>
+            </w:r>
+            <w:r>
+              <w:rPr>
+                <w:noProof/>
+                <w:webHidden/>
+              </w:rPr>
+              <w:tab/>
+            </w:r>
+            <w:r>
+              <w:rPr>
+                <w:noProof/>
+                <w:webHidden/>
+              </w:rPr>
+              <w:fldChar w:fldCharType="begin"/>
+            </w:r>
+            <w:r>
+              <w:rPr>
+                <w:noProof/>
+                <w:webHidden/>
+              </w:rPr>
+              <w:instrText xml:space="preserve"> PAGEREF _Toc187867813 \h </w:instrText>
+            </w:r>
+            <w:r>
+              <w:rPr>
+                <w:noProof/>
+                <w:webHidden/>
+              </w:rPr>
+            </w:r>
+            <w:r>
+              <w:rPr>
+                <w:noProof/>
+                <w:webHidden/>
+              </w:rPr>
+              <w:fldChar w:fldCharType="separate"/>
+            </w:r>
+            <w:r>
+              <w:rPr>
+                <w:noProof/>
+                <w:webHidden/>
+              </w:rPr>
+              <w:t>4</w:t>
+            </w:r>
+            <w:r>
+              <w:rPr>
+                <w:noProof/>
+                <w:webHidden/>
+              </w:rPr>
+              <w:fldChar w:fldCharType="end"/>
+            </w:r>
+          </w:hyperlink>
+        </w:p>
+        <w:p>
+          <w:pPr>
+            <w:pStyle w:val="TJ1"/>
+            <w:tabs>
+              <w:tab w:val="left" w:pos="440"/>
+              <w:tab w:val="right" w:leader="dot" w:pos="9016"/>
+            </w:tabs>
+            <w:rPr>
+              <w:rFonts w:eastAsiaTheme="minorEastAsia"/>
+              <w:noProof/>
+              <w:lang w:eastAsia="hu-HU"/>
+            </w:rPr>
+          </w:pPr>
+          <w:hyperlink w:anchor="_Toc187867814" w:history="1">
+            <w:r>
+              <w:rPr>
+                <w:rStyle w:val="Hiperhivatkozs"/>
+                <w:noProof/>
+              </w:rPr>
+              <w:t>-</w:t>
+            </w:r>
+            <w:r>
+              <w:rPr>
+                <w:rFonts w:eastAsiaTheme="minorEastAsia"/>
+                <w:noProof/>
+                <w:lang w:eastAsia="hu-HU"/>
+              </w:rPr>
+              <w:tab/>
+            </w:r>
+            <w:r>
+              <w:rPr>
+                <w:rStyle w:val="Hiperhivatkozs"/>
+                <w:noProof/>
+              </w:rPr>
+              <w:t>Hardver követelmények</w:t>
+            </w:r>
+            <w:r>
+              <w:rPr>
+                <w:noProof/>
+                <w:webHidden/>
+              </w:rPr>
+              <w:tab/>
+            </w:r>
+            <w:r>
+              <w:rPr>
+                <w:noProof/>
+                <w:webHidden/>
+              </w:rPr>
+              <w:fldChar w:fldCharType="begin"/>
+            </w:r>
+            <w:r>
+              <w:rPr>
+                <w:noProof/>
+                <w:webHidden/>
+              </w:rPr>
+              <w:instrText xml:space="preserve"> PAGEREF _Toc187867814 \h </w:instrText>
+            </w:r>
+            <w:r>
+              <w:rPr>
+                <w:noProof/>
+                <w:webHidden/>
+              </w:rPr>
+            </w:r>
+            <w:r>
+              <w:rPr>
+                <w:noProof/>
+                <w:webHidden/>
+              </w:rPr>
+              <w:fldChar w:fldCharType="separate"/>
+            </w:r>
+            <w:r>
+              <w:rPr>
+                <w:noProof/>
+                <w:webHidden/>
+              </w:rPr>
+              <w:t>4</w:t>
+            </w:r>
+            <w:r>
+              <w:rPr>
+                <w:noProof/>
+                <w:webHidden/>
+              </w:rPr>
+              <w:fldChar w:fldCharType="end"/>
+            </w:r>
+          </w:hyperlink>
+        </w:p>
+        <w:p>
+          <w:pPr>
+            <w:pStyle w:val="TJ1"/>
+            <w:tabs>
+              <w:tab w:val="left" w:pos="440"/>
+              <w:tab w:val="right" w:leader="dot" w:pos="9016"/>
+            </w:tabs>
+            <w:rPr>
+              <w:rFonts w:eastAsiaTheme="minorEastAsia"/>
+              <w:noProof/>
+              <w:lang w:eastAsia="hu-HU"/>
+            </w:rPr>
+          </w:pPr>
+          <w:hyperlink w:anchor="_Toc187867815" w:history="1">
+            <w:r>
+              <w:rPr>
+                <w:rStyle w:val="Hiperhivatkozs"/>
+                <w:noProof/>
+              </w:rPr>
+              <w:t>-</w:t>
+            </w:r>
+            <w:r>
+              <w:rPr>
+                <w:rFonts w:eastAsiaTheme="minorEastAsia"/>
+                <w:noProof/>
+                <w:lang w:eastAsia="hu-HU"/>
+              </w:rPr>
+              <w:tab/>
+            </w:r>
+            <w:r>
+              <w:rPr>
+                <w:rStyle w:val="Hiperhivatkozs"/>
+                <w:noProof/>
+              </w:rPr>
+              <w:t>Szoftver követelmények</w:t>
+            </w:r>
+            <w:r>
+              <w:rPr>
+                <w:noProof/>
+                <w:webHidden/>
+              </w:rPr>
+              <w:tab/>
+            </w:r>
+            <w:r>
+              <w:rPr>
+                <w:noProof/>
+                <w:webHidden/>
+              </w:rPr>
+              <w:fldChar w:fldCharType="begin"/>
+            </w:r>
+            <w:r>
+              <w:rPr>
+                <w:noProof/>
+                <w:webHidden/>
+              </w:rPr>
+              <w:instrText xml:space="preserve"> PAGEREF _Toc187867815 \h </w:instrText>
+            </w:r>
+            <w:r>
+              <w:rPr>
+                <w:noProof/>
+                <w:webHidden/>
+              </w:rPr>
+            </w:r>
+            <w:r>
+              <w:rPr>
+                <w:noProof/>
+                <w:webHidden/>
+              </w:rPr>
+              <w:fldChar w:fldCharType="separate"/>
+            </w:r>
+            <w:r>
+              <w:rPr>
+                <w:noProof/>
+                <w:webHidden/>
+              </w:rPr>
+              <w:t>5</w:t>
+            </w:r>
+            <w:r>
+              <w:rPr>
+                <w:noProof/>
+                <w:webHidden/>
+              </w:rPr>
+              <w:fldChar w:fldCharType="end"/>
+            </w:r>
+          </w:hyperlink>
+        </w:p>
+        <w:p>
+          <w:pPr>
+            <w:pStyle w:val="TJ2"/>
+            <w:tabs>
+              <w:tab w:val="right" w:leader="dot" w:pos="9016"/>
+            </w:tabs>
+            <w:rPr>
+              <w:rFonts w:cstheme="minorBidi"/>
+              <w:noProof/>
+            </w:rPr>
+          </w:pPr>
+          <w:hyperlink w:anchor="_Toc187867816" w:history="1">
+            <w:r>
+              <w:rPr>
+                <w:rStyle w:val="Hiperhivatkozs"/>
+                <w:noProof/>
+              </w:rPr>
+              <w:t>A program elérése, „telepítése”</w:t>
+            </w:r>
+            <w:r>
+              <w:rPr>
+                <w:noProof/>
+                <w:webHidden/>
+              </w:rPr>
+              <w:tab/>
+            </w:r>
+            <w:r>
+              <w:rPr>
+                <w:noProof/>
+                <w:webHidden/>
+              </w:rPr>
+              <w:fldChar w:fldCharType="begin"/>
+            </w:r>
+            <w:r>
+              <w:rPr>
+                <w:noProof/>
+                <w:webHidden/>
+              </w:rPr>
+              <w:instrText xml:space="preserve"> PAGEREF _Toc187867816 \h </w:instrText>
+            </w:r>
+            <w:r>
+              <w:rPr>
+                <w:noProof/>
+                <w:webHidden/>
+              </w:rPr>
+            </w:r>
+            <w:r>
+              <w:rPr>
+                <w:noProof/>
+                <w:webHidden/>
+              </w:rPr>
+              <w:fldChar w:fldCharType="separate"/>
+            </w:r>
+            <w:r>
+              <w:rPr>
+                <w:noProof/>
+                <w:webHidden/>
+              </w:rPr>
+              <w:t>5</w:t>
+            </w:r>
+            <w:r>
+              <w:rPr>
+                <w:noProof/>
+                <w:webHidden/>
+              </w:rPr>
+              <w:fldChar w:fldCharType="end"/>
+            </w:r>
+          </w:hyperlink>
+        </w:p>
+        <w:p>
+          <w:r>
+            <w:rPr>
+              <w:rFonts w:ascii="Times New Roman" w:hAnsi="Times New Roman" w:cs="Times New Roman"/>
+            </w:rPr>
+            <w:fldChar w:fldCharType="end"/>
+          </w:r>
+        </w:p>
+      </w:sdtContent>
+    </w:sdt>
+    <w:p>
+      <w:pPr>
+        <w:rPr>
+          <w:rFonts w:eastAsia="Calibri"/>
+          <w:b/>
+          <w:sz w:val="36"/>
+        </w:rPr>
+      </w:pPr>
+      <w:r>
+        <w:rPr>
+          <w:rFonts w:eastAsia="Calibri"/>
+          <w:b/>
+          <w:sz w:val="36"/>
+        </w:rPr>
+        <w:br w:type="page"/>
+      </w:r>
+    </w:p>
+    <w:p>
+      <w:pPr>
+        <w:rPr>
+          <w:rFonts w:eastAsia="Calibri"/>
+          <w:b/>
+          <w:sz w:val="36"/>
+        </w:rPr>
+      </w:pPr>
+    </w:p>
+    <w:p>
+      <w:pPr>
+        <w:pStyle w:val="BTC18"/>
+      </w:pPr>
+      <w:bookmarkStart w:id="4" w:name="_Toc187867810"/>
+      <w:r>
+        <w:t>Bevezető</w:t>
+      </w:r>
+      <w:bookmarkEnd w:id="4"/>
+    </w:p>
+    <w:p>
+      <w:pPr>
+        <w:jc w:val="center"/>
         <w:rPr>
           <w:rFonts w:ascii="Times New Roman" w:hAnsi="Times New Roman" w:cs="Times New Roman"/>
           <w:b/>
@@ -22,68 +1132,11 @@
           <w:sz w:val="36"/>
           <w:szCs w:val="36"/>
         </w:rPr>
-        <w:t>Vizsgaremek</w:t>
-      </w:r>
-    </w:p>
-    <w:p>
-      <w:pPr>
-        <w:ind w:left="708"/>
-        <w:jc w:val="center"/>
-        <w:rPr>
-          <w:rFonts w:ascii="Times New Roman" w:hAnsi="Times New Roman" w:cs="Times New Roman"/>
-          <w:b/>
-          <w:bCs/>
-          <w:sz w:val="36"/>
-          <w:szCs w:val="36"/>
-        </w:rPr>
-      </w:pPr>
-      <w:r>
-        <w:rPr>
-          <w:rFonts w:ascii="Times New Roman" w:hAnsi="Times New Roman" w:cs="Times New Roman"/>
-          <w:b/>
-          <w:bCs/>
-          <w:sz w:val="36"/>
-          <w:szCs w:val="36"/>
-        </w:rPr>
-        <w:t>Berdó Tamás</w:t>
-      </w:r>
-    </w:p>
-    <w:p>
-      <w:pPr>
-        <w:ind w:left="708"/>
-        <w:jc w:val="center"/>
-        <w:rPr>
-          <w:rFonts w:ascii="Times New Roman" w:hAnsi="Times New Roman" w:cs="Times New Roman"/>
-          <w:b/>
-          <w:bCs/>
-          <w:sz w:val="36"/>
-          <w:szCs w:val="36"/>
-        </w:rPr>
-      </w:pPr>
-      <w:r>
-        <w:rPr>
-          <w:rFonts w:ascii="Times New Roman" w:hAnsi="Times New Roman" w:cs="Times New Roman"/>
-          <w:b/>
-          <w:bCs/>
-          <w:sz w:val="36"/>
-          <w:szCs w:val="36"/>
-        </w:rPr>
-        <w:t>Bevezető</w:t>
-      </w:r>
-    </w:p>
-    <w:p>
-      <w:pPr>
-        <w:ind w:left="708"/>
-        <w:rPr>
-          <w:rFonts w:ascii="Times New Roman" w:hAnsi="Times New Roman" w:cs="Times New Roman"/>
-          <w:sz w:val="24"/>
-          <w:szCs w:val="24"/>
-        </w:rPr>
-      </w:pPr>
-    </w:p>
-    <w:p>
-      <w:pPr>
-        <w:ind w:left="708" w:firstLine="708"/>
+      </w:pPr>
+    </w:p>
+    <w:p>
+      <w:pPr>
+        <w:ind w:firstLine="708"/>
         <w:jc w:val="both"/>
         <w:rPr>
           <w:rFonts w:ascii="Times New Roman" w:hAnsi="Times New Roman" w:cs="Times New Roman"/>
@@ -186,7 +1239,7 @@
     </w:p>
     <w:p>
       <w:pPr>
-        <w:ind w:left="708" w:firstLine="708"/>
+        <w:ind w:firstLine="708"/>
         <w:jc w:val="both"/>
         <w:rPr>
           <w:rFonts w:ascii="Times New Roman" w:hAnsi="Times New Roman" w:cs="Times New Roman"/>
@@ -325,7 +1378,7 @@
     </w:p>
     <w:p>
       <w:pPr>
-        <w:ind w:left="708" w:firstLine="708"/>
+        <w:ind w:firstLine="708"/>
         <w:jc w:val="both"/>
         <w:rPr>
           <w:rFonts w:ascii="Times New Roman" w:hAnsi="Times New Roman" w:cs="Times New Roman"/>
@@ -603,7 +1656,7 @@
     </w:p>
     <w:p>
       <w:pPr>
-        <w:ind w:left="708" w:firstLine="708"/>
+        <w:ind w:firstLine="708"/>
         <w:jc w:val="both"/>
         <w:rPr>
           <w:rFonts w:ascii="Times New Roman" w:hAnsi="Times New Roman" w:cs="Times New Roman"/>
@@ -759,54 +1812,28 @@
     </w:p>
     <w:p>
       <w:pPr>
-        <w:ind w:left="708"/>
-        <w:jc w:val="center"/>
-        <w:rPr>
-          <w:rFonts w:ascii="Times New Roman" w:hAnsi="Times New Roman" w:cs="Times New Roman"/>
-          <w:b/>
-          <w:bCs/>
-          <w:sz w:val="36"/>
-          <w:szCs w:val="36"/>
-        </w:rPr>
-      </w:pPr>
-      <w:r>
-        <w:rPr>
-          <w:rFonts w:ascii="Times New Roman" w:hAnsi="Times New Roman" w:cs="Times New Roman"/>
-          <w:b/>
-          <w:bCs/>
-          <w:sz w:val="36"/>
-          <w:szCs w:val="36"/>
-        </w:rPr>
+        <w:pStyle w:val="BTC18"/>
+      </w:pPr>
+      <w:bookmarkStart w:id="5" w:name="_Toc187867811"/>
+      <w:r>
         <w:lastRenderedPageBreak/>
         <w:t>Felhasználói dokumentáció</w:t>
       </w:r>
-    </w:p>
-    <w:p>
-      <w:pPr>
-        <w:ind w:left="708"/>
-        <w:jc w:val="center"/>
-        <w:rPr>
-          <w:rFonts w:ascii="Times New Roman" w:hAnsi="Times New Roman" w:cs="Times New Roman"/>
-          <w:b/>
-          <w:bCs/>
-          <w:sz w:val="28"/>
-          <w:szCs w:val="28"/>
-        </w:rPr>
-      </w:pPr>
-      <w:r>
-        <w:rPr>
-          <w:rFonts w:ascii="Times New Roman" w:hAnsi="Times New Roman" w:cs="Times New Roman"/>
-          <w:b/>
-          <w:bCs/>
-          <w:sz w:val="28"/>
-          <w:szCs w:val="28"/>
-        </w:rPr>
+      <w:bookmarkEnd w:id="5"/>
+    </w:p>
+    <w:p>
+      <w:pPr>
+        <w:pStyle w:val="BTC14"/>
+      </w:pPr>
+      <w:bookmarkStart w:id="6" w:name="_Toc187867812"/>
+      <w:r>
         <w:t>A program általános specifikációja</w:t>
       </w:r>
-    </w:p>
-    <w:p>
-      <w:pPr>
-        <w:ind w:left="708"/>
+      <w:bookmarkEnd w:id="6"/>
+    </w:p>
+    <w:p>
+      <w:pPr>
+        <w:jc w:val="both"/>
         <w:rPr>
           <w:rFonts w:ascii="Times New Roman" w:hAnsi="Times New Roman" w:cs="Times New Roman"/>
           <w:sz w:val="24"/>
@@ -825,20 +1852,20 @@
     </w:p>
     <w:p>
       <w:pPr>
-        <w:ind w:left="708"/>
-        <w:rPr>
-          <w:rFonts w:ascii="Times New Roman" w:hAnsi="Times New Roman" w:cs="Times New Roman"/>
-          <w:sz w:val="24"/>
-          <w:szCs w:val="24"/>
-        </w:rPr>
-      </w:pPr>
-      <w:r>
-        <w:rPr>
-          <w:rFonts w:ascii="Times New Roman" w:hAnsi="Times New Roman" w:cs="Times New Roman"/>
-          <w:sz w:val="24"/>
-          <w:szCs w:val="24"/>
-        </w:rPr>
-        <w:tab/>
+        <w:ind w:firstLine="708"/>
+        <w:jc w:val="both"/>
+        <w:rPr>
+          <w:rFonts w:ascii="Times New Roman" w:hAnsi="Times New Roman" w:cs="Times New Roman"/>
+          <w:sz w:val="24"/>
+          <w:szCs w:val="24"/>
+        </w:rPr>
+      </w:pPr>
+      <w:r>
+        <w:rPr>
+          <w:rFonts w:ascii="Times New Roman" w:hAnsi="Times New Roman" w:cs="Times New Roman"/>
+          <w:sz w:val="24"/>
+          <w:szCs w:val="24"/>
+        </w:rPr>
         <w:t>A mesterséges intelligencia modellünk</w:t>
       </w:r>
       <w:r>
@@ -892,7 +1919,7 @@
     </w:p>
     <w:p>
       <w:pPr>
-        <w:ind w:left="708"/>
+        <w:jc w:val="both"/>
         <w:rPr>
           <w:rFonts w:ascii="Times New Roman" w:hAnsi="Times New Roman" w:cs="Times New Roman"/>
           <w:sz w:val="24"/>
@@ -943,7 +1970,7 @@
     </w:p>
     <w:p>
       <w:pPr>
-        <w:ind w:left="708"/>
+        <w:jc w:val="both"/>
         <w:rPr>
           <w:rFonts w:ascii="Times New Roman" w:hAnsi="Times New Roman" w:cs="Times New Roman"/>
           <w:sz w:val="24"/>
@@ -994,57 +2021,28 @@
     </w:p>
     <w:p>
       <w:pPr>
-        <w:ind w:left="708"/>
-        <w:jc w:val="center"/>
-        <w:rPr>
-          <w:rFonts w:ascii="Times New Roman" w:hAnsi="Times New Roman" w:cs="Times New Roman"/>
-          <w:b/>
-          <w:bCs/>
-          <w:sz w:val="28"/>
-          <w:szCs w:val="28"/>
-        </w:rPr>
-      </w:pPr>
-      <w:r>
-        <w:rPr>
-          <w:rFonts w:ascii="Times New Roman" w:hAnsi="Times New Roman" w:cs="Times New Roman"/>
-          <w:b/>
-          <w:bCs/>
-          <w:sz w:val="28"/>
-          <w:szCs w:val="28"/>
-        </w:rPr>
+        <w:pStyle w:val="BTC14"/>
+      </w:pPr>
+      <w:bookmarkStart w:id="7" w:name="_Toc187867813"/>
+      <w:r>
         <w:t>A program rendszerkövetelményei</w:t>
       </w:r>
+      <w:bookmarkEnd w:id="7"/>
+    </w:p>
+    <w:p>
+      <w:pPr>
+        <w:pStyle w:val="BT12-menupont"/>
+      </w:pPr>
+      <w:bookmarkStart w:id="8" w:name="_Toc187867814"/>
+      <w:r>
+        <w:t>Hardver követelmények</w:t>
+      </w:r>
+      <w:bookmarkEnd w:id="8"/>
     </w:p>
     <w:p>
       <w:pPr>
         <w:pStyle w:val="Listaszerbekezds"/>
-        <w:numPr>
-          <w:ilvl w:val="0"/>
-          <w:numId w:val="1"/>
-        </w:numPr>
-        <w:jc w:val="both"/>
-        <w:rPr>
-          <w:rFonts w:ascii="Times New Roman" w:hAnsi="Times New Roman" w:cs="Times New Roman"/>
-          <w:b/>
-          <w:bCs/>
-          <w:sz w:val="24"/>
-          <w:szCs w:val="24"/>
-        </w:rPr>
-      </w:pPr>
-      <w:r>
-        <w:rPr>
-          <w:rFonts w:ascii="Times New Roman" w:hAnsi="Times New Roman" w:cs="Times New Roman"/>
-          <w:b/>
-          <w:bCs/>
-          <w:sz w:val="24"/>
-          <w:szCs w:val="24"/>
-        </w:rPr>
-        <w:t>Hardver követelmények</w:t>
-      </w:r>
-    </w:p>
-    <w:p>
-      <w:pPr>
-        <w:pStyle w:val="Listaszerbekezds"/>
+        <w:ind w:left="0"/>
         <w:rPr>
           <w:rFonts w:ascii="Times New Roman" w:hAnsi="Times New Roman" w:cs="Times New Roman"/>
           <w:i/>
@@ -1779,23 +2777,22 @@
           <w:ilvl w:val="0"/>
           <w:numId w:val="1"/>
         </w:numPr>
-        <w:rPr>
-          <w:rFonts w:ascii="Times New Roman" w:hAnsi="Times New Roman" w:cs="Times New Roman"/>
-          <w:sz w:val="24"/>
-          <w:szCs w:val="24"/>
-        </w:rPr>
-      </w:pPr>
-      <w:r>
-        <w:rPr>
-          <w:rFonts w:ascii="Times New Roman" w:hAnsi="Times New Roman" w:cs="Times New Roman"/>
-          <w:b/>
-          <w:bCs/>
-          <w:sz w:val="24"/>
-          <w:szCs w:val="24"/>
+        <w:ind w:left="360"/>
+        <w:rPr>
+          <w:rFonts w:ascii="Times New Roman" w:hAnsi="Times New Roman" w:cs="Times New Roman"/>
+          <w:sz w:val="24"/>
+          <w:szCs w:val="24"/>
+        </w:rPr>
+      </w:pPr>
+      <w:bookmarkStart w:id="9" w:name="_Toc187867815"/>
+      <w:r>
+        <w:rPr>
+          <w:rStyle w:val="BT12-menupontChar"/>
         </w:rPr>
         <w:lastRenderedPageBreak/>
         <w:t>Szoftver követelmények</w:t>
       </w:r>
+      <w:bookmarkEnd w:id="9"/>
       <w:r>
         <w:rPr>
           <w:rFonts w:ascii="Times New Roman" w:hAnsi="Times New Roman" w:cs="Times New Roman"/>
@@ -2702,23 +3699,479 @@
       <w:pPr>
         <w:rPr>
           <w:rFonts w:ascii="Times New Roman" w:hAnsi="Times New Roman" w:cs="Times New Roman"/>
-          <w:sz w:val="20"/>
-          <w:szCs w:val="20"/>
-        </w:rPr>
-      </w:pPr>
-      <w:r>
-        <w:rPr>
-          <w:rFonts w:ascii="Times New Roman" w:hAnsi="Times New Roman" w:cs="Times New Roman"/>
           <w:i/>
           <w:iCs/>
           <w:sz w:val="20"/>
           <w:szCs w:val="20"/>
         </w:rPr>
+      </w:pPr>
+      <w:r>
+        <w:rPr>
+          <w:rFonts w:ascii="Times New Roman" w:hAnsi="Times New Roman" w:cs="Times New Roman"/>
+          <w:i/>
+          <w:iCs/>
+          <w:sz w:val="20"/>
+          <w:szCs w:val="20"/>
+        </w:rPr>
         <w:t>Biztonsági és kompatibilitási okból ajánlott mindig a legújabb stabil kiadást használni.</w:t>
       </w:r>
     </w:p>
+    <w:p>
+      <w:pPr>
+        <w:rPr>
+          <w:rFonts w:ascii="Times New Roman" w:hAnsi="Times New Roman" w:cs="Times New Roman"/>
+          <w:i/>
+          <w:iCs/>
+          <w:sz w:val="20"/>
+          <w:szCs w:val="20"/>
+        </w:rPr>
+      </w:pPr>
+    </w:p>
+    <w:p>
+      <w:pPr>
+        <w:pStyle w:val="BTC14"/>
+      </w:pPr>
+      <w:bookmarkStart w:id="10" w:name="_Toc187867816"/>
+      <w:r>
+        <w:t>A program elérése</w:t>
+      </w:r>
+      <w:r>
+        <w:t>, „telepítése”</w:t>
+      </w:r>
+      <w:bookmarkEnd w:id="10"/>
+    </w:p>
+    <w:p>
+      <w:pPr>
+        <w:ind w:firstLine="708"/>
+        <w:jc w:val="both"/>
+      </w:pPr>
+      <w:r>
+        <w:rPr>
+          <w:rFonts w:ascii="Times New Roman" w:hAnsi="Times New Roman" w:cs="Times New Roman"/>
+          <w:sz w:val="24"/>
+          <w:szCs w:val="24"/>
+        </w:rPr>
+        <w:t xml:space="preserve">Oldalunk egy magyar webcímen került publikálásra, így internetkapcsolat mellett bármikor könnyedén </w:t>
+      </w:r>
+      <w:r>
+        <w:rPr>
+          <w:rFonts w:ascii="Times New Roman" w:hAnsi="Times New Roman" w:cs="Times New Roman"/>
+          <w:sz w:val="24"/>
+          <w:szCs w:val="24"/>
+        </w:rPr>
+        <w:t>használhatja</w:t>
+      </w:r>
+      <w:r>
+        <w:rPr>
+          <w:rFonts w:ascii="Times New Roman" w:hAnsi="Times New Roman" w:cs="Times New Roman"/>
+          <w:sz w:val="24"/>
+          <w:szCs w:val="24"/>
+        </w:rPr>
+        <w:t xml:space="preserve"> mobilról és asztali eszközről egyaránt.</w:t>
+      </w:r>
+    </w:p>
+    <w:p>
+      <w:pPr>
+        <w:jc w:val="both"/>
+        <w:rPr>
+          <w:rFonts w:ascii="Times New Roman" w:hAnsi="Times New Roman" w:cs="Times New Roman"/>
+          <w:sz w:val="24"/>
+          <w:szCs w:val="24"/>
+        </w:rPr>
+      </w:pPr>
+      <w:r>
+        <w:rPr>
+          <w:rFonts w:ascii="Times New Roman" w:hAnsi="Times New Roman" w:cs="Times New Roman"/>
+          <w:sz w:val="24"/>
+          <w:szCs w:val="24"/>
+        </w:rPr>
+        <w:tab/>
+      </w:r>
+      <w:r>
+        <w:rPr>
+          <w:rFonts w:ascii="Times New Roman" w:hAnsi="Times New Roman" w:cs="Times New Roman"/>
+          <w:sz w:val="24"/>
+          <w:szCs w:val="24"/>
+        </w:rPr>
+        <w:t>A webalkalmazás eléréséhez nyissa meg a fentebb</w:t>
+      </w:r>
+      <w:r>
+        <w:rPr>
+          <w:rFonts w:ascii="Times New Roman" w:hAnsi="Times New Roman" w:cs="Times New Roman"/>
+          <w:sz w:val="24"/>
+          <w:szCs w:val="24"/>
+        </w:rPr>
+        <w:t xml:space="preserve"> </w:t>
+      </w:r>
+      <w:r>
+        <w:rPr>
+          <w:rFonts w:ascii="Times New Roman" w:hAnsi="Times New Roman" w:cs="Times New Roman"/>
+          <w:sz w:val="24"/>
+          <w:szCs w:val="24"/>
+        </w:rPr>
+        <w:t xml:space="preserve">említett böngészők megfelelő verziójának egyikét, és gépelje a keresősávba a következő webcímet: </w:t>
+      </w:r>
+      <w:hyperlink r:id="rId9" w:history="1">
+        <w:r>
+          <w:rPr>
+            <w:rStyle w:val="Hiperhivatkozs"/>
+            <w:rFonts w:ascii="Times New Roman" w:hAnsi="Times New Roman" w:cs="Times New Roman"/>
+            <w:b/>
+            <w:bCs/>
+            <w:color w:val="034990" w:themeColor="hyperlink" w:themeShade="BF"/>
+            <w:sz w:val="24"/>
+            <w:szCs w:val="24"/>
+          </w:rPr>
+          <w:t>www.edu-minerva.hu</w:t>
+        </w:r>
+      </w:hyperlink>
+      <w:r>
+        <w:rPr>
+          <w:rFonts w:ascii="Times New Roman" w:hAnsi="Times New Roman" w:cs="Times New Roman"/>
+          <w:b/>
+          <w:bCs/>
+          <w:color w:val="2E74B5" w:themeColor="accent5" w:themeShade="BF"/>
+          <w:sz w:val="24"/>
+          <w:szCs w:val="24"/>
+        </w:rPr>
+        <w:t xml:space="preserve"> </w:t>
+      </w:r>
+      <w:r>
+        <w:rPr>
+          <w:rFonts w:ascii="Times New Roman" w:hAnsi="Times New Roman" w:cs="Times New Roman"/>
+          <w:sz w:val="24"/>
+          <w:szCs w:val="24"/>
+        </w:rPr>
+        <w:t>vagy</w:t>
+      </w:r>
+      <w:r>
+        <w:rPr>
+          <w:rFonts w:ascii="Times New Roman" w:hAnsi="Times New Roman" w:cs="Times New Roman"/>
+          <w:b/>
+          <w:bCs/>
+          <w:color w:val="2E74B5" w:themeColor="accent5" w:themeShade="BF"/>
+          <w:sz w:val="24"/>
+          <w:szCs w:val="24"/>
+        </w:rPr>
+        <w:t xml:space="preserve"> edu-minerva.hu</w:t>
+      </w:r>
+      <w:r>
+        <w:rPr>
+          <w:rFonts w:ascii="Times New Roman" w:hAnsi="Times New Roman" w:cs="Times New Roman"/>
+          <w:sz w:val="24"/>
+          <w:szCs w:val="24"/>
+        </w:rPr>
+        <w:t>.</w:t>
+      </w:r>
+    </w:p>
+    <w:p>
+      <w:pPr>
+        <w:rPr>
+          <w:rFonts w:ascii="Times New Roman" w:hAnsi="Times New Roman" w:cs="Times New Roman"/>
+          <w:sz w:val="24"/>
+          <w:szCs w:val="24"/>
+        </w:rPr>
+      </w:pPr>
+      <w:r>
+        <w:rPr>
+          <w:noProof/>
+        </w:rPr>
+        <mc:AlternateContent>
+          <mc:Choice Requires="wps">
+            <w:drawing>
+              <wp:anchor distT="0" distB="0" distL="114300" distR="114300" simplePos="0" relativeHeight="251661312" behindDoc="0" locked="0" layoutInCell="1" allowOverlap="1" wp14:anchorId="20F59D27" wp14:editId="5B6577F1">
+                <wp:simplePos x="0" y="0"/>
+                <wp:positionH relativeFrom="column">
+                  <wp:posOffset>608330</wp:posOffset>
+                </wp:positionH>
+                <wp:positionV relativeFrom="paragraph">
+                  <wp:posOffset>2457450</wp:posOffset>
+                </wp:positionV>
+                <wp:extent cx="4505325" cy="635"/>
+                <wp:effectExtent l="0" t="0" r="0" b="0"/>
+                <wp:wrapSquare wrapText="bothSides"/>
+                <wp:docPr id="3" name="Szövegdoboz 3"/>
+                <wp:cNvGraphicFramePr/>
+                <a:graphic xmlns:a="http://schemas.openxmlformats.org/drawingml/2006/main">
+                  <a:graphicData uri="http://schemas.microsoft.com/office/word/2010/wordprocessingShape">
+                    <wps:wsp>
+                      <wps:cNvSpPr txBox="1"/>
+                      <wps:spPr>
+                        <a:xfrm>
+                          <a:off x="0" y="0"/>
+                          <a:ext cx="4505325" cy="635"/>
+                        </a:xfrm>
+                        <a:prstGeom prst="rect">
+                          <a:avLst/>
+                        </a:prstGeom>
+                        <a:solidFill>
+                          <a:prstClr val="white"/>
+                        </a:solidFill>
+                        <a:ln>
+                          <a:noFill/>
+                        </a:ln>
+                      </wps:spPr>
+                      <wps:txbx>
+                        <w:txbxContent>
+                          <w:p>
+                            <w:pPr>
+                              <w:pStyle w:val="Kpalrs"/>
+                              <w:rPr>
+                                <w:rFonts w:ascii="Times New Roman" w:hAnsi="Times New Roman" w:cs="Times New Roman"/>
+                                <w:color w:val="000000" w:themeColor="text1"/>
+                                <w:sz w:val="20"/>
+                                <w:szCs w:val="20"/>
+                              </w:rPr>
+                            </w:pPr>
+                            <w:r>
+                              <w:rPr>
+                                <w:rFonts w:ascii="Times New Roman" w:hAnsi="Times New Roman" w:cs="Times New Roman"/>
+                                <w:color w:val="000000" w:themeColor="text1"/>
+                                <w:sz w:val="20"/>
+                                <w:szCs w:val="20"/>
+                              </w:rPr>
+                              <w:t>Az oldal elérési címe</w:t>
+                            </w:r>
+                          </w:p>
+                        </w:txbxContent>
+                      </wps:txbx>
+                      <wps:bodyPr rot="0" spcFirstLastPara="0" vertOverflow="overflow" horzOverflow="overflow" vert="horz" wrap="square" lIns="0" tIns="0" rIns="0" bIns="0" numCol="1" spcCol="0" rtlCol="0" fromWordArt="0" anchor="t" anchorCtr="0" forceAA="0" compatLnSpc="1">
+                        <a:prstTxWarp prst="textNoShape">
+                          <a:avLst/>
+                        </a:prstTxWarp>
+                        <a:spAutoFit/>
+                      </wps:bodyPr>
+                    </wps:wsp>
+                  </a:graphicData>
+                </a:graphic>
+              </wp:anchor>
+            </w:drawing>
+          </mc:Choice>
+          <mc:Fallback>
+            <w:pict>
+              <v:shapetype w14:anchorId="20F59D27" id="_x0000_t202" coordsize="21600,21600" o:spt="202" path="m,l,21600r21600,l21600,xe">
+                <v:stroke joinstyle="miter"/>
+                <v:path gradientshapeok="t" o:connecttype="rect"/>
+              </v:shapetype>
+              <v:shape id="Szövegdoboz 3" o:spid="_x0000_s1026" type="#_x0000_t202" style="position:absolute;margin-left:47.9pt;margin-top:193.5pt;width:354.75pt;height:.05pt;z-index:251661312;visibility:visible;mso-wrap-style:square;mso-wrap-distance-left:9pt;mso-wrap-distance-top:0;mso-wrap-distance-right:9pt;mso-wrap-distance-bottom:0;mso-position-horizontal:absolute;mso-position-horizontal-relative:text;mso-position-vertical:absolute;mso-position-vertical-relative:text;v-text-anchor:top" o:gfxdata="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" stroked="f">
+                <v:textbox style="mso-fit-shape-to-text:t" inset="0,0,0,0">
+                  <w:txbxContent>
+                    <w:p>
+                      <w:pPr>
+                        <w:pStyle w:val="Kpalrs"/>
+                        <w:rPr>
+                          <w:rFonts w:ascii="Times New Roman" w:hAnsi="Times New Roman" w:cs="Times New Roman"/>
+                          <w:color w:val="000000" w:themeColor="text1"/>
+                          <w:sz w:val="20"/>
+                          <w:szCs w:val="20"/>
+                        </w:rPr>
+                      </w:pPr>
+                      <w:r>
+                        <w:rPr>
+                          <w:rFonts w:ascii="Times New Roman" w:hAnsi="Times New Roman" w:cs="Times New Roman"/>
+                          <w:color w:val="000000" w:themeColor="text1"/>
+                          <w:sz w:val="20"/>
+                          <w:szCs w:val="20"/>
+                        </w:rPr>
+                        <w:t>Az oldal elérési címe</w:t>
+                      </w:r>
+                    </w:p>
+                  </w:txbxContent>
+                </v:textbox>
+                <w10:wrap type="square"/>
+              </v:shape>
+            </w:pict>
+          </mc:Fallback>
+        </mc:AlternateContent>
+      </w:r>
+      <w:r>
+        <w:rPr>
+          <w:rFonts w:ascii="Times New Roman" w:hAnsi="Times New Roman" w:cs="Times New Roman"/>
+          <w:sz w:val="24"/>
+          <w:szCs w:val="24"/>
+        </w:rPr>
+        <w:drawing>
+          <wp:anchor distT="0" distB="0" distL="114300" distR="114300" simplePos="0" relativeHeight="251659264" behindDoc="0" locked="0" layoutInCell="1" allowOverlap="1" wp14:anchorId="3BB87A1A" wp14:editId="7C822B42">
+            <wp:simplePos x="0" y="0"/>
+            <wp:positionH relativeFrom="margin">
+              <wp:align>center</wp:align>
+            </wp:positionH>
+            <wp:positionV relativeFrom="paragraph">
+              <wp:posOffset>9525</wp:posOffset>
+            </wp:positionV>
+            <wp:extent cx="4505954" cy="2391109"/>
+            <wp:effectExtent l="0" t="0" r="9525" b="9525"/>
+            <wp:wrapSquare wrapText="bothSides"/>
+            <wp:docPr id="2" name="Kép 2"/>
+            <wp:cNvGraphicFramePr>
+              <a:graphicFrameLocks xmlns:a="http://schemas.openxmlformats.org/drawingml/2006/main" noChangeAspect="1"/>
+            </wp:cNvGraphicFramePr>
+            <a:graphic xmlns:a="http://schemas.openxmlformats.org/drawingml/2006/main">
+              <a:graphicData uri="http://schemas.openxmlformats.org/drawingml/2006/picture">
+                <pic:pic xmlns:pic="http://schemas.openxmlformats.org/drawingml/2006/picture">
+                  <pic:nvPicPr>
+                    <pic:cNvPr id="1" name=""/>
+                    <pic:cNvPicPr/>
+                  </pic:nvPicPr>
+                  <pic:blipFill>
+                    <a:blip r:embed="rId10">
+                      <a:extLst>
+                        <a:ext uri="{28A0092B-C50C-407E-A947-70E740481C1C}">
+                          <a14:useLocalDpi xmlns:a14="http://schemas.microsoft.com/office/drawing/2010/main" val="0"/>
+                        </a:ext>
+                      </a:extLst>
+                    </a:blip>
+                    <a:stretch>
+                      <a:fillRect/>
+                    </a:stretch>
+                  </pic:blipFill>
+                  <pic:spPr>
+                    <a:xfrm>
+                      <a:off x="0" y="0"/>
+                      <a:ext cx="4505954" cy="2391109"/>
+                    </a:xfrm>
+                    <a:prstGeom prst="rect">
+                      <a:avLst/>
+                    </a:prstGeom>
+                  </pic:spPr>
+                </pic:pic>
+              </a:graphicData>
+            </a:graphic>
+            <wp14:sizeRelH relativeFrom="page">
+              <wp14:pctWidth>0</wp14:pctWidth>
+            </wp14:sizeRelH>
+            <wp14:sizeRelV relativeFrom="page">
+              <wp14:pctHeight>0</wp14:pctHeight>
+            </wp14:sizeRelV>
+          </wp:anchor>
+        </w:drawing>
+      </w:r>
+    </w:p>
+    <w:p>
+      <w:pPr>
+        <w:rPr>
+          <w:rFonts w:ascii="Times New Roman" w:hAnsi="Times New Roman" w:cs="Times New Roman"/>
+          <w:sz w:val="24"/>
+          <w:szCs w:val="24"/>
+        </w:rPr>
+      </w:pPr>
+    </w:p>
+    <w:p>
+      <w:pPr>
+        <w:rPr>
+          <w:rFonts w:ascii="Times New Roman" w:hAnsi="Times New Roman" w:cs="Times New Roman"/>
+          <w:sz w:val="24"/>
+          <w:szCs w:val="24"/>
+        </w:rPr>
+      </w:pPr>
+    </w:p>
+    <w:p>
+      <w:pPr>
+        <w:rPr>
+          <w:rFonts w:ascii="Times New Roman" w:hAnsi="Times New Roman" w:cs="Times New Roman"/>
+          <w:sz w:val="24"/>
+          <w:szCs w:val="24"/>
+        </w:rPr>
+      </w:pPr>
+    </w:p>
+    <w:p>
+      <w:pPr>
+        <w:rPr>
+          <w:rFonts w:ascii="Times New Roman" w:hAnsi="Times New Roman" w:cs="Times New Roman"/>
+          <w:sz w:val="24"/>
+          <w:szCs w:val="24"/>
+        </w:rPr>
+      </w:pPr>
+    </w:p>
+    <w:p>
+      <w:pPr>
+        <w:rPr>
+          <w:rFonts w:ascii="Times New Roman" w:hAnsi="Times New Roman" w:cs="Times New Roman"/>
+          <w:sz w:val="24"/>
+          <w:szCs w:val="24"/>
+        </w:rPr>
+      </w:pPr>
+    </w:p>
+    <w:p>
+      <w:pPr>
+        <w:rPr>
+          <w:rFonts w:ascii="Times New Roman" w:hAnsi="Times New Roman" w:cs="Times New Roman"/>
+          <w:sz w:val="24"/>
+          <w:szCs w:val="24"/>
+        </w:rPr>
+      </w:pPr>
+    </w:p>
+    <w:p>
+      <w:pPr>
+        <w:rPr>
+          <w:rFonts w:ascii="Times New Roman" w:hAnsi="Times New Roman" w:cs="Times New Roman"/>
+          <w:sz w:val="24"/>
+          <w:szCs w:val="24"/>
+        </w:rPr>
+      </w:pPr>
+    </w:p>
+    <w:p>
+      <w:pPr>
+        <w:rPr>
+          <w:rFonts w:ascii="Times New Roman" w:hAnsi="Times New Roman" w:cs="Times New Roman"/>
+          <w:sz w:val="24"/>
+          <w:szCs w:val="24"/>
+        </w:rPr>
+      </w:pPr>
+    </w:p>
+    <w:p>
+      <w:pPr>
+        <w:rPr>
+          <w:rFonts w:ascii="Times New Roman" w:hAnsi="Times New Roman" w:cs="Times New Roman"/>
+          <w:sz w:val="24"/>
+          <w:szCs w:val="24"/>
+        </w:rPr>
+      </w:pPr>
+      <w:r>
+        <w:rPr>
+          <w:rFonts w:ascii="Times New Roman" w:hAnsi="Times New Roman" w:cs="Times New Roman"/>
+          <w:sz w:val="24"/>
+          <w:szCs w:val="24"/>
+        </w:rPr>
+        <w:tab/>
+      </w:r>
+    </w:p>
+    <w:p>
+      <w:pPr>
+        <w:jc w:val="both"/>
+        <w:rPr>
+          <w:rFonts w:ascii="Times New Roman" w:hAnsi="Times New Roman" w:cs="Times New Roman"/>
+          <w:sz w:val="24"/>
+          <w:szCs w:val="24"/>
+        </w:rPr>
+      </w:pPr>
+      <w:r>
+        <w:rPr>
+          <w:rFonts w:ascii="Times New Roman" w:hAnsi="Times New Roman" w:cs="Times New Roman"/>
+          <w:sz w:val="24"/>
+          <w:szCs w:val="24"/>
+        </w:rPr>
+        <w:tab/>
+      </w:r>
+      <w:r>
+        <w:rPr>
+          <w:rFonts w:ascii="Times New Roman" w:hAnsi="Times New Roman" w:cs="Times New Roman"/>
+          <w:sz w:val="24"/>
+          <w:szCs w:val="24"/>
+        </w:rPr>
+        <w:t>A</w:t>
+      </w:r>
+      <w:r>
+        <w:rPr>
+          <w:rFonts w:ascii="Times New Roman" w:hAnsi="Times New Roman" w:cs="Times New Roman"/>
+          <w:sz w:val="24"/>
+          <w:szCs w:val="24"/>
+        </w:rPr>
+        <w:t xml:space="preserve"> böngészőn kívül más segédprogramra nincs is szükségünk az oldal felhasználó szintű használatához, ugyanis a teljes kódbázis a felhőben került tárolásra és futtatásra. </w:t>
+      </w:r>
+    </w:p>
     <w:sectPr>
-      <w:headerReference w:type="default" r:id="rId7"/>
+      <w:headerReference w:type="default" r:id="rId11"/>
       <w:pgSz w:w="11906" w:h="16838"/>
       <w:pgMar w:top="1440" w:right="1440" w:bottom="1440" w:left="1440" w:header="708" w:footer="708" w:gutter="0"/>
       <w:cols w:space="708"/>
@@ -2927,9 +4380,10 @@
   <w:abstractNum w:abstractNumId="0" w15:restartNumberingAfterBreak="0">
     <w:nsid w:val="09B355FE"/>
     <w:multiLevelType w:val="hybridMultilevel"/>
-    <w:tmpl w:val="D03AE086"/>
-    <w:lvl w:ilvl="0" w:tplc="215E5762">
+    <w:tmpl w:val="DB6E97FE"/>
+    <w:lvl w:ilvl="0" w:tplc="886AC54A">
       <w:numFmt w:val="bullet"/>
+      <w:pStyle w:val="BT12-menupont"/>
       <w:lvlText w:val="-"/>
       <w:lvlJc w:val="left"/>
       <w:pPr>
@@ -3442,6 +4896,30 @@
     <w:qFormat/>
     <w:rsid w:val="00065BA2"/>
   </w:style>
+  <w:style w:type="paragraph" w:styleId="Cmsor1">
+    <w:name w:val="heading 1"/>
+    <w:next w:val="Norml"/>
+    <w:link w:val="Cmsor1Char"/>
+    <w:uiPriority w:val="9"/>
+    <w:unhideWhenUsed/>
+    <w:qFormat/>
+    <w:rsid w:val="00026792"/>
+    <w:pPr>
+      <w:keepNext/>
+      <w:keepLines/>
+      <w:spacing w:after="0"/>
+      <w:ind w:left="135"/>
+      <w:jc w:val="center"/>
+      <w:outlineLvl w:val="0"/>
+    </w:pPr>
+    <w:rPr>
+      <w:rFonts w:ascii="Calibri" w:eastAsia="Calibri" w:hAnsi="Calibri" w:cs="Calibri"/>
+      <w:b/>
+      <w:color w:val="0000FF"/>
+      <w:sz w:val="72"/>
+      <w:lang w:eastAsia="hu-HU"/>
+    </w:rPr>
+  </w:style>
   <w:style w:type="character" w:default="1" w:styleId="Bekezdsalapbettpusa">
     <w:name w:val="Default Paragraph Font"/>
     <w:uiPriority w:val="1"/>
@@ -3516,6 +4994,7 @@
   <w:style w:type="paragraph" w:styleId="Listaszerbekezds">
     <w:name w:val="List Paragraph"/>
     <w:basedOn w:val="Norml"/>
+    <w:link w:val="ListaszerbekezdsChar"/>
     <w:uiPriority w:val="34"/>
     <w:qFormat/>
     <w:rsid w:val="00922F5E"/>
@@ -3754,6 +5233,237 @@
         <w:shd w:val="clear" w:color="auto" w:fill="BDD6EE" w:themeFill="accent5" w:themeFillTint="66"/>
       </w:tcPr>
     </w:tblStylePr>
+  </w:style>
+  <w:style w:type="character" w:customStyle="1" w:styleId="Cmsor1Char">
+    <w:name w:val="Címsor 1 Char"/>
+    <w:basedOn w:val="Bekezdsalapbettpusa"/>
+    <w:link w:val="Cmsor1"/>
+    <w:uiPriority w:val="9"/>
+    <w:rsid w:val="00026792"/>
+    <w:rPr>
+      <w:rFonts w:ascii="Calibri" w:eastAsia="Calibri" w:hAnsi="Calibri" w:cs="Calibri"/>
+      <w:b/>
+      <w:color w:val="0000FF"/>
+      <w:sz w:val="72"/>
+      <w:lang w:eastAsia="hu-HU"/>
+    </w:rPr>
+  </w:style>
+  <w:style w:type="paragraph" w:styleId="Tartalomjegyzkcmsora">
+    <w:name w:val="TOC Heading"/>
+    <w:basedOn w:val="Cmsor1"/>
+    <w:next w:val="Norml"/>
+    <w:uiPriority w:val="39"/>
+    <w:unhideWhenUsed/>
+    <w:qFormat/>
+    <w:rsid w:val="00C87151"/>
+    <w:pPr>
+      <w:spacing w:before="240"/>
+      <w:ind w:left="0"/>
+      <w:jc w:val="left"/>
+      <w:outlineLvl w:val="9"/>
+    </w:pPr>
+    <w:rPr>
+      <w:rFonts w:asciiTheme="majorHAnsi" w:eastAsiaTheme="majorEastAsia" w:hAnsiTheme="majorHAnsi" w:cstheme="majorBidi"/>
+      <w:b w:val="0"/>
+      <w:color w:val="2F5496" w:themeColor="accent1" w:themeShade="BF"/>
+      <w:sz w:val="32"/>
+      <w:szCs w:val="32"/>
+    </w:rPr>
+  </w:style>
+  <w:style w:type="paragraph" w:styleId="TJ1">
+    <w:name w:val="toc 1"/>
+    <w:basedOn w:val="Norml"/>
+    <w:next w:val="Norml"/>
+    <w:autoRedefine/>
+    <w:uiPriority w:val="39"/>
+    <w:unhideWhenUsed/>
+    <w:rsid w:val="00C87151"/>
+    <w:pPr>
+      <w:spacing w:after="100"/>
+    </w:pPr>
+  </w:style>
+  <w:style w:type="character" w:styleId="Hiperhivatkozs">
+    <w:name w:val="Hyperlink"/>
+    <w:basedOn w:val="Bekezdsalapbettpusa"/>
+    <w:uiPriority w:val="99"/>
+    <w:unhideWhenUsed/>
+    <w:rsid w:val="00C87151"/>
+    <w:rPr>
+      <w:color w:val="0563C1" w:themeColor="hyperlink"/>
+      <w:u w:val="single"/>
+    </w:rPr>
+  </w:style>
+  <w:style w:type="paragraph" w:styleId="TJ2">
+    <w:name w:val="toc 2"/>
+    <w:basedOn w:val="Norml"/>
+    <w:next w:val="Norml"/>
+    <w:autoRedefine/>
+    <w:uiPriority w:val="39"/>
+    <w:unhideWhenUsed/>
+    <w:rsid w:val="00C87151"/>
+    <w:pPr>
+      <w:spacing w:after="100"/>
+      <w:ind w:left="220"/>
+    </w:pPr>
+    <w:rPr>
+      <w:rFonts w:eastAsiaTheme="minorEastAsia" w:cs="Times New Roman"/>
+      <w:lang w:eastAsia="hu-HU"/>
+    </w:rPr>
+  </w:style>
+  <w:style w:type="paragraph" w:styleId="TJ3">
+    <w:name w:val="toc 3"/>
+    <w:basedOn w:val="Norml"/>
+    <w:next w:val="Norml"/>
+    <w:autoRedefine/>
+    <w:uiPriority w:val="39"/>
+    <w:unhideWhenUsed/>
+    <w:rsid w:val="00C87151"/>
+    <w:pPr>
+      <w:spacing w:after="100"/>
+      <w:ind w:left="440"/>
+    </w:pPr>
+    <w:rPr>
+      <w:rFonts w:eastAsiaTheme="minorEastAsia" w:cs="Times New Roman"/>
+      <w:lang w:eastAsia="hu-HU"/>
+    </w:rPr>
+  </w:style>
+  <w:style w:type="paragraph" w:customStyle="1" w:styleId="BTC18">
+    <w:name w:val="BT_C18"/>
+    <w:basedOn w:val="Norml"/>
+    <w:next w:val="Norml"/>
+    <w:link w:val="BTC18Char"/>
+    <w:autoRedefine/>
+    <w:qFormat/>
+    <w:rsid w:val="00C87151"/>
+    <w:pPr>
+      <w:jc w:val="center"/>
+    </w:pPr>
+    <w:rPr>
+      <w:rFonts w:ascii="Times New Roman" w:hAnsi="Times New Roman" w:cs="Times New Roman"/>
+      <w:b/>
+      <w:bCs/>
+      <w:sz w:val="36"/>
+      <w:szCs w:val="36"/>
+    </w:rPr>
+  </w:style>
+  <w:style w:type="paragraph" w:customStyle="1" w:styleId="BTC14">
+    <w:name w:val="BT_C14"/>
+    <w:basedOn w:val="Norml"/>
+    <w:next w:val="Norml"/>
+    <w:link w:val="BTC14Char"/>
+    <w:autoRedefine/>
+    <w:qFormat/>
+    <w:rsid w:val="00F93694"/>
+    <w:pPr>
+      <w:jc w:val="center"/>
+    </w:pPr>
+    <w:rPr>
+      <w:rFonts w:ascii="Times New Roman" w:hAnsi="Times New Roman" w:cs="Times New Roman"/>
+      <w:b/>
+      <w:bCs/>
+      <w:sz w:val="28"/>
+      <w:szCs w:val="28"/>
+    </w:rPr>
+  </w:style>
+  <w:style w:type="character" w:customStyle="1" w:styleId="BTC18Char">
+    <w:name w:val="BT_C18 Char"/>
+    <w:basedOn w:val="Bekezdsalapbettpusa"/>
+    <w:link w:val="BTC18"/>
+    <w:rsid w:val="00C87151"/>
+    <w:rPr>
+      <w:rFonts w:ascii="Times New Roman" w:hAnsi="Times New Roman" w:cs="Times New Roman"/>
+      <w:b/>
+      <w:bCs/>
+      <w:sz w:val="36"/>
+      <w:szCs w:val="36"/>
+    </w:rPr>
+  </w:style>
+  <w:style w:type="paragraph" w:customStyle="1" w:styleId="BT12-menupont">
+    <w:name w:val="BT_12-menupont"/>
+    <w:basedOn w:val="Listaszerbekezds"/>
+    <w:next w:val="Norml"/>
+    <w:link w:val="BT12-menupontChar"/>
+    <w:autoRedefine/>
+    <w:qFormat/>
+    <w:rsid w:val="00F93694"/>
+    <w:pPr>
+      <w:numPr>
+        <w:numId w:val="1"/>
+      </w:numPr>
+      <w:ind w:left="0"/>
+      <w:jc w:val="both"/>
+    </w:pPr>
+    <w:rPr>
+      <w:rFonts w:ascii="Times New Roman" w:hAnsi="Times New Roman" w:cs="Times New Roman"/>
+      <w:b/>
+      <w:bCs/>
+      <w:sz w:val="24"/>
+      <w:szCs w:val="24"/>
+    </w:rPr>
+  </w:style>
+  <w:style w:type="character" w:customStyle="1" w:styleId="BTC14Char">
+    <w:name w:val="BT_C14 Char"/>
+    <w:basedOn w:val="Bekezdsalapbettpusa"/>
+    <w:link w:val="BTC14"/>
+    <w:rsid w:val="00F93694"/>
+    <w:rPr>
+      <w:rFonts w:ascii="Times New Roman" w:hAnsi="Times New Roman" w:cs="Times New Roman"/>
+      <w:b/>
+      <w:bCs/>
+      <w:sz w:val="28"/>
+      <w:szCs w:val="28"/>
+    </w:rPr>
+  </w:style>
+  <w:style w:type="character" w:styleId="Feloldatlanmegemlts">
+    <w:name w:val="Unresolved Mention"/>
+    <w:basedOn w:val="Bekezdsalapbettpusa"/>
+    <w:uiPriority w:val="99"/>
+    <w:semiHidden/>
+    <w:unhideWhenUsed/>
+    <w:rsid w:val="00536F1F"/>
+    <w:rPr>
+      <w:color w:val="605E5C"/>
+      <w:shd w:val="clear" w:color="auto" w:fill="E1DFDD"/>
+    </w:rPr>
+  </w:style>
+  <w:style w:type="character" w:customStyle="1" w:styleId="ListaszerbekezdsChar">
+    <w:name w:val="Listaszerű bekezdés Char"/>
+    <w:basedOn w:val="Bekezdsalapbettpusa"/>
+    <w:link w:val="Listaszerbekezds"/>
+    <w:uiPriority w:val="34"/>
+    <w:rsid w:val="00F93694"/>
+  </w:style>
+  <w:style w:type="character" w:customStyle="1" w:styleId="BT12-menupontChar">
+    <w:name w:val="BT_12-menupont Char"/>
+    <w:basedOn w:val="ListaszerbekezdsChar"/>
+    <w:link w:val="BT12-menupont"/>
+    <w:rsid w:val="00F93694"/>
+    <w:rPr>
+      <w:rFonts w:ascii="Times New Roman" w:hAnsi="Times New Roman" w:cs="Times New Roman"/>
+      <w:b/>
+      <w:bCs/>
+      <w:sz w:val="24"/>
+      <w:szCs w:val="24"/>
+    </w:rPr>
+  </w:style>
+  <w:style w:type="paragraph" w:styleId="Kpalrs">
+    <w:name w:val="caption"/>
+    <w:basedOn w:val="Norml"/>
+    <w:next w:val="Norml"/>
+    <w:uiPriority w:val="35"/>
+    <w:unhideWhenUsed/>
+    <w:qFormat/>
+    <w:rsid w:val="00E60F26"/>
+    <w:pPr>
+      <w:spacing w:after="200" w:line="240" w:lineRule="auto"/>
+    </w:pPr>
+    <w:rPr>
+      <w:i/>
+      <w:iCs/>
+      <w:color w:val="44546A" w:themeColor="text2"/>
+      <w:sz w:val="18"/>
+      <w:szCs w:val="18"/>
+    </w:rPr>
   </w:style>
 </w:styles>
 </file>
@@ -4051,4 +5761,16 @@
     </a:ext>
   </a:extLst>
 </a:theme>
+</file>
+
+<file path=customXml/item1.xml><?xml version="1.0" encoding="utf-8"?>
+<b:Sources xmlns:b="http://schemas.openxmlformats.org/officeDocument/2006/bibliography" xmlns="http://schemas.openxmlformats.org/officeDocument/2006/bibliography" SelectedStyle="\APASixthEditionOfficeOnline.xsl" StyleName="APA" Version="6"/>
+</file>
+
+<file path=customXml/itemProps1.xml><?xml version="1.0" encoding="utf-8"?>
+<ds:datastoreItem xmlns:ds="http://schemas.openxmlformats.org/officeDocument/2006/customXml" ds:itemID="{B343904D-2AF0-4975-AF88-00586983CE2C}">
+  <ds:schemaRefs>
+    <ds:schemaRef ds:uri="http://schemas.openxmlformats.org/officeDocument/2006/bibliography"/>
+  </ds:schemaRefs>
+</ds:datastoreItem>
 </file>
</xml_diff>

<commit_message>
docs + forgotpassword 0.5
</commit_message>
<xml_diff>
--- a/docs/Vizsgaremek - Berdó Tamás.docx
+++ b/docs/Vizsgaremek - Berdó Tamás.docx
@@ -173,7 +173,7 @@
         </w:rPr>
       </w:pPr>
       <w:bookmarkStart w:id="0" w:name="_Toc187862435"/>
-      <w:bookmarkStart w:id="1" w:name="_Toc190037496"/>
+      <w:bookmarkStart w:id="1" w:name="_Toc192635798"/>
       <w:r>
         <w:rPr>
           <w:rFonts w:ascii="Times New Roman" w:hAnsi="Times New Roman" w:cs="Times New Roman"/>
@@ -204,7 +204,7 @@
         </w:rPr>
       </w:pPr>
       <w:bookmarkStart w:id="2" w:name="_Toc187862436"/>
-      <w:bookmarkStart w:id="3" w:name="_Toc190037497"/>
+      <w:bookmarkStart w:id="3" w:name="_Toc192635799"/>
       <w:r>
         <w:rPr>
           <w:rFonts w:ascii="Times New Roman" w:hAnsi="Times New Roman" w:cs="Times New Roman"/>
@@ -484,7 +484,6 @@
             <w:tabs>
               <w:tab w:val="right" w:leader="dot" w:pos="9016"/>
             </w:tabs>
-            <w:spacing w:line="360" w:lineRule="auto"/>
             <w:rPr>
               <w:rFonts w:asciiTheme="minorHAnsi" w:eastAsiaTheme="minorEastAsia" w:hAnsiTheme="minorHAnsi"/>
               <w:noProof/>
@@ -510,7 +509,7 @@
             </w:rPr>
             <w:fldChar w:fldCharType="separate"/>
           </w:r>
-          <w:hyperlink w:anchor="_Toc190037496" w:history="1">
+          <w:hyperlink w:anchor="_Toc192635798" w:history="1">
             <w:r>
               <w:rPr>
                 <w:rStyle w:val="Hiperhivatkozs"/>
@@ -538,7 +537,7 @@
                 <w:noProof/>
                 <w:webHidden/>
               </w:rPr>
-              <w:instrText xml:space="preserve"> PAGEREF _Toc190037496 \h </w:instrText>
+              <w:instrText xml:space="preserve"> PAGEREF _Toc192635798 \h </w:instrText>
             </w:r>
             <w:r>
               <w:rPr>
@@ -575,7 +574,6 @@
             <w:tabs>
               <w:tab w:val="right" w:leader="dot" w:pos="9016"/>
             </w:tabs>
-            <w:spacing w:line="360" w:lineRule="auto"/>
             <w:rPr>
               <w:rFonts w:asciiTheme="minorHAnsi" w:eastAsiaTheme="minorEastAsia" w:hAnsiTheme="minorHAnsi"/>
               <w:noProof/>
@@ -583,7 +581,7 @@
               <w:lang w:eastAsia="hu-HU"/>
             </w:rPr>
           </w:pPr>
-          <w:hyperlink w:anchor="_Toc190037497" w:history="1">
+          <w:hyperlink w:anchor="_Toc192635799" w:history="1">
             <w:r>
               <w:rPr>
                 <w:rStyle w:val="Hiperhivatkozs"/>
@@ -611,7 +609,7 @@
                 <w:noProof/>
                 <w:webHidden/>
               </w:rPr>
-              <w:instrText xml:space="preserve"> PAGEREF _Toc190037497 \h </w:instrText>
+              <w:instrText xml:space="preserve"> PAGEREF _Toc192635799 \h </w:instrText>
             </w:r>
             <w:r>
               <w:rPr>
@@ -648,14 +646,13 @@
             <w:tabs>
               <w:tab w:val="right" w:leader="dot" w:pos="9016"/>
             </w:tabs>
-            <w:spacing w:line="360" w:lineRule="auto"/>
             <w:rPr>
               <w:rFonts w:asciiTheme="minorHAnsi" w:hAnsiTheme="minorHAnsi" w:cstheme="minorBidi"/>
               <w:noProof/>
               <w:sz w:val="22"/>
             </w:rPr>
           </w:pPr>
-          <w:hyperlink w:anchor="_Toc190037498" w:history="1">
+          <w:hyperlink w:anchor="_Toc192635800" w:history="1">
             <w:r>
               <w:rPr>
                 <w:rStyle w:val="Hiperhivatkozs"/>
@@ -682,7 +679,7 @@
                 <w:noProof/>
                 <w:webHidden/>
               </w:rPr>
-              <w:instrText xml:space="preserve"> PAGEREF _Toc190037498 \h </w:instrText>
+              <w:instrText xml:space="preserve"> PAGEREF _Toc192635800 \h </w:instrText>
             </w:r>
             <w:r>
               <w:rPr>
@@ -719,14 +716,13 @@
             <w:tabs>
               <w:tab w:val="right" w:leader="dot" w:pos="9016"/>
             </w:tabs>
-            <w:spacing w:line="360" w:lineRule="auto"/>
             <w:rPr>
               <w:rFonts w:asciiTheme="minorHAnsi" w:hAnsiTheme="minorHAnsi" w:cstheme="minorBidi"/>
               <w:noProof/>
               <w:sz w:val="22"/>
             </w:rPr>
           </w:pPr>
-          <w:hyperlink w:anchor="_Toc190037499" w:history="1">
+          <w:hyperlink w:anchor="_Toc192635801" w:history="1">
             <w:r>
               <w:rPr>
                 <w:rStyle w:val="Hiperhivatkozs"/>
@@ -753,7 +749,7 @@
                 <w:noProof/>
                 <w:webHidden/>
               </w:rPr>
-              <w:instrText xml:space="preserve"> PAGEREF _Toc190037499 \h </w:instrText>
+              <w:instrText xml:space="preserve"> PAGEREF _Toc192635801 \h </w:instrText>
             </w:r>
             <w:r>
               <w:rPr>
@@ -790,14 +786,13 @@
             <w:tabs>
               <w:tab w:val="right" w:leader="dot" w:pos="9016"/>
             </w:tabs>
-            <w:spacing w:line="360" w:lineRule="auto"/>
             <w:rPr>
               <w:rFonts w:asciiTheme="minorHAnsi" w:hAnsiTheme="minorHAnsi" w:cstheme="minorBidi"/>
               <w:noProof/>
               <w:sz w:val="22"/>
             </w:rPr>
           </w:pPr>
-          <w:hyperlink w:anchor="_Toc190037500" w:history="1">
+          <w:hyperlink w:anchor="_Toc192635802" w:history="1">
             <w:r>
               <w:rPr>
                 <w:rStyle w:val="Hiperhivatkozs"/>
@@ -824,7 +819,7 @@
                 <w:noProof/>
                 <w:webHidden/>
               </w:rPr>
-              <w:instrText xml:space="preserve"> PAGEREF _Toc190037500 \h </w:instrText>
+              <w:instrText xml:space="preserve"> PAGEREF _Toc192635802 \h </w:instrText>
             </w:r>
             <w:r>
               <w:rPr>
@@ -861,14 +856,13 @@
             <w:tabs>
               <w:tab w:val="right" w:leader="dot" w:pos="9016"/>
             </w:tabs>
-            <w:spacing w:line="360" w:lineRule="auto"/>
             <w:rPr>
               <w:rFonts w:asciiTheme="minorHAnsi" w:hAnsiTheme="minorHAnsi" w:cstheme="minorBidi"/>
               <w:noProof/>
               <w:sz w:val="22"/>
             </w:rPr>
           </w:pPr>
-          <w:hyperlink w:anchor="_Toc190037501" w:history="1">
+          <w:hyperlink w:anchor="_Toc192635803" w:history="1">
             <w:r>
               <w:rPr>
                 <w:rStyle w:val="Hiperhivatkozs"/>
@@ -895,7 +889,7 @@
                 <w:noProof/>
                 <w:webHidden/>
               </w:rPr>
-              <w:instrText xml:space="preserve"> PAGEREF _Toc190037501 \h </w:instrText>
+              <w:instrText xml:space="preserve"> PAGEREF _Toc192635803 \h </w:instrText>
             </w:r>
             <w:r>
               <w:rPr>
@@ -933,7 +927,6 @@
               <w:tab w:val="left" w:pos="440"/>
               <w:tab w:val="right" w:leader="dot" w:pos="9016"/>
             </w:tabs>
-            <w:spacing w:line="360" w:lineRule="auto"/>
             <w:rPr>
               <w:rFonts w:asciiTheme="minorHAnsi" w:eastAsiaTheme="minorEastAsia" w:hAnsiTheme="minorHAnsi"/>
               <w:noProof/>
@@ -941,7 +934,7 @@
               <w:lang w:eastAsia="hu-HU"/>
             </w:rPr>
           </w:pPr>
-          <w:hyperlink w:anchor="_Toc190037502" w:history="1">
+          <w:hyperlink w:anchor="_Toc192635804" w:history="1">
             <w:r>
               <w:rPr>
                 <w:rStyle w:val="Hiperhivatkozs"/>
@@ -984,7 +977,7 @@
                 <w:noProof/>
                 <w:webHidden/>
               </w:rPr>
-              <w:instrText xml:space="preserve"> PAGEREF _Toc190037502 \h </w:instrText>
+              <w:instrText xml:space="preserve"> PAGEREF _Toc192635804 \h </w:instrText>
             </w:r>
             <w:r>
               <w:rPr>
@@ -1022,7 +1015,6 @@
               <w:tab w:val="left" w:pos="440"/>
               <w:tab w:val="right" w:leader="dot" w:pos="9016"/>
             </w:tabs>
-            <w:spacing w:line="360" w:lineRule="auto"/>
             <w:rPr>
               <w:rFonts w:asciiTheme="minorHAnsi" w:eastAsiaTheme="minorEastAsia" w:hAnsiTheme="minorHAnsi"/>
               <w:noProof/>
@@ -1030,7 +1022,7 @@
               <w:lang w:eastAsia="hu-HU"/>
             </w:rPr>
           </w:pPr>
-          <w:hyperlink w:anchor="_Toc190037503" w:history="1">
+          <w:hyperlink w:anchor="_Toc192635805" w:history="1">
             <w:r>
               <w:rPr>
                 <w:rStyle w:val="Hiperhivatkozs"/>
@@ -1073,7 +1065,7 @@
                 <w:noProof/>
                 <w:webHidden/>
               </w:rPr>
-              <w:instrText xml:space="preserve"> PAGEREF _Toc190037503 \h </w:instrText>
+              <w:instrText xml:space="preserve"> PAGEREF _Toc192635805 \h </w:instrText>
             </w:r>
             <w:r>
               <w:rPr>
@@ -1110,14 +1102,13 @@
             <w:tabs>
               <w:tab w:val="right" w:leader="dot" w:pos="9016"/>
             </w:tabs>
-            <w:spacing w:line="360" w:lineRule="auto"/>
             <w:rPr>
               <w:rFonts w:asciiTheme="minorHAnsi" w:hAnsiTheme="minorHAnsi" w:cstheme="minorBidi"/>
               <w:noProof/>
               <w:sz w:val="22"/>
             </w:rPr>
           </w:pPr>
-          <w:hyperlink w:anchor="_Toc190037504" w:history="1">
+          <w:hyperlink w:anchor="_Toc192635806" w:history="1">
             <w:r>
               <w:rPr>
                 <w:rStyle w:val="Hiperhivatkozs"/>
@@ -1144,7 +1135,7 @@
                 <w:noProof/>
                 <w:webHidden/>
               </w:rPr>
-              <w:instrText xml:space="preserve"> PAGEREF _Toc190037504 \h </w:instrText>
+              <w:instrText xml:space="preserve"> PAGEREF _Toc192635806 \h </w:instrText>
             </w:r>
             <w:r>
               <w:rPr>
@@ -1181,14 +1172,13 @@
             <w:tabs>
               <w:tab w:val="right" w:leader="dot" w:pos="9016"/>
             </w:tabs>
-            <w:spacing w:line="360" w:lineRule="auto"/>
             <w:rPr>
               <w:rFonts w:asciiTheme="minorHAnsi" w:hAnsiTheme="minorHAnsi" w:cstheme="minorBidi"/>
               <w:noProof/>
               <w:sz w:val="22"/>
             </w:rPr>
           </w:pPr>
-          <w:hyperlink w:anchor="_Toc190037505" w:history="1">
+          <w:hyperlink w:anchor="_Toc192635807" w:history="1">
             <w:r>
               <w:rPr>
                 <w:rStyle w:val="Hiperhivatkozs"/>
@@ -1215,7 +1205,7 @@
                 <w:noProof/>
                 <w:webHidden/>
               </w:rPr>
-              <w:instrText xml:space="preserve"> PAGEREF _Toc190037505 \h </w:instrText>
+              <w:instrText xml:space="preserve"> PAGEREF _Toc192635807 \h </w:instrText>
             </w:r>
             <w:r>
               <w:rPr>
@@ -1253,7 +1243,6 @@
               <w:tab w:val="left" w:pos="440"/>
               <w:tab w:val="right" w:leader="dot" w:pos="9016"/>
             </w:tabs>
-            <w:spacing w:line="360" w:lineRule="auto"/>
             <w:rPr>
               <w:rFonts w:asciiTheme="minorHAnsi" w:eastAsiaTheme="minorEastAsia" w:hAnsiTheme="minorHAnsi"/>
               <w:noProof/>
@@ -1261,7 +1250,7 @@
               <w:lang w:eastAsia="hu-HU"/>
             </w:rPr>
           </w:pPr>
-          <w:hyperlink w:anchor="_Toc190037506" w:history="1">
+          <w:hyperlink w:anchor="_Toc192635808" w:history="1">
             <w:r>
               <w:rPr>
                 <w:rStyle w:val="Hiperhivatkozs"/>
@@ -1304,7 +1293,7 @@
                 <w:noProof/>
                 <w:webHidden/>
               </w:rPr>
-              <w:instrText xml:space="preserve"> PAGEREF _Toc190037506 \h </w:instrText>
+              <w:instrText xml:space="preserve"> PAGEREF _Toc192635808 \h </w:instrText>
             </w:r>
             <w:r>
               <w:rPr>
@@ -1342,7 +1331,6 @@
               <w:tab w:val="left" w:pos="440"/>
               <w:tab w:val="right" w:leader="dot" w:pos="9016"/>
             </w:tabs>
-            <w:spacing w:line="360" w:lineRule="auto"/>
             <w:rPr>
               <w:rFonts w:asciiTheme="minorHAnsi" w:eastAsiaTheme="minorEastAsia" w:hAnsiTheme="minorHAnsi"/>
               <w:noProof/>
@@ -1350,7 +1338,7 @@
               <w:lang w:eastAsia="hu-HU"/>
             </w:rPr>
           </w:pPr>
-          <w:hyperlink w:anchor="_Toc190037507" w:history="1">
+          <w:hyperlink w:anchor="_Toc192635809" w:history="1">
             <w:r>
               <w:rPr>
                 <w:rStyle w:val="Hiperhivatkozs"/>
@@ -1393,7 +1381,7 @@
                 <w:noProof/>
                 <w:webHidden/>
               </w:rPr>
-              <w:instrText xml:space="preserve"> PAGEREF _Toc190037507 \h </w:instrText>
+              <w:instrText xml:space="preserve"> PAGEREF _Toc192635809 \h </w:instrText>
             </w:r>
             <w:r>
               <w:rPr>
@@ -1431,7 +1419,6 @@
               <w:tab w:val="left" w:pos="440"/>
               <w:tab w:val="right" w:leader="dot" w:pos="9016"/>
             </w:tabs>
-            <w:spacing w:line="360" w:lineRule="auto"/>
             <w:rPr>
               <w:rFonts w:asciiTheme="minorHAnsi" w:eastAsiaTheme="minorEastAsia" w:hAnsiTheme="minorHAnsi"/>
               <w:noProof/>
@@ -1439,7 +1426,7 @@
               <w:lang w:eastAsia="hu-HU"/>
             </w:rPr>
           </w:pPr>
-          <w:hyperlink w:anchor="_Toc190037508" w:history="1">
+          <w:hyperlink w:anchor="_Toc192635810" w:history="1">
             <w:r>
               <w:rPr>
                 <w:rStyle w:val="Hiperhivatkozs"/>
@@ -1482,7 +1469,7 @@
                 <w:noProof/>
                 <w:webHidden/>
               </w:rPr>
-              <w:instrText xml:space="preserve"> PAGEREF _Toc190037508 \h </w:instrText>
+              <w:instrText xml:space="preserve"> PAGEREF _Toc192635810 \h </w:instrText>
             </w:r>
             <w:r>
               <w:rPr>
@@ -1520,7 +1507,6 @@
               <w:tab w:val="left" w:pos="440"/>
               <w:tab w:val="right" w:leader="dot" w:pos="9016"/>
             </w:tabs>
-            <w:spacing w:line="360" w:lineRule="auto"/>
             <w:rPr>
               <w:rFonts w:asciiTheme="minorHAnsi" w:eastAsiaTheme="minorEastAsia" w:hAnsiTheme="minorHAnsi"/>
               <w:noProof/>
@@ -1528,7 +1514,7 @@
               <w:lang w:eastAsia="hu-HU"/>
             </w:rPr>
           </w:pPr>
-          <w:hyperlink w:anchor="_Toc190037509" w:history="1">
+          <w:hyperlink w:anchor="_Toc192635811" w:history="1">
             <w:r>
               <w:rPr>
                 <w:rStyle w:val="Hiperhivatkozs"/>
@@ -1571,7 +1557,7 @@
                 <w:noProof/>
                 <w:webHidden/>
               </w:rPr>
-              <w:instrText xml:space="preserve"> PAGEREF _Toc190037509 \h </w:instrText>
+              <w:instrText xml:space="preserve"> PAGEREF _Toc192635811 \h </w:instrText>
             </w:r>
             <w:r>
               <w:rPr>
@@ -1592,6 +1578,286 @@
                 <w:webHidden/>
               </w:rPr>
               <w:t>9</w:t>
+            </w:r>
+            <w:r>
+              <w:rPr>
+                <w:noProof/>
+                <w:webHidden/>
+              </w:rPr>
+              <w:fldChar w:fldCharType="end"/>
+            </w:r>
+          </w:hyperlink>
+        </w:p>
+        <w:p>
+          <w:pPr>
+            <w:pStyle w:val="TJ3"/>
+            <w:tabs>
+              <w:tab w:val="right" w:leader="dot" w:pos="9016"/>
+            </w:tabs>
+            <w:rPr>
+              <w:rFonts w:asciiTheme="minorHAnsi" w:hAnsiTheme="minorHAnsi" w:cstheme="minorBidi"/>
+              <w:noProof/>
+              <w:sz w:val="22"/>
+            </w:rPr>
+          </w:pPr>
+          <w:hyperlink w:anchor="_Toc192635812" w:history="1">
+            <w:r>
+              <w:rPr>
+                <w:rStyle w:val="Hiperhivatkozs"/>
+                <w:noProof/>
+              </w:rPr>
+              <w:t>Fejlesztői dokumentáció</w:t>
+            </w:r>
+            <w:r>
+              <w:rPr>
+                <w:noProof/>
+                <w:webHidden/>
+              </w:rPr>
+              <w:tab/>
+            </w:r>
+            <w:r>
+              <w:rPr>
+                <w:noProof/>
+                <w:webHidden/>
+              </w:rPr>
+              <w:fldChar w:fldCharType="begin"/>
+            </w:r>
+            <w:r>
+              <w:rPr>
+                <w:noProof/>
+                <w:webHidden/>
+              </w:rPr>
+              <w:instrText xml:space="preserve"> PAGEREF _Toc192635812 \h </w:instrText>
+            </w:r>
+            <w:r>
+              <w:rPr>
+                <w:noProof/>
+                <w:webHidden/>
+              </w:rPr>
+            </w:r>
+            <w:r>
+              <w:rPr>
+                <w:noProof/>
+                <w:webHidden/>
+              </w:rPr>
+              <w:fldChar w:fldCharType="separate"/>
+            </w:r>
+            <w:r>
+              <w:rPr>
+                <w:noProof/>
+                <w:webHidden/>
+              </w:rPr>
+              <w:t>11</w:t>
+            </w:r>
+            <w:r>
+              <w:rPr>
+                <w:noProof/>
+                <w:webHidden/>
+              </w:rPr>
+              <w:fldChar w:fldCharType="end"/>
+            </w:r>
+          </w:hyperlink>
+        </w:p>
+        <w:p>
+          <w:pPr>
+            <w:pStyle w:val="TJ2"/>
+            <w:tabs>
+              <w:tab w:val="right" w:leader="dot" w:pos="9016"/>
+            </w:tabs>
+            <w:rPr>
+              <w:rFonts w:asciiTheme="minorHAnsi" w:hAnsiTheme="minorHAnsi" w:cstheme="minorBidi"/>
+              <w:noProof/>
+              <w:sz w:val="22"/>
+            </w:rPr>
+          </w:pPr>
+          <w:hyperlink w:anchor="_Toc192635813" w:history="1">
+            <w:r>
+              <w:rPr>
+                <w:rStyle w:val="Hiperhivatkozs"/>
+                <w:noProof/>
+              </w:rPr>
+              <w:t>Témaválasztás</w:t>
+            </w:r>
+            <w:r>
+              <w:rPr>
+                <w:noProof/>
+                <w:webHidden/>
+              </w:rPr>
+              <w:tab/>
+            </w:r>
+            <w:r>
+              <w:rPr>
+                <w:noProof/>
+                <w:webHidden/>
+              </w:rPr>
+              <w:fldChar w:fldCharType="begin"/>
+            </w:r>
+            <w:r>
+              <w:rPr>
+                <w:noProof/>
+                <w:webHidden/>
+              </w:rPr>
+              <w:instrText xml:space="preserve"> PAGEREF _Toc192635813 \h </w:instrText>
+            </w:r>
+            <w:r>
+              <w:rPr>
+                <w:noProof/>
+                <w:webHidden/>
+              </w:rPr>
+            </w:r>
+            <w:r>
+              <w:rPr>
+                <w:noProof/>
+                <w:webHidden/>
+              </w:rPr>
+              <w:fldChar w:fldCharType="separate"/>
+            </w:r>
+            <w:r>
+              <w:rPr>
+                <w:noProof/>
+                <w:webHidden/>
+              </w:rPr>
+              <w:t>11</w:t>
+            </w:r>
+            <w:r>
+              <w:rPr>
+                <w:noProof/>
+                <w:webHidden/>
+              </w:rPr>
+              <w:fldChar w:fldCharType="end"/>
+            </w:r>
+          </w:hyperlink>
+        </w:p>
+        <w:p>
+          <w:pPr>
+            <w:pStyle w:val="TJ2"/>
+            <w:tabs>
+              <w:tab w:val="right" w:leader="dot" w:pos="9016"/>
+            </w:tabs>
+            <w:rPr>
+              <w:rFonts w:asciiTheme="minorHAnsi" w:hAnsiTheme="minorHAnsi" w:cstheme="minorBidi"/>
+              <w:noProof/>
+              <w:sz w:val="22"/>
+            </w:rPr>
+          </w:pPr>
+          <w:hyperlink w:anchor="_Toc192635814" w:history="1">
+            <w:r>
+              <w:rPr>
+                <w:rStyle w:val="Hiperhivatkozs"/>
+                <w:noProof/>
+              </w:rPr>
+              <w:t>Alkalmazott fejlesztői eszközök</w:t>
+            </w:r>
+            <w:r>
+              <w:rPr>
+                <w:noProof/>
+                <w:webHidden/>
+              </w:rPr>
+              <w:tab/>
+            </w:r>
+            <w:r>
+              <w:rPr>
+                <w:noProof/>
+                <w:webHidden/>
+              </w:rPr>
+              <w:fldChar w:fldCharType="begin"/>
+            </w:r>
+            <w:r>
+              <w:rPr>
+                <w:noProof/>
+                <w:webHidden/>
+              </w:rPr>
+              <w:instrText xml:space="preserve"> PAGEREF _Toc192635814 \h </w:instrText>
+            </w:r>
+            <w:r>
+              <w:rPr>
+                <w:noProof/>
+                <w:webHidden/>
+              </w:rPr>
+            </w:r>
+            <w:r>
+              <w:rPr>
+                <w:noProof/>
+                <w:webHidden/>
+              </w:rPr>
+              <w:fldChar w:fldCharType="separate"/>
+            </w:r>
+            <w:r>
+              <w:rPr>
+                <w:noProof/>
+                <w:webHidden/>
+              </w:rPr>
+              <w:t>11</w:t>
+            </w:r>
+            <w:r>
+              <w:rPr>
+                <w:noProof/>
+                <w:webHidden/>
+              </w:rPr>
+              <w:fldChar w:fldCharType="end"/>
+            </w:r>
+          </w:hyperlink>
+        </w:p>
+        <w:p>
+          <w:pPr>
+            <w:pStyle w:val="TJ3"/>
+            <w:tabs>
+              <w:tab w:val="right" w:leader="dot" w:pos="9016"/>
+            </w:tabs>
+            <w:rPr>
+              <w:rFonts w:asciiTheme="minorHAnsi" w:hAnsiTheme="minorHAnsi" w:cstheme="minorBidi"/>
+              <w:noProof/>
+              <w:sz w:val="22"/>
+            </w:rPr>
+          </w:pPr>
+          <w:hyperlink w:anchor="_Toc192635815" w:history="1">
+            <w:r>
+              <w:rPr>
+                <w:rStyle w:val="Hiperhivatkozs"/>
+                <w:noProof/>
+              </w:rPr>
+              <w:t>Ábrajegyzék</w:t>
+            </w:r>
+            <w:r>
+              <w:rPr>
+                <w:noProof/>
+                <w:webHidden/>
+              </w:rPr>
+              <w:tab/>
+            </w:r>
+            <w:r>
+              <w:rPr>
+                <w:noProof/>
+                <w:webHidden/>
+              </w:rPr>
+              <w:fldChar w:fldCharType="begin"/>
+            </w:r>
+            <w:r>
+              <w:rPr>
+                <w:noProof/>
+                <w:webHidden/>
+              </w:rPr>
+              <w:instrText xml:space="preserve"> PAGEREF _Toc192635815 \h </w:instrText>
+            </w:r>
+            <w:r>
+              <w:rPr>
+                <w:noProof/>
+                <w:webHidden/>
+              </w:rPr>
+            </w:r>
+            <w:r>
+              <w:rPr>
+                <w:noProof/>
+                <w:webHidden/>
+              </w:rPr>
+              <w:fldChar w:fldCharType="separate"/>
+            </w:r>
+            <w:r>
+              <w:rPr>
+                <w:noProof/>
+                <w:webHidden/>
+              </w:rPr>
+              <w:t>12</w:t>
             </w:r>
             <w:r>
               <w:rPr>
@@ -1647,7 +1913,7 @@
         <w:pStyle w:val="BTC18"/>
         <w:spacing w:line="360" w:lineRule="auto"/>
       </w:pPr>
-      <w:bookmarkStart w:id="4" w:name="_Toc190037498"/>
+      <w:bookmarkStart w:id="4" w:name="_Toc192635800"/>
       <w:r>
         <w:t>Bevezető</w:t>
       </w:r>
@@ -2252,7 +2518,7 @@
         <w:pStyle w:val="BTC18"/>
         <w:spacing w:line="360" w:lineRule="auto"/>
       </w:pPr>
-      <w:bookmarkStart w:id="5" w:name="_Toc190037499"/>
+      <w:bookmarkStart w:id="5" w:name="_Toc192635801"/>
       <w:r>
         <w:lastRenderedPageBreak/>
         <w:t>Felhasználói dokumentáció</w:t>
@@ -2264,7 +2530,7 @@
         <w:pStyle w:val="BTC14"/>
         <w:spacing w:line="360" w:lineRule="auto"/>
       </w:pPr>
-      <w:bookmarkStart w:id="6" w:name="_Toc190037500"/>
+      <w:bookmarkStart w:id="6" w:name="_Toc192635802"/>
       <w:r>
         <w:t>A program általános specifikációja</w:t>
       </w:r>
@@ -2466,7 +2732,7 @@
         <w:pStyle w:val="BTC14"/>
         <w:spacing w:line="360" w:lineRule="auto"/>
       </w:pPr>
-      <w:bookmarkStart w:id="7" w:name="_Toc190037501"/>
+      <w:bookmarkStart w:id="7" w:name="_Toc192635803"/>
       <w:r>
         <w:t>A program rendszerkövetelményei</w:t>
       </w:r>
@@ -2476,7 +2742,7 @@
       <w:pPr>
         <w:pStyle w:val="BT12-menupont"/>
       </w:pPr>
-      <w:bookmarkStart w:id="8" w:name="_Toc190037502"/>
+      <w:bookmarkStart w:id="8" w:name="_Toc192635804"/>
       <w:r>
         <w:t>Hardver követelmények</w:t>
       </w:r>
@@ -3197,7 +3463,7 @@
           <w:szCs w:val="24"/>
         </w:rPr>
       </w:pPr>
-      <w:bookmarkStart w:id="9" w:name="_Toc190037503"/>
+      <w:bookmarkStart w:id="9" w:name="_Toc192635805"/>
       <w:r>
         <w:rPr>
           <w:rStyle w:val="BT12-menupontChar"/>
@@ -4130,7 +4396,7 @@
         <w:pStyle w:val="BTC14"/>
         <w:spacing w:line="360" w:lineRule="auto"/>
       </w:pPr>
-      <w:bookmarkStart w:id="10" w:name="_Toc190037504"/>
+      <w:bookmarkStart w:id="10" w:name="_Toc192635806"/>
       <w:r>
         <w:t>A program elérése</w:t>
       </w:r>
@@ -4566,7 +4832,7 @@
         <w:pStyle w:val="BTC14"/>
         <w:spacing w:line="360" w:lineRule="auto"/>
       </w:pPr>
-      <w:bookmarkStart w:id="13" w:name="_Toc190037505"/>
+      <w:bookmarkStart w:id="13" w:name="_Toc192635807"/>
       <w:r>
         <w:lastRenderedPageBreak/>
         <w:t>A program használatának részletes leírása</w:t>
@@ -4577,7 +4843,7 @@
       <w:pPr>
         <w:pStyle w:val="BT12-menupont"/>
       </w:pPr>
-      <w:bookmarkStart w:id="14" w:name="_Toc190037506"/>
+      <w:bookmarkStart w:id="14" w:name="_Toc192635808"/>
       <w:r>
         <w:t>Főoldal</w:t>
       </w:r>
@@ -5039,7 +5305,7 @@
       <w:pPr>
         <w:pStyle w:val="BT12-menupont"/>
       </w:pPr>
-      <w:bookmarkStart w:id="17" w:name="_Toc190037507"/>
+      <w:bookmarkStart w:id="17" w:name="_Toc192635809"/>
       <w:r>
         <w:t>Rólunk</w:t>
       </w:r>
@@ -5076,7 +5342,7 @@
       <w:pPr>
         <w:pStyle w:val="BT12-menupont"/>
       </w:pPr>
-      <w:bookmarkStart w:id="18" w:name="_Toc190037508"/>
+      <w:bookmarkStart w:id="18" w:name="_Toc192635810"/>
       <w:r>
         <w:t>Regisztráció</w:t>
       </w:r>
@@ -5231,7 +5497,7 @@
       <w:pPr>
         <w:pStyle w:val="BT12-menupont"/>
       </w:pPr>
-      <w:bookmarkStart w:id="19" w:name="_Toc190037509"/>
+      <w:bookmarkStart w:id="19" w:name="_Toc192635811"/>
       <w:r>
         <w:t>Bejelentkezés</w:t>
       </w:r>
@@ -5347,43 +5613,546 @@
         <w:pStyle w:val="BTC18"/>
         <w:spacing w:line="360" w:lineRule="auto"/>
       </w:pPr>
+      <w:bookmarkStart w:id="20" w:name="_Toc192635812"/>
       <w:r>
         <w:lastRenderedPageBreak/>
-        <w:t>Fe</w:t>
-      </w:r>
-      <w:r>
-        <w:t>jlesztői</w:t>
-      </w:r>
-      <w:r>
-        <w:t xml:space="preserve"> dokumentáció</w:t>
-      </w:r>
+        <w:t>Fejlesztői dokumentáció</w:t>
+      </w:r>
+      <w:bookmarkEnd w:id="20"/>
     </w:p>
     <w:p>
       <w:pPr>
         <w:pStyle w:val="BTC14"/>
         <w:spacing w:line="360" w:lineRule="auto"/>
       </w:pPr>
+      <w:bookmarkStart w:id="21" w:name="_Toc192635813"/>
       <w:r>
         <w:t>Témaválasztás</w:t>
       </w:r>
-    </w:p>
-    <w:p>
+      <w:bookmarkEnd w:id="21"/>
+    </w:p>
+    <w:p>
+      <w:pPr>
+        <w:spacing w:line="360" w:lineRule="auto"/>
+      </w:pPr>
+      <w:r>
+        <w:tab/>
+        <w:t xml:space="preserve">Az elmúlt években </w:t>
+      </w:r>
       <w:proofErr w:type="spellStart"/>
       <w:r>
-        <w:t>asd</w:t>
+        <w:t>felkapottá</w:t>
       </w:r>
       <w:proofErr w:type="spellEnd"/>
+      <w:r>
+        <w:t xml:space="preserve"> vált a mesterséges intelligencia és a nagy nyelvi modellekkel való tanulás, azonban a legtöbb ingyenesen használható megoldás </w:t>
+      </w:r>
+      <w:r>
+        <w:t xml:space="preserve">általános felhasználásra, javarészt az interneten talált adatokkal került betanításra, ezért gyakran pontatlan és téves információkkal szolgálnak. </w:t>
+      </w:r>
+      <w:r>
+        <w:t xml:space="preserve">A projektünk elkészítése előtt, készítettem egy felmérést, ahol az akkor legfejlettebb ingyenesen elérhető GPT-4 modellt használva többszörösen kitöltöttem egy nyolcadik osztályos magyar nyelv és irodalom tesztfeladatot, melyek eredménye 65% és 75% közé esett. Célom, egy olyan nyelvi modell létrehozása, finomhangolása, amely ennél sokkal pontosabban és megbízhatóbban működik, mind ezt egy </w:t>
+      </w:r>
+      <w:r>
+        <w:t xml:space="preserve">biztonságos és </w:t>
+      </w:r>
+      <w:r>
+        <w:t xml:space="preserve">barátságos </w:t>
+      </w:r>
+      <w:r>
+        <w:t>környezetben</w:t>
+      </w:r>
+      <w:r>
+        <w:t xml:space="preserve">. </w:t>
+      </w:r>
     </w:p>
     <w:p/>
     <w:p>
       <w:pPr>
         <w:pStyle w:val="BTC14"/>
       </w:pPr>
+      <w:bookmarkStart w:id="22" w:name="_Toc192635814"/>
       <w:r>
         <w:t>Alkalmazott fejlesztői eszközök</w:t>
       </w:r>
-    </w:p>
-    <w:p/>
+      <w:bookmarkEnd w:id="22"/>
+    </w:p>
+    <w:p>
+      <w:pPr>
+        <w:pStyle w:val="BT12-menupont"/>
+      </w:pPr>
+      <w:r>
+        <w:t xml:space="preserve">Visual </w:t>
+      </w:r>
+      <w:proofErr w:type="spellStart"/>
+      <w:r>
+        <w:t>Studio</w:t>
+      </w:r>
+      <w:proofErr w:type="spellEnd"/>
+      <w:r>
+        <w:t xml:space="preserve"> </w:t>
+      </w:r>
+      <w:proofErr w:type="spellStart"/>
+      <w:r>
+        <w:t>Code</w:t>
+      </w:r>
+      <w:proofErr w:type="spellEnd"/>
+    </w:p>
+    <w:p>
+      <w:pPr>
+        <w:spacing w:line="360" w:lineRule="auto"/>
+        <w:ind w:left="708"/>
+      </w:pPr>
+      <w:r>
+        <w:t>Az alkalmazás teljes forráskódj</w:t>
+      </w:r>
+      <w:r>
+        <w:t>át</w:t>
+      </w:r>
+      <w:r>
+        <w:t xml:space="preserve"> ebben a szerkesztőben kés</w:t>
+      </w:r>
+      <w:r>
+        <w:t>zítettem a</w:t>
+      </w:r>
+      <w:r>
+        <w:t xml:space="preserve"> könnyű kezelhetősége és bővíthetősége miatt.</w:t>
+      </w:r>
+    </w:p>
+    <w:p>
+      <w:pPr>
+        <w:pStyle w:val="BT12-menupont"/>
+      </w:pPr>
+      <w:r>
+        <w:t xml:space="preserve">DB Browser </w:t>
+      </w:r>
+      <w:proofErr w:type="spellStart"/>
+      <w:r>
+        <w:t>for</w:t>
+      </w:r>
+      <w:proofErr w:type="spellEnd"/>
+      <w:r>
+        <w:t xml:space="preserve"> </w:t>
+      </w:r>
+      <w:proofErr w:type="spellStart"/>
+      <w:r>
+        <w:t>SQLite</w:t>
+      </w:r>
+      <w:proofErr w:type="spellEnd"/>
+    </w:p>
+    <w:p>
+      <w:pPr>
+        <w:spacing w:line="360" w:lineRule="auto"/>
+        <w:ind w:left="708"/>
+      </w:pPr>
+      <w:r>
+        <w:t>Az adatbázishoz használt grafikus megjelenítő és szerkesztő eszköz.</w:t>
+      </w:r>
+    </w:p>
+    <w:p>
+      <w:pPr>
+        <w:pStyle w:val="BT12-menupont"/>
+      </w:pPr>
+      <w:r>
+        <w:t>Microsoft Office Word</w:t>
+      </w:r>
+    </w:p>
+    <w:p>
+      <w:pPr>
+        <w:spacing w:line="360" w:lineRule="auto"/>
+        <w:ind w:left="708"/>
+      </w:pPr>
+      <w:r>
+        <w:t>A dokumentáció szerkesztéséhez használtam.</w:t>
+      </w:r>
+    </w:p>
+    <w:p>
+      <w:pPr>
+        <w:pStyle w:val="BT12-menupont"/>
+      </w:pPr>
+      <w:proofErr w:type="spellStart"/>
+      <w:r>
+        <w:t>Github</w:t>
+      </w:r>
+      <w:proofErr w:type="spellEnd"/>
+      <w:r>
+        <w:t xml:space="preserve"> </w:t>
+      </w:r>
+      <w:proofErr w:type="spellStart"/>
+      <w:r>
+        <w:t>Desktop</w:t>
+      </w:r>
+      <w:proofErr w:type="spellEnd"/>
+    </w:p>
+    <w:p>
+      <w:pPr>
+        <w:ind w:left="708"/>
+      </w:pPr>
+      <w:r>
+        <w:t xml:space="preserve">A </w:t>
+      </w:r>
+      <w:proofErr w:type="spellStart"/>
+      <w:r>
+        <w:t>git</w:t>
+      </w:r>
+      <w:proofErr w:type="spellEnd"/>
+      <w:r>
+        <w:t xml:space="preserve"> verziókezeléshez használt egyszerű grafikus program.</w:t>
+      </w:r>
+    </w:p>
+    <w:p>
+      <w:pPr>
+        <w:pStyle w:val="BT12-menupont"/>
+      </w:pPr>
+      <w:r>
+        <w:t>Bun.sh</w:t>
+      </w:r>
+    </w:p>
+    <w:p>
+      <w:pPr>
+        <w:spacing w:line="360" w:lineRule="auto"/>
+        <w:ind w:left="708"/>
+      </w:pPr>
+      <w:r>
+        <w:t xml:space="preserve">A backend a </w:t>
+      </w:r>
+      <w:proofErr w:type="spellStart"/>
+      <w:r>
+        <w:t>Bun</w:t>
+      </w:r>
+      <w:proofErr w:type="spellEnd"/>
+      <w:r>
+        <w:t xml:space="preserve"> </w:t>
+      </w:r>
+      <w:proofErr w:type="spellStart"/>
+      <w:r>
+        <w:t>all</w:t>
+      </w:r>
+      <w:proofErr w:type="spellEnd"/>
+      <w:r>
+        <w:t>-in-</w:t>
+      </w:r>
+      <w:proofErr w:type="spellStart"/>
+      <w:r>
+        <w:t>one</w:t>
+      </w:r>
+      <w:proofErr w:type="spellEnd"/>
+      <w:r>
+        <w:t xml:space="preserve"> eszköztárra épült</w:t>
+      </w:r>
+      <w:r>
+        <w:t>.</w:t>
+      </w:r>
+      <w:r>
+        <w:t xml:space="preserve"> Ez tartalmazza az adatbázis kezelőt, csomagkezelőt és a </w:t>
+      </w:r>
+      <w:proofErr w:type="spellStart"/>
+      <w:r>
+        <w:t>typescript</w:t>
+      </w:r>
+      <w:proofErr w:type="spellEnd"/>
+      <w:r>
+        <w:t xml:space="preserve"> fordítót is.</w:t>
+      </w:r>
+    </w:p>
+    <w:p>
+      <w:pPr>
+        <w:pStyle w:val="BT12-menupont"/>
+      </w:pPr>
+      <w:proofErr w:type="spellStart"/>
+      <w:r>
+        <w:t>Nodemailer</w:t>
+      </w:r>
+      <w:proofErr w:type="spellEnd"/>
+      <w:r>
+        <w:t xml:space="preserve"> </w:t>
+      </w:r>
+    </w:p>
+    <w:p>
+      <w:pPr>
+        <w:spacing w:line="360" w:lineRule="auto"/>
+        <w:ind w:left="708"/>
+      </w:pPr>
+      <w:r>
+        <w:t xml:space="preserve">A </w:t>
+      </w:r>
+      <w:proofErr w:type="spellStart"/>
+      <w:r>
+        <w:t>N</w:t>
+      </w:r>
+      <w:r>
+        <w:t>odemailer</w:t>
+      </w:r>
+      <w:proofErr w:type="spellEnd"/>
+      <w:r>
+        <w:t xml:space="preserve"> modult a levelező rendszer fejlesztéséhez használtam.</w:t>
+      </w:r>
+    </w:p>
+    <w:p>
+      <w:pPr>
+        <w:spacing w:line="360" w:lineRule="auto"/>
+        <w:ind w:left="708"/>
+      </w:pPr>
+      <w:hyperlink r:id="rId12" w:history="1">
+        <w:r>
+          <w:rPr>
+            <w:rStyle w:val="Hiperhivatkozs"/>
+          </w:rPr>
+          <w:t>https://www.npmjs.com/package/nodemailer</w:t>
+        </w:r>
+      </w:hyperlink>
+    </w:p>
+    <w:p>
+      <w:pPr>
+        <w:spacing w:line="360" w:lineRule="auto"/>
+        <w:ind w:left="708"/>
+      </w:pPr>
+      <w:r>
+        <w:t>https://www.nodemailer.com/</w:t>
+      </w:r>
+    </w:p>
+    <w:p>
+      <w:pPr>
+        <w:pStyle w:val="BT12-menupont"/>
+      </w:pPr>
+      <w:r>
+        <w:lastRenderedPageBreak/>
+        <w:t>Postman</w:t>
+      </w:r>
+    </w:p>
+    <w:p>
+      <w:pPr>
+        <w:ind w:left="708"/>
+      </w:pPr>
+      <w:r>
+        <w:t>A REST API kérések egyszerű tesztelésére és hibakereséséhez használtam.</w:t>
+      </w:r>
+    </w:p>
+    <w:p>
+      <w:pPr>
+        <w:pStyle w:val="BT12-menupont"/>
+      </w:pPr>
+      <w:proofErr w:type="spellStart"/>
+      <w:r>
+        <w:t>Brave</w:t>
+      </w:r>
+      <w:proofErr w:type="spellEnd"/>
+      <w:r>
+        <w:t xml:space="preserve"> böngésző</w:t>
+      </w:r>
+    </w:p>
+    <w:p>
+      <w:pPr>
+        <w:spacing w:line="360" w:lineRule="auto"/>
+        <w:ind w:left="708"/>
+      </w:pPr>
+      <w:r>
+        <w:t xml:space="preserve">Egy </w:t>
+      </w:r>
+      <w:proofErr w:type="spellStart"/>
+      <w:r>
+        <w:t>Chromium</w:t>
+      </w:r>
+      <w:proofErr w:type="spellEnd"/>
+      <w:r>
+        <w:t xml:space="preserve"> alapú böngésző, főként ebben teszteltem az alkalmazást.</w:t>
+      </w:r>
+    </w:p>
+    <w:p>
+      <w:pPr>
+        <w:pStyle w:val="BT12-menupont"/>
+      </w:pPr>
+      <w:proofErr w:type="spellStart"/>
+      <w:r>
+        <w:t>Cloudflare</w:t>
+      </w:r>
+      <w:proofErr w:type="spellEnd"/>
+    </w:p>
+    <w:p>
+      <w:pPr>
+        <w:spacing w:line="360" w:lineRule="auto"/>
+        <w:ind w:left="708"/>
+      </w:pPr>
+      <w:r>
+        <w:t xml:space="preserve">A </w:t>
+      </w:r>
+      <w:proofErr w:type="spellStart"/>
+      <w:r>
+        <w:t>Cloudflare</w:t>
+      </w:r>
+      <w:proofErr w:type="spellEnd"/>
+      <w:r>
+        <w:t xml:space="preserve"> hálózati szolgáltatásokat nyújtó eszköz biztosítja a levelező rendszer</w:t>
+      </w:r>
+      <w:r>
+        <w:t>ünk</w:t>
+      </w:r>
+      <w:r>
+        <w:t>ben használt egyedi</w:t>
+      </w:r>
+      <w:r>
+        <w:t xml:space="preserve"> </w:t>
+      </w:r>
+      <w:r>
+        <w:t>címeket,</w:t>
+      </w:r>
+      <w:r>
+        <w:t xml:space="preserve"> </w:t>
+      </w:r>
+      <w:r>
+        <w:t>ezekre</w:t>
+      </w:r>
+      <w:r>
+        <w:t xml:space="preserve"> érkező levelek továbbítását a </w:t>
+      </w:r>
+      <w:proofErr w:type="spellStart"/>
+      <w:r>
+        <w:t>gmail</w:t>
+      </w:r>
+      <w:proofErr w:type="spellEnd"/>
+      <w:r>
+        <w:t xml:space="preserve"> rendszerébe,</w:t>
+      </w:r>
+      <w:r>
+        <w:t xml:space="preserve"> d</w:t>
+      </w:r>
+      <w:proofErr w:type="spellStart"/>
+      <w:r>
+        <w:t>omainünk</w:t>
+      </w:r>
+      <w:proofErr w:type="spellEnd"/>
+      <w:r>
+        <w:t xml:space="preserve"> DNS beállításait, túlterhelés elleni védelmet és </w:t>
+      </w:r>
+      <w:r>
+        <w:t xml:space="preserve">a biztonságos HTTP </w:t>
+      </w:r>
+      <w:r>
+        <w:t>kapcsolatot.</w:t>
+      </w:r>
+    </w:p>
+    <w:p>
+      <w:pPr>
+        <w:pStyle w:val="BT12-menupont"/>
+      </w:pPr>
+      <w:r>
+        <w:t xml:space="preserve">Google </w:t>
+      </w:r>
+      <w:proofErr w:type="spellStart"/>
+      <w:r>
+        <w:t>Gmail</w:t>
+      </w:r>
+      <w:proofErr w:type="spellEnd"/>
+    </w:p>
+    <w:p>
+      <w:pPr>
+        <w:ind w:left="708"/>
+      </w:pPr>
+      <w:r>
+        <w:t xml:space="preserve">A </w:t>
+      </w:r>
+      <w:r>
+        <w:t>G</w:t>
+      </w:r>
+      <w:r>
+        <w:t xml:space="preserve">oogle </w:t>
+      </w:r>
+      <w:r>
+        <w:t>levelező rendszerét használ</w:t>
+      </w:r>
+      <w:r>
+        <w:t>tam</w:t>
+      </w:r>
+      <w:r>
+        <w:t xml:space="preserve"> az </w:t>
+      </w:r>
+      <w:proofErr w:type="spellStart"/>
+      <w:r>
+        <w:t>emailek</w:t>
+      </w:r>
+      <w:proofErr w:type="spellEnd"/>
+      <w:r>
+        <w:t xml:space="preserve"> kezelésére, és a levelező rendszerhez szükséges </w:t>
+      </w:r>
+      <w:r>
+        <w:t xml:space="preserve">biztonsági kulcsokat is a </w:t>
+      </w:r>
+      <w:proofErr w:type="spellStart"/>
+      <w:r>
+        <w:t>Gmail</w:t>
+      </w:r>
+      <w:proofErr w:type="spellEnd"/>
+      <w:r>
+        <w:t xml:space="preserve"> szolgáltat</w:t>
+      </w:r>
+      <w:r>
+        <w:t>ja.</w:t>
+      </w:r>
+    </w:p>
+    <w:p>
+      <w:pPr>
+        <w:pStyle w:val="BT12-menupont"/>
+      </w:pPr>
+      <w:r>
+        <w:t xml:space="preserve">Google </w:t>
+      </w:r>
+      <w:proofErr w:type="spellStart"/>
+      <w:r>
+        <w:t>Gemini</w:t>
+      </w:r>
+      <w:proofErr w:type="spellEnd"/>
+      <w:r>
+        <w:t xml:space="preserve"> / AI </w:t>
+      </w:r>
+      <w:proofErr w:type="spellStart"/>
+      <w:r>
+        <w:t>studio</w:t>
+      </w:r>
+      <w:proofErr w:type="spellEnd"/>
+    </w:p>
+    <w:p>
+      <w:pPr>
+        <w:ind w:left="708"/>
+      </w:pPr>
+      <w:r>
+        <w:t xml:space="preserve">A </w:t>
+      </w:r>
+      <w:proofErr w:type="spellStart"/>
+      <w:r>
+        <w:t>Gemini</w:t>
+      </w:r>
+      <w:proofErr w:type="spellEnd"/>
+      <w:r>
+        <w:t xml:space="preserve"> AI platformja biztosítja a</w:t>
+      </w:r>
+      <w:r>
+        <w:t>z oldal mögött álló nyelvi modellt, ez egy akár ingyenesen, kereskedelmi felhasználásra</w:t>
+      </w:r>
+      <w:r>
+        <w:t xml:space="preserve"> is</w:t>
+      </w:r>
+      <w:r>
+        <w:t xml:space="preserve"> használható alkalmazásprogramozási interfész.</w:t>
+      </w:r>
+    </w:p>
+    <w:p>
+      <w:pPr>
+        <w:pStyle w:val="BT12-menupont"/>
+      </w:pPr>
+      <w:proofErr w:type="spellStart"/>
+      <w:r>
+        <w:t>PuTTYgen</w:t>
+      </w:r>
+      <w:proofErr w:type="spellEnd"/>
+    </w:p>
+    <w:p>
+      <w:pPr>
+        <w:ind w:left="708"/>
+      </w:pPr>
+      <w:r>
+        <w:t>Az adatok titkosításához szükséges privát és publikus kulcspár generálásához használtam.</w:t>
+      </w:r>
+    </w:p>
     <w:p>
       <w:pPr>
         <w:jc w:val="left"/>
@@ -5394,8 +6163,23 @@
     </w:p>
     <w:p>
       <w:pPr>
-        <w:jc w:val="left"/>
-      </w:pPr>
+        <w:pStyle w:val="BTC14"/>
+      </w:pPr>
+      <w:r>
+        <w:lastRenderedPageBreak/>
+        <w:t>Adatmodell</w:t>
+      </w:r>
+    </w:p>
+    <w:p>
+      <w:pPr>
+        <w:rPr>
+          <w:rFonts w:cs="Times New Roman"/>
+          <w:szCs w:val="28"/>
+        </w:rPr>
+      </w:pPr>
+      <w:r>
+        <w:br w:type="page"/>
+      </w:r>
     </w:p>
     <w:p>
       <w:pPr>
@@ -5404,9 +6188,12 @@
           <w:noProof/>
         </w:rPr>
       </w:pPr>
-      <w:r>
+      <w:bookmarkStart w:id="23" w:name="_Toc192635815"/>
+      <w:r>
+        <w:lastRenderedPageBreak/>
         <w:t>Ábrajegyzék</w:t>
       </w:r>
+      <w:bookmarkEnd w:id="23"/>
       <w:r>
         <w:fldChar w:fldCharType="begin"/>
       </w:r>
@@ -5427,7 +6214,7 @@
           <w:noProof/>
         </w:rPr>
       </w:pPr>
-      <w:hyperlink r:id="rId12" w:anchor="_Toc190898262" w:history="1">
+      <w:hyperlink r:id="rId13" w:anchor="_Toc190898262" w:history="1">
         <w:r>
           <w:rPr>
             <w:rStyle w:val="Hiperhivatkozs"/>
@@ -5496,7 +6283,7 @@
           <w:noProof/>
         </w:rPr>
       </w:pPr>
-      <w:hyperlink r:id="rId13" w:anchor="_Toc190898263" w:history="1">
+      <w:hyperlink r:id="rId14" w:anchor="_Toc190898263" w:history="1">
         <w:r>
           <w:rPr>
             <w:rStyle w:val="Hiperhivatkozs"/>
@@ -5580,7 +6367,7 @@
       </w:pPr>
     </w:p>
     <w:sectPr>
-      <w:headerReference w:type="default" r:id="rId14"/>
+      <w:headerReference w:type="default" r:id="rId15"/>
       <w:pgSz w:w="11906" w:h="16838"/>
       <w:pgMar w:top="1440" w:right="1440" w:bottom="1440" w:left="1440" w:header="708" w:footer="708" w:gutter="0"/>
       <w:cols w:space="708"/>
@@ -5774,8 +6561,8 @@
   <w:abstractNum w:abstractNumId="0" w15:restartNumberingAfterBreak="0">
     <w:nsid w:val="09B355FE"/>
     <w:multiLevelType w:val="hybridMultilevel"/>
-    <w:tmpl w:val="2C8AFCFC"/>
-    <w:lvl w:ilvl="0" w:tplc="10CCBA56">
+    <w:tmpl w:val="49C8F5F0"/>
+    <w:lvl w:ilvl="0" w:tplc="9E3CCEB0">
       <w:numFmt w:val="bullet"/>
       <w:pStyle w:val="BT12-menupont"/>
       <w:lvlText w:val="-"/>
@@ -5787,7 +6574,7 @@
         <w:rFonts w:ascii="Times New Roman" w:eastAsiaTheme="minorHAnsi" w:hAnsi="Times New Roman" w:cs="Times New Roman" w:hint="default"/>
       </w:rPr>
     </w:lvl>
-    <w:lvl w:ilvl="1" w:tplc="040E0003" w:tentative="1">
+    <w:lvl w:ilvl="1" w:tplc="040E0003">
       <w:start w:val="1"/>
       <w:numFmt w:val="bullet"/>
       <w:lvlText w:val="o"/>
@@ -7243,12 +8030,12 @@
     <w:link w:val="BT12-menupontChar"/>
     <w:autoRedefine/>
     <w:qFormat/>
-    <w:rsid w:val="002F4123"/>
+    <w:rsid w:val="009D1EBA"/>
     <w:pPr>
       <w:numPr>
         <w:numId w:val="1"/>
       </w:numPr>
-      <w:spacing w:line="360" w:lineRule="auto"/>
+      <w:spacing w:line="240" w:lineRule="auto"/>
       <w:ind w:left="0"/>
       <w:jc w:val="left"/>
     </w:pPr>
@@ -7295,7 +8082,7 @@
     <w:name w:val="BT_12-menupont Char"/>
     <w:basedOn w:val="ListaszerbekezdsChar"/>
     <w:link w:val="BT12-menupont"/>
-    <w:rsid w:val="002F4123"/>
+    <w:rsid w:val="009D1EBA"/>
     <w:rPr>
       <w:rFonts w:ascii="Times New Roman" w:hAnsi="Times New Roman" w:cs="Times New Roman"/>
       <w:b/>

</xml_diff>